<commit_message>
update of submitted material for revision.
</commit_message>
<xml_diff>
--- a/doc/Junker_temp-energy-flux_submission_Rev1.docx
+++ b/doc/Junker_temp-energy-flux_submission_Rev1.docx
@@ -39,159 +39,181 @@
         <w:rPr>
           <w:vertAlign w:val="superscript"/>
         </w:rPr>
+        <w:t>3,4</w:t>
+      </w:r>
+      <w:r>
+        <w:t>, Jonathan P. Benstead</w:t>
+      </w:r>
+      <w:r>
+        <w:rPr>
+          <w:vertAlign w:val="superscript"/>
+        </w:rPr>
+        <w:t>5</w:t>
+      </w:r>
+      <w:r>
+        <w:t>, Alexander D. Huryn</w:t>
+      </w:r>
+      <w:r>
+        <w:rPr>
+          <w:vertAlign w:val="superscript"/>
+        </w:rPr>
+        <w:t>5</w:t>
+      </w:r>
+      <w:r>
+        <w:t>, Daniel Nelson</w:t>
+      </w:r>
+      <w:r>
+        <w:rPr>
+          <w:vertAlign w:val="superscript"/>
+        </w:rPr>
+        <w:t>6</w:t>
+      </w:r>
+      <w:r>
+        <w:t>, Jón S. Ólafsson</w:t>
+      </w:r>
+      <w:r>
+        <w:rPr>
+          <w:vertAlign w:val="superscript"/>
+        </w:rPr>
+        <w:t>7</w:t>
+      </w:r>
+      <w:r>
+        <w:t xml:space="preserve">, and Gísli M. </w:t>
+      </w:r>
+      <w:r>
+        <w:t>Gíslason</w:t>
+      </w:r>
+      <w:r>
+        <w:rPr>
+          <w:vertAlign w:val="superscript"/>
+        </w:rPr>
+        <w:t>8</w:t>
+      </w:r>
+    </w:p>
+    <w:p>
+      <w:pPr>
+        <w:pStyle w:val="FirstParagraph"/>
+        <w:ind w:firstLine="0"/>
+      </w:pPr>
+      <w:r>
+        <w:rPr>
+          <w:vertAlign w:val="superscript"/>
+        </w:rPr>
+        <w:t>1</w:t>
+      </w:r>
+      <w:r>
+        <w:t xml:space="preserve"> Department of Ecology, Montana State University, Bozeman, MT 59717, USA</w:t>
+      </w:r>
+      <w:r>
+        <w:br/>
+      </w:r>
+      <w:r>
+        <w:rPr>
+          <w:vertAlign w:val="superscript"/>
+        </w:rPr>
+        <w:t>2</w:t>
+      </w:r>
+      <w:r>
+        <w:t xml:space="preserve"> Current </w:t>
+      </w:r>
+      <w:r>
+        <w:rPr>
+          <w:rStyle w:val="VerbatimChar"/>
+          <w:rFonts w:ascii="Times New Roman" w:hAnsi="Times New Roman"/>
+        </w:rPr>
+        <w:t>address</w:t>
+      </w:r>
+      <w:r>
+        <w:rPr>
+          <w:rStyle w:val="VerbatimChar"/>
+        </w:rPr>
+        <w:t>:</w:t>
+      </w:r>
+      <w:r>
+        <w:t xml:space="preserve"> Great Lakes Res</w:t>
+      </w:r>
+      <w:bookmarkStart w:id="0" w:name="_GoBack"/>
+      <w:bookmarkEnd w:id="0"/>
+      <w:r>
+        <w:t>earch Center, Michigan Technological University, Houghton, MI 49931, USA</w:t>
+      </w:r>
+      <w:r>
+        <w:br/>
+      </w:r>
+      <w:r>
+        <w:rPr>
+          <w:vertAlign w:val="superscript"/>
+        </w:rPr>
         <w:t>3</w:t>
       </w:r>
       <w:r>
-        <w:t>, Jonathan P. Benstead</w:t>
+        <w:t xml:space="preserve"> The Aquatic Ecology Laboratory, Department of Evolution, Ecolog</w:t>
+      </w:r>
+      <w:r>
+        <w:t>y, and Organismal Biology, The Ohio State University, Columbus, OH 43212, USA</w:t>
+      </w:r>
+      <w:r>
+        <w:br/>
       </w:r>
       <w:r>
         <w:rPr>
           <w:vertAlign w:val="superscript"/>
         </w:rPr>
+        <w:t>4</w:t>
+      </w:r>
+      <w:r>
+        <w:t xml:space="preserve"> Translational Data Analytics Institute, The Ohio State University, Columbus, OH 43212, USA</w:t>
+      </w:r>
+      <w:r>
+        <w:br/>
+      </w:r>
+      <w:r>
+        <w:rPr>
+          <w:vertAlign w:val="superscript"/>
+        </w:rPr>
         <w:t>5</w:t>
       </w:r>
       <w:r>
-        <w:t>, Alexander D. Huryn</w:t>
+        <w:t xml:space="preserve"> Department of Biological Sciences, University of Alabama, Tuscaloosa, AL 35487, USA</w:t>
+      </w:r>
+      <w:r>
+        <w:br/>
       </w:r>
       <w:r>
         <w:rPr>
           <w:vertAlign w:val="superscript"/>
         </w:rPr>
-        <w:t>5</w:t>
-      </w:r>
-      <w:r>
-        <w:t>, Daniel Nelson</w:t>
+        <w:t>6</w:t>
+      </w:r>
+      <w:r>
+        <w:t xml:space="preserve"> National Aquatic Monitoring Center, Department of Watershed Sciences, Utah State University, Logan, UT 84322, USA</w:t>
+      </w:r>
+      <w:r>
+        <w:br/>
       </w:r>
       <w:r>
         <w:rPr>
           <w:vertAlign w:val="superscript"/>
         </w:rPr>
-        <w:t>6</w:t>
-      </w:r>
-      <w:r>
-        <w:t>, Jón S. Ólafsson</w:t>
+        <w:t>7</w:t>
+      </w:r>
+      <w:r>
+        <w:t xml:space="preserve"> Institute of Marine and Freshwater Fisheries, Hafnarfjördur, Iceland</w:t>
+      </w:r>
+      <w:r>
+        <w:br/>
       </w:r>
       <w:r>
         <w:rPr>
           <w:vertAlign w:val="superscript"/>
         </w:rPr>
-        <w:t>7</w:t>
-      </w:r>
-      <w:r>
-        <w:t>, and Gísli M. Gíslason</w:t>
-      </w:r>
-      <w:r>
-        <w:rPr>
-          <w:vertAlign w:val="superscript"/>
-        </w:rPr>
         <w:t>8</w:t>
       </w:r>
-    </w:p>
-    <w:p>
-      <w:pPr>
-        <w:pStyle w:val="FirstParagraph"/>
-      </w:pPr>
-      <w:r>
-        <w:rPr>
-          <w:vertAlign w:val="superscript"/>
-        </w:rPr>
-        <w:t>1</w:t>
-      </w:r>
-      <w:r>
-        <w:t xml:space="preserve"> Department of Ecology, Montana State University, Bozeman, MT 59717, USA</w:t>
-      </w:r>
-      <w:r>
-        <w:br/>
-      </w:r>
-      <w:r>
-        <w:rPr>
-          <w:vertAlign w:val="superscript"/>
-        </w:rPr>
-        <w:t>2</w:t>
-      </w:r>
-      <w:r>
-        <w:t xml:space="preserve"> Current </w:t>
-      </w:r>
-      <w:r>
-        <w:rPr>
-          <w:rStyle w:val="VerbatimChar"/>
-        </w:rPr>
-        <w:t>address:</w:t>
-      </w:r>
-      <w:r>
-        <w:t xml:space="preserve"> Great Lakes Research Center, Michigan Technological University, Houghton, MI 49931, USA</w:t>
-      </w:r>
-      <w:r>
-        <w:br/>
-      </w:r>
-      <w:r>
-        <w:rPr>
-          <w:vertAlign w:val="superscript"/>
-        </w:rPr>
-        <w:t>3</w:t>
-      </w:r>
-      <w:r>
-        <w:t xml:space="preserve"> The Aquatic Ecology Laboratory, Department of Evolution, Ecology, and Organismal Biology, The Ohio State University, Columbus, OH 43212, USA</w:t>
-      </w:r>
-      <w:r>
-        <w:br/>
-      </w:r>
-      <w:r>
-        <w:rPr>
-          <w:vertAlign w:val="superscript"/>
-        </w:rPr>
-        <w:t>4</w:t>
-      </w:r>
-      <w:r>
-        <w:t xml:space="preserve"> Translational Data Analytics Institute, The Ohio State University, Columbus, OH 43212, USA</w:t>
-      </w:r>
-      <w:r>
-        <w:br/>
-      </w:r>
-      <w:r>
-        <w:rPr>
-          <w:vertAlign w:val="superscript"/>
-        </w:rPr>
-        <w:t>5</w:t>
-      </w:r>
-      <w:r>
-        <w:t xml:space="preserve"> Department of Biological Sciences, University of Alabama, Tuscaloosa, AL 35487, USA</w:t>
-      </w:r>
-      <w:r>
-        <w:br/>
-      </w:r>
-      <w:r>
-        <w:rPr>
-          <w:vertAlign w:val="superscript"/>
-        </w:rPr>
-        <w:t>6</w:t>
-      </w:r>
-      <w:r>
-        <w:t xml:space="preserve"> National Aquatic Monitoring Center, Department of Watershed Sciences, Utah State University, Logan, UT 84322, USA</w:t>
-      </w:r>
-      <w:r>
-        <w:br/>
-      </w:r>
-      <w:r>
-        <w:rPr>
-          <w:vertAlign w:val="superscript"/>
-        </w:rPr>
-        <w:t>7</w:t>
-      </w:r>
-      <w:r>
-        <w:t xml:space="preserve"> Institute of Marine and Freshwater Fisheries, Hafnarfjördur, Iceland</w:t>
-      </w:r>
-      <w:r>
-        <w:br/>
-      </w:r>
-      <w:r>
-        <w:rPr>
-          <w:vertAlign w:val="superscript"/>
-        </w:rPr>
-        <w:t>8</w:t>
-      </w:r>
-      <w:r>
-        <w:t xml:space="preserve"> University of Iceland, Institute of Life and Environmental Sciences, Reykjavík, Iceland</w:t>
+      <w:r>
+        <w:t xml:space="preserve"> University of Iceland, Institute of Life and Environmental Science</w:t>
+      </w:r>
+      <w:r>
+        <w:t>s, Reykjavík, Iceland</w:t>
       </w:r>
     </w:p>
     <w:p>
@@ -262,7 +284,10 @@
         </w:numPr>
       </w:pPr>
       <w:r>
-        <w:t>Abstract word count: 269/350</w:t>
+        <w:t>Abstract word count: 2</w:t>
+      </w:r>
+      <w:r>
+        <w:t>69/350</w:t>
       </w:r>
     </w:p>
     <w:p>
@@ -300,7 +325,13 @@
           <w:rPr>
             <w:rStyle w:val="Hyperlink"/>
           </w:rPr>
-          <w:t>https://github.com/jimjunker1/Junker_temperature-energy-flux</w:t>
+          <w:t>https</w:t>
+        </w:r>
+        <w:r>
+          <w:rPr>
+            <w:rStyle w:val="Hyperlink"/>
+          </w:rPr>
+          <w:t>://github.com/jimjunker1/Junker_temperature-energy-flux</w:t>
         </w:r>
       </w:hyperlink>
       <w:r>
@@ -312,7 +343,10 @@
         <w:pStyle w:val="BodyText"/>
       </w:pPr>
       <w:r>
-        <w:t>Key words: energy flux; climate change; food webs; species traits; temperature; environmental filtering</w:t>
+        <w:t>Key words: energy flux; climate change; food webs; species traits; temperature; envir</w:t>
+      </w:r>
+      <w:r>
+        <w:t>onmental filtering</w:t>
       </w:r>
     </w:p>
     <w:p>
@@ -324,7 +358,7 @@
       <w:pPr>
         <w:pStyle w:val="Heading1"/>
       </w:pPr>
-      <w:bookmarkStart w:id="0" w:name="abstract"/>
+      <w:bookmarkStart w:id="1" w:name="abstract"/>
       <w:r>
         <w:lastRenderedPageBreak/>
         <w:t>Abstract</w:t>
@@ -335,7 +369,13 @@
         <w:pStyle w:val="FirstParagraph"/>
       </w:pPr>
       <w:r>
-        <w:t>Warming temperatures are altering communities and trophic networks across Earth’s ecosystems. While the overall influence of warming on food webs is often context-dependent, increasing temperatures are predicted to change communities in two fundamental ways: 1) by reducing average body size and 2) by increasing individual metabolic rates. These warming-induced changes have the potential to influence the distribution of food web fluxes, food web stability, and the relative importance of deterministic and stochastic ecological processes shaping community assembly. Here, we quantified patterns and the relative distribution of organic matter fluxes through stream food webs spanning a broad natural temperature gradient (5-27</w:t>
+        <w:t>Warming temperatures are altering communities and trophic networks across Earth’s ecosystems. While the overall influence of warming on food webs is often context-dependent, increasing temperatures are predicted to change comm</w:t>
+      </w:r>
+      <w:r>
+        <w:t>unities in two fundamental ways: 1) by reducing average body size and 2) by increasing individual metabolic rates. These warming-induced changes have the potential to influence the distribution of food web fluxes, food web stability, and the relative impor</w:t>
+      </w:r>
+      <w:r>
+        <w:t>tance of deterministic and stochastic ecological processes shaping community assembly. Here, we quantified patterns and the relative distribution of organic matter fluxes through stream food webs spanning a broad natural temperature gradient (5-27</w:t>
       </w:r>
       <m:oMath>
         <m:sSup>
@@ -368,7 +408,10 @@
         </m:sSup>
       </m:oMath>
       <w:r>
-        <w:t>C). We then related these patterns to species and community trait distributions of mean body size and population biomass turnover (</w:t>
+        <w:t xml:space="preserve">C). We </w:t>
+      </w:r>
+      <w:r>
+        <w:t>then related these patterns to species and community trait distributions of mean body size and population biomass turnover (</w:t>
       </w:r>
       <w:r>
         <w:rPr>
@@ -388,7 +431,10 @@
         <w:t>P:B</w:t>
       </w:r>
       <w:r>
-        <w:t xml:space="preserve"> and 2) organic matter fluxes within warmer communities would increasingly skew towards smaller, higher </w:t>
+        <w:t xml:space="preserve"> an</w:t>
+      </w:r>
+      <w:r>
+        <w:t xml:space="preserve">d 2) organic matter fluxes within warmer communities would increasingly skew towards smaller, higher </w:t>
       </w:r>
       <w:r>
         <w:rPr>
@@ -441,7 +487,10 @@
         <w:t>P:B</w:t>
       </w:r>
       <w:r>
-        <w:t xml:space="preserve"> (~7% faster turnover per </w:t>
+        <w:t xml:space="preserve"> </w:t>
+      </w:r>
+      <w:r>
+        <w:t xml:space="preserve">(~7% faster turnover per </w:t>
       </w:r>
       <m:oMath>
         <m:sSup>
@@ -494,15 +543,21 @@
         <w:t>P:B</w:t>
       </w:r>
       <w:r>
-        <w:t xml:space="preserve"> populations, demonstrating that warming can restructure organic matter fluxes in both an absolute and relative sense. With warming, the relative distribution of organic matter fluxes was decreasingly likely to arise through the random sorting of species, suggesting stronger selection for traits driving high turnover with increasing temperature. Our study suggests that a warming world will favor energy fluxes through ‘smaller and faster’ populations, and that these changes may be more predictable than previously thought.</w:t>
+        <w:t xml:space="preserve"> populations, demonstrating that warming can restructure organic matter fluxes in both an absolute an</w:t>
+      </w:r>
+      <w:r>
+        <w:t>d relative sense. With warming, the relative distribution of organic matter fluxes was decreasingly likely to arise through the random sorting of species, suggesting stronger selection for traits driving high turnover with increasing temperature. Our study</w:t>
+      </w:r>
+      <w:r>
+        <w:t xml:space="preserve"> suggests that a warming world will favor energy fluxes through ‘smaller and faster’ populations, and that these changes may be more predictable than previously thought.</w:t>
       </w:r>
     </w:p>
     <w:p>
       <w:pPr>
         <w:pStyle w:val="Heading1"/>
       </w:pPr>
-      <w:bookmarkStart w:id="1" w:name="introduction"/>
-      <w:bookmarkEnd w:id="0"/>
+      <w:bookmarkStart w:id="2" w:name="introduction"/>
+      <w:bookmarkEnd w:id="1"/>
       <w:r>
         <w:lastRenderedPageBreak/>
         <w:t>Introduction</w:t>
@@ -513,7 +568,19 @@
         <w:pStyle w:val="FirstParagraph"/>
       </w:pPr>
       <w:r>
-        <w:t>Increasing global temperatures influence the provision and maintenance of ecosystem services by modifying the network of species interactions that underpin ecosystem functions (de Ruiter et al. 1995, Woodward et al. 2010, Brose et al. 2012, Thompson et al. 2012). Warming effects permeate across multiple levels of biological organization, from control on individual metabolic rates (Gillooly et al. 2001, Brown et al. 2004) and biological activity (e.g., attack rate, handling time, growth rates, etc.; Dell et al. 2014), to broad-scale shifts in community assembly and structure (Nelson et al. 2017b, Gibert 2019, Saito et al. 2021). Across global climate gradients, such temperature-induced changes have the potential to mediate food web stability (Baiser et al. 2019) by altering the acquisition and allocation of resources (Zhang et al. 2017) and the magnitude and relative distribution of energy fluxes in food webs (May 1972, McCann et al. 1998, Barnes et al. 2018).</w:t>
+        <w:t>Increasing global temperatures influence the provision and maintenance of</w:t>
+      </w:r>
+      <w:r>
+        <w:t xml:space="preserve"> ecosystem services by modifying the network of species interactions that underpin ecosystem functions (de Ruiter et al. 1995, Woodward et al. 2010, Brose et al. 2012, Thompson et al. 2012). Warming effects permeate across multiple levels of biological org</w:t>
+      </w:r>
+      <w:r>
+        <w:t>anization, from control on individual metabolic rates (Gillooly et al. 2001, Brown et al. 2004) and biological activity (e.g., attack rate, handling time, growth rates, etc.; Dell et al. 2014), to broad-scale shifts in community assembly and structure (Nel</w:t>
+      </w:r>
+      <w:r>
+        <w:t>son et al. 2017b, Gibert 2019, Saito et al. 2021). Across global climate gradients, such temperature-induced changes have the potential to mediate food web stability (Baiser et al. 2019) by altering the acquisition and allocation of resources (Zhang et al.</w:t>
+      </w:r>
+      <w:r>
+        <w:t xml:space="preserve"> 2017) and the magnitude and relative distribution of energy fluxes in food webs (May 1972, McCann et al. 1998, Barnes et al. 2018).</w:t>
       </w:r>
     </w:p>
     <w:p>
@@ -521,11 +588,32 @@
         <w:pStyle w:val="BodyText"/>
       </w:pPr>
       <w:r>
-        <w:t xml:space="preserve">Understanding how warming alters energy flux in food webs requires information about how temperature modifies relationships between ecosystem structure and function. Such relationships depend upon how warming influences functional trait distributions and how functional traits translate to patterns of energy demand (Norberg et al. 2001, Loreau et al. 2001, Norberg 2004). Additionally, warming can modify community assembly processes (Saito et al. 2021)—both deterministic (e.g., environmental/niche filtering; Whittaker 1962) and stochastic (e.g., neutral theory; Hubbell 2001)—leading to many possible relationships between warming, the relative abundance of species, and dominance of particular functional traits. For example, although temperature appears to have minimal control on species richness across taxonomic groups (e.g., Bastazini et al. 2021), warming can have profound effects on the dominance structure (i.e., evenness) of ecological communities, often by reducing community evenness and favoring a </w:t>
+        <w:t>Understanding how warming alters energy flux in food webs requires information about how temperature modifies relationships</w:t>
+      </w:r>
+      <w:r>
+        <w:t xml:space="preserve"> between ecosystem structure and function. Such relationships depend upon how warming influences functional trait distributions and how functional traits translate to patterns of energy demand (Norberg et al. 2001, Loreau et al. 2001, Norberg 2004). Additi</w:t>
+      </w:r>
+      <w:r>
+        <w:t>onally, warming can modify community assembly processes (Saito et al. 2021)—both deterministic (e.g., environmental/niche filtering; Whittaker 1962) and stochastic (e.g., neutral theory; Hubbell 2001)—leading to many possible relationships between warming,</w:t>
+      </w:r>
+      <w:r>
+        <w:t xml:space="preserve"> the relative abundance of species, and dominance of particular functional traits. For example, although temperature appears to have minimal control on species richness across taxonomic groups (e.g., Bastazini et al. 2021), warming can have profound effect</w:t>
+      </w:r>
+      <w:r>
+        <w:t xml:space="preserve">s on the dominance structure (i.e., evenness) of ecological communities, often by reducing community evenness and favoring a </w:t>
       </w:r>
       <w:r>
         <w:lastRenderedPageBreak/>
-        <w:t>reduced set of warm-adapted species (Hillebrand et al. 2008). This strong environmental filtering is likely to skew trait distributions in natural communities (Therriault and Kolasa 1999). However, the relative distribution of traits can be further modified by additional processes (e.g., species interactions, Therriault and Kolasa 1999, demographic stochasticity, Hubbell 2001) unrelated to environmental filtering that alter species relative abundances. These additional processes can either exaggerate or counter any skew in trait distributions driven by environmental filtering and thereby modify the relationship between species’ traits and the absolute and relative energy demands in food webs.</w:t>
+        <w:t>reduced set of warm-adapted species (Hillebrand et al. 2008). This strong environmental filtering is likely to skew trait distribut</w:t>
+      </w:r>
+      <w:r>
+        <w:t>ions in natural communities (Therriault and Kolasa 1999). However, the relative distribution of traits can be further modified by additional processes (e.g., species interactions, Therriault and Kolasa 1999, demographic stochasticity, Hubbell 2001) unrelat</w:t>
+      </w:r>
+      <w:r>
+        <w:t xml:space="preserve">ed to environmental filtering that alter species relative abundances. These additional processes can either exaggerate or counter any skew in trait distributions driven by environmental filtering and thereby modify the relationship between species’ traits </w:t>
+      </w:r>
+      <w:r>
+        <w:t>and the absolute and relative energy demands in food webs.</w:t>
       </w:r>
     </w:p>
     <w:p>
@@ -533,7 +621,19 @@
         <w:pStyle w:val="BodyText"/>
       </w:pPr>
       <w:r>
-        <w:t>Body size is a fundamental trait that is influenced by temperature and has great potential to influence energy flux (for ectotherms see Atkinson 1994, Daufresne et al. 2009, and Gardner et al. 2011, also see Riemer et al. 2018 for deviations across endotherms). Reduced body size in response to warming can arise at multiple levels of organization, including increased relative abundance of smaller species in warmed communities (Bergmann 1848), smaller individuals in warmer populations (James 1970), or reduced absolute body size of warmed individuals (Atkinson 1994). Thus, warmer communities are likely to contain both smaller species and individuals. These relationships can have important implications for energy and material flux in ecosystems because body size is a strong determinant of species life-history patterns (Peters 1983, Altermatt 2010, Zeuss et al. 2017, Nelson et al. 2020a), as well as developmental (Angilletta et al. 2004) and metabolic rates (Gillooly et al. 2001, Brown et al. 2004).</w:t>
+        <w:t>Body size is a fundamental trait that is influenced by temperature and has great potential to influence energy flux (for ectotherms see Atkinson 1994, Daufresne et al. 2009, and Gardner et al. 2011</w:t>
+      </w:r>
+      <w:r>
+        <w:t>, also see Riemer et al. 2018 for deviations across endotherms). Reduced body size in response to warming can arise at multiple levels of organization, including increased relative abundance of smaller species in warmed communities (Bergmann 1848), smaller</w:t>
+      </w:r>
+      <w:r>
+        <w:t xml:space="preserve"> individuals in warmer populations (James 1970), or reduced absolute body size of warmed individuals (Atkinson 1994). Thus, warmer communities are likely to contain both smaller species and individuals. These relationships can have important implications f</w:t>
+      </w:r>
+      <w:r>
+        <w:t>or energy and material flux in ecosystems because body size is a strong determinant of species life-history patterns (Peters 1983, Altermatt 2010, Zeuss et al. 2017, Nelson et al. 2020a), as well as developmental (Angilletta et al. 2004) and metabolic rate</w:t>
+      </w:r>
+      <w:r>
+        <w:t>s (Gillooly et al. 2001, Brown et al. 2004).</w:t>
       </w:r>
     </w:p>
     <w:p>
@@ -541,11 +641,26 @@
         <w:pStyle w:val="BodyText"/>
       </w:pPr>
       <w:r>
-        <w:t xml:space="preserve">Metabolic rate, in addition to being controlled by body size, is another key trait that is influenced by temperature and tied to variation in energy flux through food webs (Gillooly et al. 2001, Barnes et al. 2018). Warming can influence metabolic rates indirectly through reductions in body size, as well as directly through its effects on subcellular kinetics (Osmond et al. 2017, </w:t>
+        <w:t>Metabolic rate, in addition to being controlled by body size, is another key trait that is influenced by temperature and tied to variation in energy flux through food webs (Gillooly et al. 2001, Barnes et al. 20</w:t>
+      </w:r>
+      <w:r>
+        <w:t xml:space="preserve">18). Warming can influence metabolic rates indirectly through reductions in body size, as well as directly through its effects on subcellular kinetics (Osmond et al. 2017, </w:t>
       </w:r>
       <w:r>
         <w:lastRenderedPageBreak/>
-        <w:t>Bideault et al. 2019). These processes can modify ecosystem patterns through changes in population carrying capacity (Bernhardt et al. 2018) and species relative abundances, with consequent effects on consumer-resource interactions or food web structure (Bideault et al. 2019, Gibert 2019). Moreover, metabolic rates are also tied to many biological processes (Dell et al. 2014), including growth rate (Gillooly et al. 2001), developmental rate (Zuo et al. 2012, Nelson et al. 2020a), voltinism (Zeuss et al. 2017), and biomass turnover rate (Brown et al. 2004, Huryn and Benke 2007). Taken together, these effects suggest that warming should lead to a smaller, faster world in which ecosystem processes accelerate through the effects of smaller body size and higher turnover rates, with a potentially strong imprint on food web structure and energy fluxes (Gibert 2019).</w:t>
+        <w:t>Bideault et al. 2019). These processes can modify ecosystem patterns through changes</w:t>
+      </w:r>
+      <w:r>
+        <w:t xml:space="preserve"> in population carrying capacity (Bernhardt et al. 2018) and species relative abundances, with consequent effects on consumer-resource interactions or food web structure (Bideault et al. 2019, Gibert 2019). Moreover, metabolic rates are also tied to many b</w:t>
+      </w:r>
+      <w:r>
+        <w:t>iological processes (Dell et al. 2014), including growth rate (Gillooly et al. 2001), developmental rate (Zuo et al. 2012, Nelson et al. 2020a), voltinism (Zeuss et al. 2017), and biomass turnover rate (Brown et al. 2004, Huryn and Benke 2007). Taken toget</w:t>
+      </w:r>
+      <w:r>
+        <w:t>her, these effects suggest that warming should lead to a smaller, faster world in which ecosystem processes accelerate through the effects of smaller body size and higher turnover rates, with a potentially strong imprint on food web structure and energy fl</w:t>
+      </w:r>
+      <w:r>
+        <w:t>uxes (Gibert 2019).</w:t>
       </w:r>
     </w:p>
     <w:p>
@@ -553,7 +668,13 @@
         <w:pStyle w:val="BodyText"/>
       </w:pPr>
       <w:r>
-        <w:t>Here, we address two overarching and open questions focused on temperature effects on food web dynamics. First, how does ecosystem temperature shape the relationship between organic matter (OM) fluxes and community-level trait distributions, specifically body size and biomass turnover, across ecosystems? Second, how does temperature shape the role of deterministic vs. stochastic sorting processes in driving relative fluxes of OM through consumer communities? We quantified patterns of OM flux in stream food webs across a natural temperature gradient (~5–27</w:t>
+        <w:t>Here, we address two overarching and open questions focused on temperature effects on food web dynamics. First, how does ecosystem temperature shape the relationship between organic matter (OM) fluxes and community-level trait distribut</w:t>
+      </w:r>
+      <w:r>
+        <w:t xml:space="preserve">ions, specifically body size and biomass turnover, across ecosystems? Second, how does temperature shape the role of deterministic vs. stochastic sorting processes in driving relative fluxes of OM through consumer communities? We quantified patterns of OM </w:t>
+      </w:r>
+      <w:r>
+        <w:t>flux in stream food webs across a natural temperature gradient (~5–27</w:t>
       </w:r>
       <m:oMath>
         <m:sSup>
@@ -586,11 +707,23 @@
         </m:sSup>
       </m:oMath>
       <w:r>
-        <w:t xml:space="preserve">C) in southwestern Iceland. Previous research in these streams has shown a strong positive effect of warming on primary production both among streams (Demars et al. 2011, Padfield et al. 2017) and seasonally within streams (O’Gorman et al. 2012, Hood et al. 2018). Due to high light levels and minimal OM inputs from surrounding terrestrial habitat, invertebrates in these streams rely on autochthonous production (O’Gorman et al. 2012, Nelson et al. 2020b); thus, the dynamics of in-stream primary production act as a strong control on energy flow through consumers (Junker et al. 2020). We therefore predicted that annual OM </w:t>
+        <w:t>C) in southwestern Iceland. Previous research in these streams has shown a strong positive effect of warming on primary production both among streams (Demars et al. 2011, Padfield et al</w:t>
+      </w:r>
+      <w:r>
+        <w:t>. 2017) and seasonally within streams (O’Gorman et al. 2012, Hood et al. 2018). Due to high light levels and minimal OM inputs from surrounding terrestrial habitat, invertebrates in these streams rely on autochthonous production (O’Gorman et al. 2012, Nels</w:t>
+      </w:r>
+      <w:r>
+        <w:t xml:space="preserve">on et al. 2020b); thus, the dynamics of in-stream primary production act as a strong control on energy flow through consumers (Junker et al. 2020). We therefore predicted that annual OM </w:t>
       </w:r>
       <w:r>
         <w:lastRenderedPageBreak/>
-        <w:t xml:space="preserve">fluxes to consumers would increase with stream temperature, mirroring patterns in resource availability and consumer energy demand. We also hypothesized that temperature would act as a principal environmental filter on community assembly and OM fluxes by favoring ‘fast’ life-history traits associated with small-bodied organisms. Specifically, we predicted that warming temperatures would lead to reduced average body size and increased average biomass turnover (i.e., </w:t>
+        <w:t xml:space="preserve">fluxes to consumers would increase with stream temperature, mirroring </w:t>
+      </w:r>
+      <w:r>
+        <w:t>patterns in resource availability and consumer energy demand. We also hypothesized that temperature would act as a principal environmental filter on community assembly and OM fluxes by favoring ‘fast’ life-history traits associated with small-bodied organi</w:t>
+      </w:r>
+      <w:r>
+        <w:t xml:space="preserve">sms. Specifically, we predicted that warming temperatures would lead to reduced average body size and increased average biomass turnover (i.e., </w:t>
       </w:r>
       <w:r>
         <w:rPr>
@@ -610,7 +743,10 @@
         <w:t>within</w:t>
       </w:r>
       <w:r>
-        <w:t xml:space="preserve"> communities, OM fluxes would be skewed towards small-bodied and high </w:t>
+        <w:t xml:space="preserve"> communities, OM fluxes would be skewed to</w:t>
+      </w:r>
+      <w:r>
+        <w:t xml:space="preserve">wards small-bodied and high </w:t>
       </w:r>
       <w:r>
         <w:rPr>
@@ -620,15 +756,18 @@
         <w:t>P:B</w:t>
       </w:r>
       <w:r>
-        <w:t xml:space="preserve"> taxa at higher temperatures, and that these patterns would not arise by random sorting, but instead through ‘non-random ordering’, suggesting deterministic filtering of species traits. Our results should help refine general predictions about how ongoing climate warming, and its influence on key traits, is likely to shape energy flux through food webs dominated by ectotherms.</w:t>
+        <w:t xml:space="preserve"> taxa at higher temperatures, and that these patterns would not arise by random sorting, but instead through ‘non-random ordering’, suggesting deterministic filtering of species traits. Our results should help refine general </w:t>
+      </w:r>
+      <w:r>
+        <w:t>predictions about how ongoing climate warming, and its influence on key traits, is likely to shape energy flux through food webs dominated by ectotherms.</w:t>
       </w:r>
     </w:p>
     <w:p>
       <w:pPr>
         <w:pStyle w:val="Heading1"/>
       </w:pPr>
-      <w:bookmarkStart w:id="2" w:name="methods"/>
-      <w:bookmarkEnd w:id="1"/>
+      <w:bookmarkStart w:id="3" w:name="methods"/>
+      <w:bookmarkEnd w:id="2"/>
       <w:r>
         <w:t>Methods</w:t>
       </w:r>
@@ -671,7 +810,10 @@
         </m:sSup>
       </m:oMath>
       <w:r>
-        <w:t xml:space="preserve"> 03’N 21</w:t>
+        <w:t xml:space="preserve"> 03’N </w:t>
+      </w:r>
+      <w:r>
+        <w:t>21</w:t>
       </w:r>
       <m:oMath>
         <m:sSup>
@@ -770,14 +912,23 @@
         </m:sSup>
       </m:oMath>
       <w:r>
-        <w:t>C), but similar solute chemistries (Friberg et al. 2009). These conditions create a “natural laboratory” for isolating the effects of temperature on ecosystem processes (O’Gorman et al. 2014, Nelson et al. 2017b). We selected streams to maximize the temperature range, while minimizing differences in the structural aspects of the primary producer community (Junker et al. 2021). In each stream, we measured temperature and water depth every 15 min from July 2010 through August 2012 (U20-001-01 water-level logger, Onset Computer Corp., Pocasset, MA, USA).</w:t>
+        <w:t>C), but similar solute chemi</w:t>
+      </w:r>
+      <w:r>
+        <w:t>stries (Friberg et al. 2009). These conditions create a “natural laboratory” for isolating the effects of temperature on ecosystem processes (O’Gorman et al. 2014, Nelson et al. 2017b). We selected streams to maximize the temperature range, while minimizin</w:t>
+      </w:r>
+      <w:r>
+        <w:t>g differences in the structural aspects of the primary producer community (Junker et al. 2021). In each stream, we measured temperature and water depth every 15 min from July 2010 through August 2012 (U20-001-01 water-level logger, Onset Computer Corp., Po</w:t>
+      </w:r>
+      <w:r>
+        <w:t>casset, MA, USA).</w:t>
       </w:r>
     </w:p>
     <w:p>
       <w:pPr>
         <w:pStyle w:val="Heading2"/>
       </w:pPr>
-      <w:bookmarkStart w:id="3" w:name="invertebrate-sampling"/>
+      <w:bookmarkStart w:id="4" w:name="invertebrate-sampling"/>
       <w:r>
         <w:lastRenderedPageBreak/>
         <w:t>Invertebrate sampling</w:t>
@@ -798,7 +949,13 @@
         <w:t>n</w:t>
       </w:r>
       <w:r>
-        <w:t xml:space="preserve"> = 6 streams). The two streams sampled from 2010–2011 were part of a separate warming manipulation but data for this study was were collected during the un-manipulated reference period (Nelson et al. 2017a, 2017b). Inter-annual comparisons of primary and secondary production in previous studies showed minimal differences among years in un-manipulated streams, suggesting that combining data from different years would not significantly bias our results (Nelson et al. 2017a, Hood et al. 2018). We collected five Surber samples (0.023 m</w:t>
+        <w:t xml:space="preserve"> = 6 streams). The two streams sampled from 2010–2011 were</w:t>
+      </w:r>
+      <w:r>
+        <w:t xml:space="preserve"> part of a separate warming manipulation but data for this study was were collected during the un-manipulated reference period (Nelson et al. 2017a, 2017b). Inter-annual comparisons of primary and secondary production in previous studies showed minimal dif</w:t>
+      </w:r>
+      <w:r>
+        <w:t>ferences among years in un-manipulated streams, suggesting that combining data from different years would not significantly bias our results (Nelson et al. 2017a, Hood et al. 2018). We collected five Surber samples (0.023 m</w:t>
       </w:r>
       <w:r>
         <w:rPr>
@@ -818,7 +975,13 @@
         </m:r>
       </m:oMath>
       <w:r>
-        <w:t xml:space="preserve">m mesh) from randomly selected locations within each stream. Within the sampler, inorganic substrates were disturbed to ~10 cm depth and invertebrates and organic matter were removed from stones with a brush. Samples were then preserved with 5% formaldehyde until laboratory analysis. In the laboratory, we split samples into coarse (&gt;1 mm) and fine (&gt;250 </w:t>
+        <w:t>m mesh) from randomly se</w:t>
+      </w:r>
+      <w:r>
+        <w:t>lected locations within each stream. Within the sampler, inorganic substrates were disturbed to ~10 cm depth and invertebrates and organic matter were removed from stones with a brush. Samples were then preserved with 5% formaldehyde until laboratory analy</w:t>
+      </w:r>
+      <w:r>
+        <w:t xml:space="preserve">sis. In the laboratory, we split samples into coarse (&gt;1 mm) and fine (&gt;250 </w:t>
       </w:r>
       <m:oMath>
         <m:r>
@@ -843,15 +1006,21 @@
         </m:r>
       </m:oMath>
       <w:r>
-        <w:t xml:space="preserve"> magnification). For particularly large samples, fine fractions were sub-sampled (1/2–1/16th) using a modified Folsom plankton splitter prior to removal of invertebrates. Macroinvertebrates were identified to the lowest practical taxonomic level (usually genus) with taxonomic keys (Peterson 1977, Merritt et al. 2008, Andersen et al. 2013). Taxon-specific abundance and biomass were scaled to a per-meter basis by dividing by the Surber sampler area.</w:t>
+        <w:t xml:space="preserve"> magnification). For particularly large samples, fin</w:t>
+      </w:r>
+      <w:r>
+        <w:t>e fractions were sub-sampled (1/2–1/16th) using a modified Folsom plankton splitter prior to removal of invertebrates. Macroinvertebrates were identified to the lowest practical taxonomic level (usually genus) with taxonomic keys (Peterson 1977, Merritt et</w:t>
+      </w:r>
+      <w:r>
+        <w:t xml:space="preserve"> al. 2008, Andersen et al. 2013). Taxon-specific abundance and biomass were scaled to a per-meter basis by dividing by the Surber sampler area.</w:t>
       </w:r>
     </w:p>
     <w:p>
       <w:pPr>
         <w:pStyle w:val="Heading2"/>
       </w:pPr>
-      <w:bookmarkStart w:id="4" w:name="secondary-production"/>
-      <w:bookmarkEnd w:id="3"/>
+      <w:bookmarkStart w:id="5" w:name="secondary-production"/>
+      <w:bookmarkEnd w:id="4"/>
       <w:r>
         <w:t>Secondary production</w:t>
       </w:r>
@@ -861,7 +1030,10 @@
         <w:pStyle w:val="FirstParagraph"/>
       </w:pPr>
       <w:r>
-        <w:t xml:space="preserve">Daily secondary production of invertebrate taxa was calculated using the instantaneous growth rate method (IGR, Benke and Huryn 2017). Growth rates were determined using taxon-appropriate approaches described in Junker and others (2020). Briefly, growth rates of common </w:t>
+        <w:t>Daily secondary production of invertebrate taxa was calculated using the instantaneous grow</w:t>
+      </w:r>
+      <w:r>
+        <w:t xml:space="preserve">th rate method (IGR, Benke and Huryn 2017). Growth rates were determined using taxon-appropriate approaches described in Junker and others (2020). Briefly, growth rates of common </w:t>
       </w:r>
       <w:r>
         <w:lastRenderedPageBreak/>
@@ -882,55 +1054,68 @@
           <w:i/>
           <w:iCs/>
         </w:rPr>
-        <w:t>in situ</w:t>
-      </w:r>
-      <w:r>
-        <w:t xml:space="preserve"> chambers (Huryn and Wallace 1986). Multiple individuals (</w:t>
+        <w:t>in s</w:t>
       </w:r>
       <w:r>
         <w:rPr>
           <w:i/>
           <w:iCs/>
         </w:rPr>
-        <w:t>n</w:t>
-      </w:r>
-      <w:r>
-        <w:t xml:space="preserve"> = 5–15) within small size categories (~1-mm length range) were photographed next to a field micrometer, placed in the stream within pre-conditioned chambers for 7–15 days, and removed and photographed. Individual lengths were measured from field pictures using image analysis software (Schindelin et al. 2012), and body lengths were converted to mass (mg ash-free dry mass [AFDM]) using published length-mass regressions (Benke et al. 1999, O’Gorman et al. 2012, Hannesdóttir et al. 2013). Growth rates (</w:t>
+        <w:t>itu</w:t>
+      </w:r>
+      <w:r>
+        <w:t xml:space="preserve"> chambers (Huryn and Wallace 1986). Multiple individuals (</w:t>
       </w:r>
       <w:r>
         <w:rPr>
           <w:i/>
           <w:iCs/>
         </w:rPr>
-        <w:t>g</w:t>
-      </w:r>
-      <w:r>
-        <w:t>, d</w:t>
-      </w:r>
-      <w:r>
-        <w:rPr>
-          <w:vertAlign w:val="superscript"/>
-        </w:rPr>
-        <w:t>-1</w:t>
-      </w:r>
-      <w:r>
-        <w:t>) were calculated from changes in mean body size (</w:t>
+        <w:t>n</w:t>
+      </w:r>
+      <w:r>
+        <w:t xml:space="preserve"> = 5–15) within small size categories (~1-mm length range) were photographed next to a field micrometer, placed in the stream within pre-conditioned chambers for 7–15 days, and removed and photo</w:t>
+      </w:r>
+      <w:r>
+        <w:t>graphed. Individual lengths were measured from field pictures using image analysis software (Schindelin et al. 2012), and body lengths were converted to mass (mg ash-free dry mass [AFDM]) using published length-mass regressions (Benke et al. 1999, O’Gorman</w:t>
+      </w:r>
+      <w:r>
+        <w:t xml:space="preserve"> et al. 2012, Hannesdóttir et al. 2013). Growth rates (</w:t>
       </w:r>
       <w:r>
         <w:rPr>
           <w:i/>
           <w:iCs/>
         </w:rPr>
-        <w:t>M</w:t>
-      </w:r>
-      <w:r>
-        <w:t>) over a given time interval (</w:t>
+        <w:t>g</w:t>
+      </w:r>
+      <w:r>
+        <w:t>, d</w:t>
+      </w:r>
+      <w:r>
+        <w:rPr>
+          <w:vertAlign w:val="superscript"/>
+        </w:rPr>
+        <w:t>-1</w:t>
+      </w:r>
+      <w:r>
+        <w:t>) were calculated from changes in mean body size (</w:t>
       </w:r>
       <w:r>
         <w:rPr>
           <w:i/>
           <w:iCs/>
         </w:rPr>
+        <w:t>M</w:t>
+      </w:r>
+      <w:r>
+        <w:t>) over a given time interval (</w:t>
+      </w:r>
+      <w:r>
+        <w:rPr>
+          <w:i/>
+          <w:iCs/>
+        </w:rPr>
         <w:t>t</w:t>
       </w:r>
       <w:r>
@@ -941,7 +1126,7 @@
       <w:pPr>
         <w:pStyle w:val="BodyText"/>
       </w:pPr>
-      <w:bookmarkStart w:id="5" w:name="eq:eqn1"/>
+      <w:bookmarkStart w:id="6" w:name="eq:eqn1"/>
       <m:oMathPara>
         <m:oMathParaPr>
           <m:jc m:val="center"/>
@@ -1091,7 +1276,13 @@
             <w:rPr>
               <w:rFonts w:ascii="Cambria Math" w:hAnsi="Cambria Math"/>
             </w:rPr>
-            <m:t>Δt  </m:t>
+            <m:t>Δt</m:t>
+          </m:r>
+          <m:r>
+            <w:rPr>
+              <w:rFonts w:ascii="Cambria Math" w:hAnsi="Cambria Math"/>
+            </w:rPr>
+            <m:t>  </m:t>
           </m:r>
           <m:d>
             <m:dPr>
@@ -1112,7 +1303,7 @@
           </m:d>
         </m:oMath>
       </m:oMathPara>
-      <w:bookmarkEnd w:id="5"/>
+      <w:bookmarkEnd w:id="6"/>
     </w:p>
     <w:p>
       <w:pPr>
@@ -1129,7 +1320,16 @@
         <w:t>n</w:t>
       </w:r>
       <w:r>
-        <w:t xml:space="preserve"> = 1000). For taxa that exhibit synchronous growth and development (e.g., Simuliidae spp., some Chironomidae spp., etc.), we examined temporal changes in length-frequency distributions and calculated growth rates and uncertainty using a bootstrap technique similar to that described in Benke and Huryn (2017). Individual lengths were converted to mass (mg AFDM) using published length-mass regressions cited above, and size-frequency histograms were visually inspected for directional changes in body size through time. For each date, size-frequency distributions were resampled with replacement and growth rates estimated from equation 1. We prevented the calculation of negative growth rates by requiring </w:t>
+        <w:t xml:space="preserve"> = 1000). For taxa that exhibit synchronous growth and development (e.g., Simuliidae spp., some Chironomidae spp., etc.), we exa</w:t>
+      </w:r>
+      <w:r>
+        <w:t>mined temporal changes in length-frequency distributions and calculated growth rates and uncertainty using a bootstrap technique similar to that described in Benke and Huryn (2017). Individual lengths were converted to mass (mg AFDM) using published length</w:t>
+      </w:r>
+      <w:r>
+        <w:t xml:space="preserve">-mass regressions cited above, and size-frequency histograms were visually inspected for directional changes in body size through time. For each date, size-frequency distributions were resampled with replacement and growth rates estimated from equation 1. </w:t>
+      </w:r>
+      <w:r>
+        <w:t xml:space="preserve">We prevented the calculation of negative growth rates by requiring </w:t>
       </w:r>
       <m:oMath>
         <m:sSub>
@@ -1204,11 +1404,20 @@
         </m:sSub>
       </m:oMath>
       <w:r>
-        <w:t xml:space="preserve">. If this condition was not met after 10,000 resamplings, a minimum growth rate of 0.001 was used. To estimate growth rates of taxa for which growth could not be estimated empirically, we developed stream-specific growth rate models by constructing multivariate linear regressions of empirical growth rates against body size and temperature. To estimate uncertainty </w:t>
+        <w:t xml:space="preserve">. If this condition was not met after 10,000 resamplings, a minimum growth rate of 0.001 was used. To estimate growth rates of taxa for which growth could not be estimated </w:t>
+      </w:r>
+      <w:r>
+        <w:t xml:space="preserve">empirically, we developed stream-specific growth rate models by constructing multivariate linear regressions of empirical growth rates against body size and temperature. To estimate uncertainty </w:t>
       </w:r>
       <w:r>
         <w:lastRenderedPageBreak/>
-        <w:t>in production of each taxon, we used a bootstrapping technique that resampled measured growth rates, in addition to abundance and size distributions from individual samples. For each iteration, size-specific growth rates were multiplied by mean interval biomass for each size class and the number of days between sample dates to estimate size class-specific production. For each time interval, size classes were summed for each taxon to calculate total population-level interval production. Intervals were summed to estimate annual secondary production (g AFDM m</w:t>
+        <w:t>in production of each taxon, we used a bootstrapping technique</w:t>
+      </w:r>
+      <w:r>
+        <w:t xml:space="preserve"> that resampled measured growth rates, in addition to abundance and size distributions from individual samples. For each iteration, size-specific growth rates were multiplied by mean interval biomass for each size class and the number of days between sampl</w:t>
+      </w:r>
+      <w:r>
+        <w:t>e dates to estimate size class-specific production. For each time interval, size classes were summed for each taxon to calculate total population-level interval production. Intervals were summed to estimate annual secondary production (g AFDM m</w:t>
       </w:r>
       <w:r>
         <w:rPr>
@@ -1233,10 +1442,13 @@
       <w:pPr>
         <w:pStyle w:val="Heading2"/>
       </w:pPr>
-      <w:bookmarkStart w:id="6" w:name="organic-matter-consumption-estimates"/>
-      <w:bookmarkEnd w:id="4"/>
-      <w:r>
-        <w:t>Organic matter consumption estimates</w:t>
+      <w:bookmarkStart w:id="7" w:name="organic-matter-consumption-estimates"/>
+      <w:bookmarkEnd w:id="5"/>
+      <w:r>
+        <w:t>Org</w:t>
+      </w:r>
+      <w:r>
+        <w:t>anic matter consumption estimates</w:t>
       </w:r>
     </w:p>
     <w:p>
@@ -1262,7 +1474,10 @@
         <w:t>-1</w:t>
       </w:r>
       <w:r>
-        <w:t xml:space="preserve">) through stream communities were calculated using the trophic basis of production method (TBP; Benke and Wallace 1980). Taxon-specific secondary production estimates were combined with diet proportions, diet-specific assimilation efficiencies, </w:t>
+        <w:t>) through stream communities were calculated using the trophic basis of production method (TBP; Benke and Wallace 1980). Taxon-specific secondary production estimates were combined with</w:t>
+      </w:r>
+      <w:r>
+        <w:t xml:space="preserve"> diet proportions, diet-specific assimilation efficiencies, </w:t>
       </w:r>
       <w:r>
         <w:rPr>
@@ -1290,7 +1505,19 @@
         <w:t>NPE</w:t>
       </w:r>
       <w:r>
-        <w:t xml:space="preserve"> (e.g., McCullough 1975), to estimate consumption of organic matter. Consumer diets of numerically dominant taxa were quantified through direct inspection of gut contents from multiple individuals throughout the year. Removal and preparation of gut tracts followed the methods outlined in Rosi-Marshall and coauthors (2016). To estimate variability in diet compositions and to impute missing values for non-dominant taxa, we modeled the diet proportions within each stream using a hierarchical multivariate model (Fordyce et al. 2011, Coblentz et al. 2017). Here, diet proportions for food categories were modeled following a Dirichlet distribution with expected proportions in diet and a concentration parameter to estimate variability around this expectation. We accounted for the hierarchical data structure by fitting stream-specific random intercepts, as well as random intercept offsets for taxon nested within each stream. All models were specified in the Stan language (Stan Development Team 2019) using the </w:t>
+        <w:t xml:space="preserve"> (e.g., McCullough 1975), to estimate consumption of organic matter. Consumer diets of numerically dominant taxa were quantified through direct inspection </w:t>
+      </w:r>
+      <w:r>
+        <w:t>of gut contents from multiple individuals throughout the year. Removal and preparation of gut tracts followed the methods outlined in Rosi-Marshall and coauthors (2016). To estimate variability in diet compositions and to impute missing values for non-domi</w:t>
+      </w:r>
+      <w:r>
+        <w:t>nant taxa, we modeled the diet proportions within each stream using a hierarchical multivariate model (Fordyce et al. 2011, Coblentz et al. 2017). Here, diet proportions for food categories were modeled following a Dirichlet distribution with expected prop</w:t>
+      </w:r>
+      <w:r>
+        <w:t>ortions in diet and a concentration parameter to estimate variability around this expectation. We accounted for the hierarchical data structure by fitting stream-specific random intercepts, as well as random intercept offsets for taxon nested within each s</w:t>
+      </w:r>
+      <w:r>
+        <w:t xml:space="preserve">tream. All models were specified in the Stan language (Stan Development Team 2019) using the </w:t>
       </w:r>
       <w:r>
         <w:rPr>
@@ -1304,7 +1531,10 @@
       </w:r>
       <w:r>
         <w:lastRenderedPageBreak/>
-        <w:t xml:space="preserve">within and across stream food webs by calculating diet overlap from 1000 independent draws from the posterior distributions of modeled diet estimates. Overlap was calculated with the ‘overlap()’ function in the </w:t>
+        <w:t>within and across stream fo</w:t>
+      </w:r>
+      <w:r>
+        <w:t xml:space="preserve">od webs by calculating diet overlap from 1000 independent draws from the posterior distributions of modeled diet estimates. Overlap was calculated with the ‘overlap()’ function in the </w:t>
       </w:r>
       <w:r>
         <w:rPr>
@@ -1332,7 +1562,10 @@
         <w:t>i</w:t>
       </w:r>
       <w:r>
-        <w:t>, diet proportions were multiplied by the gross growth efficiency (</w:t>
+        <w:t xml:space="preserve">, diet </w:t>
+      </w:r>
+      <w:r>
+        <w:t>proportions were multiplied by the gross growth efficiency (</w:t>
       </w:r>
       <m:oMath>
         <m:r>
@@ -1423,7 +1656,10 @@
         </m:r>
       </m:oMath>
       <w:r>
-        <w:t xml:space="preserve">) to calculate the relative production attributable to each food category. The relative production from each food type was then multiplied by the interval-level production and finally divided by </w:t>
+        <w:t>) to calculate the relative production attributable to each food category. The relative production from each food type was then multiplied by the interval-level production an</w:t>
+      </w:r>
+      <w:r>
+        <w:t xml:space="preserve">d finally divided by </w:t>
       </w:r>
       <m:oMath>
         <m:r>
@@ -1459,7 +1695,13 @@
         </m:sSub>
       </m:oMath>
       <w:r>
-        <w:t xml:space="preserve"> to estimate consumption of organic matter from each food category by each taxon (Benke and Wallace 1980). Consumption was calculated for each taxon during each sampling interval (typically ~1 month). Total interval consumption was calculated by summing across all taxa, while annual consumption was calculated by summing across all taxa and intervals. Variability in consumption estimates was estimated through a Monte Carlo approach, where bootstrapped vectors of secondary production for each taxon (see </w:t>
+        <w:t xml:space="preserve"> to estimate consumption of organic matter from each food category by each taxon (Benke and Wallace 1980). Consumption was calculated for each taxon during each sampling interval (typically ~1 month). Total interval consumption</w:t>
+      </w:r>
+      <w:r>
+        <w:t xml:space="preserve"> was calculated by summing across all taxa, while annual consumption was calculated by summing across all taxa and intervals. Variability in consumption estimates was estimated through a Monte Carlo approach, where bootstrapped vectors of secondary product</w:t>
+      </w:r>
+      <w:r>
+        <w:t xml:space="preserve">ion for each taxon (see </w:t>
       </w:r>
       <w:r>
         <w:rPr>
@@ -1487,7 +1729,16 @@
         <w:t>i</w:t>
       </w:r>
       <w:r>
-        <w:t xml:space="preserve"> was incorporated by resampling values from beta distributions fit to median and 2.5% and 97.5% percentiles for each diet item: diatoms = 0.30 (95% percentile interval [PI]: 0.24-0.36), filamentous and green algae = 0.30 (95% PI: 0.24-0.36), cyanobacteria = 0.10 (95% PI: 0.08-0.12), amorphous detritus = 0.10 (95% PI: 0.08-0.12), vascular and non-vascular plants (bryophytes) = 0.10 (95% PI: 0.08-0.12), and animal material = 0.70 (95% PI: 0.56-0.84; Welch 1968, Benke and Wallace 1980, 1997, Cross et al. 2007, 2011). Variability in </w:t>
+        <w:t xml:space="preserve"> was inco</w:t>
+      </w:r>
+      <w:r>
+        <w:t>rporated by resampling values from beta distributions fit to median and 2.5% and 97.5% percentiles for each diet item: diatoms = 0.30 (95% percentile interval [PI]: 0.24-0.36), filamentous and green algae = 0.30 (95% PI: 0.24-0.36), cyanobacteria = 0.10 (9</w:t>
+      </w:r>
+      <w:r>
+        <w:t>5% PI: 0.08-0.12), amorphous detritus = 0.10 (95% PI: 0.08-0.12), vascular and non-vascular plants (bryophytes) = 0.10 (95% PI: 0.08-0.12), and animal material = 0.70 (95% PI: 0.56-0.84; Welch 1968, Benke and Wallace 1980, 1997, Cross et al. 2007, 2011). V</w:t>
+      </w:r>
+      <w:r>
+        <w:t xml:space="preserve">ariability in </w:t>
       </w:r>
       <w:r>
         <w:rPr>
@@ -1507,7 +1758,14 @@
         <w:t>NPE</w:t>
       </w:r>
       <w:r>
-        <w:t xml:space="preserve"> = 0.45 (95% PI = 0.40-0.50). Beta distributions were fit in R (R Core Team 2022) using the ‘get.beta.par()’ function within the </w:t>
+        <w:t xml:space="preserve"> = 0.45 (95% PI = 0.40-0.50). Further details can be found in supporting materials (Appendix S3: Section S1: Trophic basis of production workflow and a</w:t>
+      </w:r>
+      <w:r>
+        <w:t xml:space="preserve">ssumptions). Beta distributions were fit </w:t>
+      </w:r>
+      <w:r>
+        <w:lastRenderedPageBreak/>
+        <w:t xml:space="preserve">in R (R Core Team 2022) using the ‘get.beta.par()’ function within the </w:t>
       </w:r>
       <w:r>
         <w:rPr>
@@ -1524,10 +1782,9 @@
       <w:pPr>
         <w:pStyle w:val="Heading2"/>
       </w:pPr>
-      <w:bookmarkStart w:id="7" w:name="X2ed9057c042f6d562b1d2c00f2bc1adcaef7dd6"/>
-      <w:bookmarkEnd w:id="6"/>
-      <w:r>
-        <w:lastRenderedPageBreak/>
+      <w:bookmarkStart w:id="8" w:name="X2ed9057c042f6d562b1d2c00f2bc1adcaef7dd6"/>
+      <w:bookmarkEnd w:id="7"/>
+      <w:r>
         <w:t>Quantifying the distribution of food web fluxes</w:t>
       </w:r>
     </w:p>
@@ -1535,7 +1792,7 @@
       <w:pPr>
         <w:pStyle w:val="Heading3"/>
       </w:pPr>
-      <w:bookmarkStart w:id="8" w:name="evenness-among-taxa"/>
+      <w:bookmarkStart w:id="9" w:name="evenness-among-taxa"/>
       <w:r>
         <w:t>Evenness among taxa</w:t>
       </w:r>
@@ -1545,7 +1802,10 @@
         <w:pStyle w:val="FirstParagraph"/>
       </w:pPr>
       <w:r>
-        <w:t xml:space="preserve">To visualize and quantify the evenness of OM fluxes, </w:t>
+        <w:t>To visualize and quant</w:t>
+      </w:r>
+      <w:r>
+        <w:t xml:space="preserve">ify the evenness of OM fluxes, </w:t>
       </w:r>
       <m:oMath>
         <m:r>
@@ -1705,7 +1965,13 @@
         </m:sSub>
       </m:oMath>
       <w:r>
-        <w:t xml:space="preserve">. The Lorenz curve shows how a value, in this case OM flux, accumulates with an increasing cumulative proportion of taxa. In a community with an equal distribution of OM flux among taxa, the Lorenz curve is a straight diagonal line. Deviation from equality was calculated as the Gini coefficient (Gini 1921), normalized for differences in </w:t>
+        <w:t>. The Lorenz</w:t>
+      </w:r>
+      <w:r>
+        <w:t xml:space="preserve"> curve shows how a value, in this case OM flux, accumulates with an increasing cumulative proportion of taxa. In a community with an equal distribution of OM flux among taxa, the Lorenz curve is a straight diagonal line. Deviation from equality was calcula</w:t>
+      </w:r>
+      <w:r>
+        <w:t xml:space="preserve">ted as the Gini coefficient (Gini 1921), normalized for differences in </w:t>
       </w:r>
       <m:oMath>
         <m:r>
@@ -1752,7 +2018,7 @@
         <w:t xml:space="preserve"> (Solomon 1975, Chao and Ricotta 2019):</w:t>
       </w:r>
     </w:p>
-    <w:bookmarkStart w:id="9" w:name="eq:eq2"/>
+    <w:bookmarkStart w:id="10" w:name="eq:eq2"/>
     <w:p>
       <w:pPr>
         <w:pStyle w:val="BodyText"/>
@@ -1972,7 +2238,7 @@
           </m:d>
         </m:oMath>
       </m:oMathPara>
-      <w:bookmarkEnd w:id="9"/>
+      <w:bookmarkEnd w:id="10"/>
     </w:p>
     <w:p>
       <w:pPr>
@@ -2012,7 +2278,10 @@
         </m:sSup>
       </m:oMath>
       <w:r>
-        <w:t xml:space="preserve"> represents an index of relative evenness of OM fluxes bounded between zero and one; a value of one represents a community with equal proportion of total community OM flux for all species (</w:t>
+        <w:t xml:space="preserve"> represents an index of relative evenness of OM fluxes </w:t>
+      </w:r>
+      <w:r>
+        <w:t>bounded between zero and one; a value of one represents a community with equal proportion of total community OM flux for all species (</w:t>
       </w:r>
       <m:oMath>
         <m:r>
@@ -2045,10 +2314,13 @@
       <w:pPr>
         <w:pStyle w:val="Heading3"/>
       </w:pPr>
-      <w:bookmarkStart w:id="10" w:name="Xbb569da1a6deb446fdfccb4941dabf8c422ed8c"/>
-      <w:bookmarkEnd w:id="8"/>
-      <w:r>
-        <w:t>Distribution of OM fluxes in relation to taxa traits</w:t>
+      <w:bookmarkStart w:id="11" w:name="Xbb569da1a6deb446fdfccb4941dabf8c422ed8c"/>
+      <w:bookmarkEnd w:id="9"/>
+      <w:r>
+        <w:t>Distribution</w:t>
+      </w:r>
+      <w:r>
+        <w:t xml:space="preserve"> of OM fluxes in relation to taxa traits</w:t>
       </w:r>
     </w:p>
     <w:p>
@@ -2076,7 +2348,14 @@
         <w:t>P:B</w:t>
       </w:r>
       <w:r>
-        <w:t xml:space="preserve"> at higher temperatures across and within communities. To assess the change in the average population trait values and potential for environmental filtering across communities, we used bootstrapped linear regressions between either mean population body size (</w:t>
+        <w:t xml:space="preserve"> at higher temperatures acro</w:t>
+      </w:r>
+      <w:r>
+        <w:t xml:space="preserve">ss and within communities. To assess the change in the average population trait values and potential for environmental filtering across communities, we </w:t>
+      </w:r>
+      <w:r>
+        <w:lastRenderedPageBreak/>
+        <w:t>used bootstrapped linear regressions between either mean population body size (</w:t>
       </w:r>
       <m:oMath>
         <m:bar>
@@ -2170,11 +2449,7 @@
         </m:sSup>
       </m:oMath>
       <w:r>
-        <w:t xml:space="preserve">C). Here, 1,000 values </w:t>
-      </w:r>
-      <w:r>
-        <w:lastRenderedPageBreak/>
-        <w:t xml:space="preserve">of population </w:t>
+        <w:t xml:space="preserve">C). Here, 1,000 values of population </w:t>
       </w:r>
       <w:r>
         <w:rPr>
@@ -2204,7 +2479,10 @@
         <w:t>Secondary production</w:t>
       </w:r>
       <w:r>
-        <w:t xml:space="preserve"> above) for each taxon within each stream. We calculated the mean body size or </w:t>
+        <w:t xml:space="preserve"> above) for each taxon within each stream. We</w:t>
+      </w:r>
+      <w:r>
+        <w:t xml:space="preserve"> calculated the mean body size or </w:t>
       </w:r>
       <w:r>
         <w:rPr>
@@ -2233,7 +2511,10 @@
         <w:t>e</w:t>
       </w:r>
       <w:r>
-        <w:t xml:space="preserve">-transformed </w:t>
+        <w:t>-t</w:t>
+      </w:r>
+      <w:r>
+        <w:t xml:space="preserve">ransformed </w:t>
       </w:r>
       <m:oMath>
         <m:bar>
@@ -2303,7 +2584,10 @@
         <w:t>e</w:t>
       </w:r>
       <w:r>
-        <w:t>-transformed to conform to assumptions of linearity and normally distributed residual variation and the ordinary least squares estimate was calculated with the ‘lm()’ function in R.</w:t>
+        <w:t xml:space="preserve">-transformed to conform to assumptions of linearity and normally distributed residual variation and the ordinary least squares estimate was calculated with the ‘lm()’ function </w:t>
+      </w:r>
+      <w:r>
+        <w:t>in R.</w:t>
       </w:r>
     </w:p>
     <w:p>
@@ -2321,7 +2605,10 @@
         <w:t>within</w:t>
       </w:r>
       <w:r>
-        <w:t xml:space="preserve"> communities and whether this modification was related to temperature, we assessed the extent to which the relative OM fluxes among taxa were skewed towards populations with lower or higher relative </w:t>
+        <w:t xml:space="preserve"> communities and whether this modification was related to temperature, we assessed the extent to which the relative OM fluxes among taxa were skewed towards populations wit</w:t>
+      </w:r>
+      <w:r>
+        <w:t xml:space="preserve">h lower or higher relative </w:t>
       </w:r>
       <w:r>
         <w:rPr>
@@ -2397,14 +2684,17 @@
         </m:sSub>
       </m:oMath>
       <w:r>
-        <w:t>, based on quartiles of the distribution of OM fluxes in relation to taxon traits as:</w:t>
+        <w:t>, based on quartiles of the distribution of OM fluxes in rela</w:t>
+      </w:r>
+      <w:r>
+        <w:t>tion to taxon traits as:</w:t>
       </w:r>
     </w:p>
     <w:p>
       <w:pPr>
         <w:pStyle w:val="BodyText"/>
       </w:pPr>
-      <w:bookmarkStart w:id="11" w:name="eq:eqn3"/>
+      <w:bookmarkStart w:id="12" w:name="eq:eqn3"/>
       <m:oMathPara>
         <m:oMathParaPr>
           <m:jc m:val="center"/>
@@ -2471,7 +2761,13 @@
                 <w:rPr>
                   <w:rFonts w:ascii="Cambria Math" w:hAnsi="Cambria Math"/>
                 </w:rPr>
-                <m:t>Q0.75</m:t>
+                <m:t>Q</m:t>
+              </m:r>
+              <m:r>
+                <w:rPr>
+                  <w:rFonts w:ascii="Cambria Math" w:hAnsi="Cambria Math"/>
+                </w:rPr>
+                <m:t>0.75</m:t>
               </m:r>
             </m:sub>
           </m:sSub>
@@ -2511,7 +2807,13 @@
                 <w:rPr>
                   <w:rFonts w:ascii="Cambria Math" w:hAnsi="Cambria Math"/>
                 </w:rPr>
-                <m:t>Q0.5</m:t>
+                <m:t>Q</m:t>
+              </m:r>
+              <m:r>
+                <w:rPr>
+                  <w:rFonts w:ascii="Cambria Math" w:hAnsi="Cambria Math"/>
+                </w:rPr>
+                <m:t>0.5</m:t>
               </m:r>
             </m:sub>
           </m:sSub>
@@ -2545,7 +2847,13 @@
                 <w:rPr>
                   <w:rFonts w:ascii="Cambria Math" w:hAnsi="Cambria Math"/>
                 </w:rPr>
-                <m:t>Q0.25</m:t>
+                <m:t>Q</m:t>
+              </m:r>
+              <m:r>
+                <w:rPr>
+                  <w:rFonts w:ascii="Cambria Math" w:hAnsi="Cambria Math"/>
+                </w:rPr>
+                <m:t>0.25</m:t>
               </m:r>
             </m:sub>
           </m:sSub>
@@ -2579,7 +2887,13 @@
                 <w:rPr>
                   <w:rFonts w:ascii="Cambria Math" w:hAnsi="Cambria Math"/>
                 </w:rPr>
-                <m:t>Q0.75</m:t>
+                <m:t>Q</m:t>
+              </m:r>
+              <m:r>
+                <w:rPr>
+                  <w:rFonts w:ascii="Cambria Math" w:hAnsi="Cambria Math"/>
+                </w:rPr>
+                <m:t>0.75</m:t>
               </m:r>
             </m:sub>
           </m:sSub>
@@ -2613,7 +2927,13 @@
                 <w:rPr>
                   <w:rFonts w:ascii="Cambria Math" w:hAnsi="Cambria Math"/>
                 </w:rPr>
-                <m:t>Q0.25</m:t>
+                <m:t>Q</m:t>
+              </m:r>
+              <m:r>
+                <w:rPr>
+                  <w:rFonts w:ascii="Cambria Math" w:hAnsi="Cambria Math"/>
+                </w:rPr>
+                <m:t>0.25</m:t>
               </m:r>
             </m:sub>
           </m:sSub>
@@ -2642,7 +2962,7 @@
           </m:d>
         </m:oMath>
       </m:oMathPara>
-      <w:bookmarkEnd w:id="11"/>
+      <w:bookmarkEnd w:id="12"/>
     </w:p>
     <w:p>
       <w:pPr>
@@ -2690,7 +3010,10 @@
         </m:r>
       </m:oMath>
       <w:r>
-        <w:t xml:space="preserve">, of the community trait distribution. We chose this quantile-based formula over other parametric or moments-based approaches because it is well defined and requires no assumptions of the moments of the distribution (Groeneveld and Meeden 1984). We repeated this analysis for all estimates of OM flux used to calculate </w:t>
+        <w:t>, of the community trait distribution. We chose this quantile-based formula over other parametric or moments-ba</w:t>
+      </w:r>
+      <w:r>
+        <w:t xml:space="preserve">sed approaches because it is well defined and requires no assumptions of the moments of the distribution (Groeneveld and Meeden 1984). We repeated this analysis for all estimates of OM flux used to calculate </w:t>
       </w:r>
       <w:r>
         <w:rPr>
@@ -2710,11 +3033,14 @@
         <w:t>P:B</w:t>
       </w:r>
       <w:r>
-        <w:t xml:space="preserve"> in each stream community. Skewness coefficients range from -1 to 1, where -1 indicates that OM fluxes are skewed perfectly away from a trait while 1 indicates that higher relative fluxes are perfectly associated with higher trait values. To determine if the skewness of </w:t>
+        <w:t xml:space="preserve"> in each stream community. Skewness coe</w:t>
+      </w:r>
+      <w:r>
+        <w:t xml:space="preserve">fficients range from -1 to 1, where </w:t>
       </w:r>
       <w:r>
         <w:lastRenderedPageBreak/>
-        <w:t xml:space="preserve">fluxes with </w:t>
+        <w:t xml:space="preserve">-1 indicates that OM fluxes are skewed perfectly away from a trait while 1 indicates that higher relative fluxes are perfectly associated with higher trait values. To determine if the skewness of fluxes with </w:t>
       </w:r>
       <w:r>
         <w:rPr>
@@ -2734,7 +3060,10 @@
         <w:t>P:B</w:t>
       </w:r>
       <w:r>
-        <w:t xml:space="preserve"> was related to mean annual stream temperature, we use bootstrapped beta regression with a simple transformation, </w:t>
+        <w:t xml:space="preserve"> wa</w:t>
+      </w:r>
+      <w:r>
+        <w:t xml:space="preserve">s related to mean annual stream temperature, we use bootstrapped beta regression with a simple transformation, </w:t>
       </w:r>
       <m:oMath>
         <m:d>
@@ -2811,7 +3140,10 @@
         </m:r>
       </m:oMath>
       <w:r>
-        <w:t>, to meet the assumptions of the model and standardize values between 0 and 1. Model coefficients were back-transformed to estimate effect sizes.</w:t>
+        <w:t>, to meet the assumptions of the model and standardize values between 0 and 1. Model coefficients were back-transformed to estima</w:t>
+      </w:r>
+      <w:r>
+        <w:t>te effect sizes.</w:t>
       </w:r>
     </w:p>
     <w:p>
@@ -2819,7 +3151,13 @@
         <w:pStyle w:val="BodyText"/>
       </w:pPr>
       <w:r>
-        <w:t xml:space="preserve">To examine the extent to which temperature influenced the skew of OM flux among populations within each community, we quantified the probability of observing the skewed distributions in OM fluxes by random chance. The feasible range of skewness values within a community is inherently tied to the evenness of OM fluxes. This dependence on evenness can make it difficult to determine the importance of random versus ecological processes on the distribution of OM fluxes by comparison of raw skewness measures alone. We predicted that species </w:t>
+        <w:t>To examine the extent to which temperature influenced the skew of OM flux among populations within each community, we quantified the probability of observing the skewed distributions in OM fluxes by random chance. The feasible range of ske</w:t>
+      </w:r>
+      <w:r>
+        <w:t>wness values within a community is inherently tied to the evenness of OM fluxes. This dependence on evenness can make it difficult to determine the importance of random versus ecological processes on the distribution of OM fluxes by comparison of raw skewn</w:t>
+      </w:r>
+      <w:r>
+        <w:t xml:space="preserve">ess measures alone. We predicted that species </w:t>
       </w:r>
       <m:oMath>
         <m:r>
@@ -2856,7 +3194,23 @@
         </m:r>
       </m:oMath>
       <w:r>
-        <w:t xml:space="preserve"> would be increasingly important traits structuring OM fluxes within a community and therefore warmer streams would exhibit highly skewed OM distributions that would be unlikely due to chance (i.e., ‘non-random ordering’). In contrast, cooler streams would exhibit OM fluxes with skew values that are more likely due to random chance (‘random ordering’), regardless of raw skewness values, suggesting other traits or processes govern the distribution of OM fluxes within their communities. To accomplish this, we first had to account for statistical constraints that restrict the range of possible outcomes (i.e., feasible set; Haegeman and Loreau 2008, Diaz et al. 2021), given the number of species and the relative distribution of OM fluxes within a community. We permuted a random subset of each stream community’s feasible set by randomly ordering species and calculating skewness in the cumulative distribution of annual OM fluxes 100,000 times in each stream. This permuted set allowed us to calculate the probability of observing the empirical skewness value, </w:t>
+        <w:t xml:space="preserve"> would be increasingly important traits structuring OM fluxes within a community and therefore warmer streams would exhibit highly skewed OM distributions that would be unlikely due to chance (i.e.,</w:t>
+      </w:r>
+      <w:r>
+        <w:t xml:space="preserve"> ‘non-random ordering’). In contrast, cooler streams would exhibit OM fluxes with skew values that are more likely due to random chance (‘random ordering’), regardless of raw skewness values, suggesting other traits or processes govern the distribution of </w:t>
+      </w:r>
+      <w:r>
+        <w:t>OM fluxes within their communities. To accomplish this, we first had to account for statistical constraints that restrict the range of possible outcomes (i.e., feasible set; Haegeman and Loreau 2008, Diaz et al. 2021), given the number of species and the r</w:t>
+      </w:r>
+      <w:r>
+        <w:t>elative distribution of OM fluxes within a community. We permuted a random subset of each stream community’s feasible set by randomly ordering species and calculating skewness in the cumulative distribution of annual OM fluxes 100,000 times in each stream.</w:t>
+      </w:r>
+      <w:r>
+        <w:t xml:space="preserve"> This permuted set allowed us to calculate the </w:t>
+      </w:r>
+      <w:r>
+        <w:lastRenderedPageBreak/>
+        <w:t xml:space="preserve">probability of observing the empirical skewness value, </w:t>
       </w:r>
       <m:oMath>
         <m:r>
@@ -2892,21 +3246,20 @@
         </m:sSub>
       </m:oMath>
       <w:r>
-        <w:t xml:space="preserve">, compared to a random ordering given the distribution of relative OM flux. We assessed the likelihood of non-random ordering as </w:t>
-      </w:r>
-      <w:r>
-        <w:lastRenderedPageBreak/>
-        <w:t>the distance from the central mass of the random skew distributions within each stream. Therefore, communities in which OM fluxes are likely organized non-randomly are indicated by observed skew values near the tails of these random distributions.</w:t>
+        <w:t xml:space="preserve">, compared to a random ordering given the distribution of relative OM flux. We assessed the likelihood of non-random ordering as the distance </w:t>
+      </w:r>
+      <w:r>
+        <w:t>from the central mass of the random skew distributions within each stream. Therefore, communities in which OM fluxes are likely organized non-randomly are indicated by observed skew values near the tails of these random distributions.</w:t>
       </w:r>
     </w:p>
     <w:p>
       <w:pPr>
         <w:pStyle w:val="Heading1"/>
       </w:pPr>
-      <w:bookmarkStart w:id="12" w:name="results"/>
-      <w:bookmarkEnd w:id="2"/>
-      <w:bookmarkEnd w:id="7"/>
-      <w:bookmarkEnd w:id="10"/>
+      <w:bookmarkStart w:id="13" w:name="results"/>
+      <w:bookmarkEnd w:id="3"/>
+      <w:bookmarkEnd w:id="8"/>
+      <w:bookmarkEnd w:id="11"/>
       <w:r>
         <w:t>Results</w:t>
       </w:r>
@@ -2915,9 +3268,12 @@
       <w:pPr>
         <w:pStyle w:val="Heading2"/>
       </w:pPr>
-      <w:bookmarkStart w:id="13" w:name="community-organic-matter-fluxes"/>
-      <w:r>
-        <w:t>Community organic matter fluxes</w:t>
+      <w:bookmarkStart w:id="14" w:name="community-organic-matter-fluxes"/>
+      <w:r>
+        <w:t>Community org</w:t>
+      </w:r>
+      <w:r>
+        <w:t>anic matter fluxes</w:t>
       </w:r>
     </w:p>
     <w:p>
@@ -2925,7 +3281,10 @@
         <w:pStyle w:val="FirstParagraph"/>
       </w:pPr>
       <w:r>
-        <w:t xml:space="preserve">Annual community OM fluxes mirrored patterns of secondary production reported previously (Junker et al. 2020). Organic matter flux to invertebrates varied ~45-fold among streams, from 3.9 (2.1 – 6.4; mean [95% Percentile interval]) to 176.7 (124.1–236.5) g AFDM </w:t>
+        <w:t>Annual community OM fluxes mirrored patterns of secondary production reported previously (Junker et al. 2020). Organic matter flux to invertebrates varied ~45-fold among streams, from 3.9 (2.1 – 6.4; mean [95% Percentile interval]) to 17</w:t>
+      </w:r>
+      <w:r>
+        <w:t xml:space="preserve">6.7 (124.1–236.5) g AFDM </w:t>
       </w:r>
       <m:oMath>
         <m:sSup>
@@ -3006,17 +3365,26 @@
         <w:pStyle w:val="BodyText"/>
       </w:pPr>
       <w:r>
-        <w:t>Differences in OM flux among streams were driven by variation in total energy demand rather than composition of consumed resources, as consumer diets were highly similar among streams (Appendix S1: Figure S1). Across all streams, community-level diets were dominated by diatoms (43.9%; 0%–75.8%), amorphous detritus (17.2%; 0%–32.2%), and green algae (13.3%; 0%–43%). Within streams, diet overlap ranged from 68% (65%–71%) to 75% (69%–79%) among invertebrate taxa. Among streams, diets were also highly similar with a mean overlap of 89% (85%–92%). Diet overlap based on pairwise comparisons among streams showed little difference and no clear relationship with temperature.</w:t>
+        <w:t>Differences in OM flux among streams were driven by variation in total energy demand rather than composition of consumed resources, as consumer diets were highly simil</w:t>
+      </w:r>
+      <w:r>
+        <w:t xml:space="preserve">ar among streams (Appendix S1: Figure S1). Across all streams, community-level diets were dominated by diatoms (43.9%; 0%–75.8%), amorphous detritus (17.2%; 0%–32.2%), and green algae (13.3%; 0%–43%). Within streams, diet overlap ranged from 68% (65%–71%) </w:t>
+      </w:r>
+      <w:r>
+        <w:t>to 75% (69%–79%) among invertebrate taxa. Among streams, diets were also highly similar with a mean overlap of 89% (85%–92%). Diet overlap based on pairwise comparisons among streams showed little difference and no clear relationship with temperature.</w:t>
       </w:r>
     </w:p>
     <w:p>
       <w:pPr>
         <w:pStyle w:val="Heading2"/>
       </w:pPr>
-      <w:bookmarkStart w:id="14" w:name="evenness-of-organic-matter-fluxes"/>
-      <w:bookmarkEnd w:id="13"/>
-      <w:r>
-        <w:t>Evenness of organic matter fluxes</w:t>
+      <w:bookmarkStart w:id="15" w:name="evenness-of-organic-matter-fluxes"/>
+      <w:bookmarkEnd w:id="14"/>
+      <w:r>
+        <w:t>Even</w:t>
+      </w:r>
+      <w:r>
+        <w:t>ness of organic matter fluxes</w:t>
       </w:r>
     </w:p>
     <w:p>
@@ -3024,31 +3392,47 @@
         <w:pStyle w:val="FirstParagraph"/>
       </w:pPr>
       <w:r>
-        <w:t>In general, OM fluxes were unevenly distributed among taxa (Gini inequality coefficients ranged from 0.09 [0.07 – 0.11, 95% PI] to 0.29 [0.25 – 0.32]; Appendix S2: Table S1) and were dominated by insects in the families Simuliidae and Chironomidae, pulmonate snails (</w:t>
+        <w:t>In general, OM fluxes were unevenly distributed among taxa (Gini inequality coefficients ranged from 0.09 [0.07 – 0.11, 95% PI] to 0.29 [0.25 – 0.32]; Appendix S2: Table S1) and were dominated by insects in the families Simuli</w:t>
+      </w:r>
+      <w:r>
+        <w:t>idae and Chironomidae, pulmonate snails (</w:t>
       </w:r>
       <w:r>
         <w:rPr>
           <w:i/>
           <w:iCs/>
         </w:rPr>
-        <w:t>Radix balthica</w:t>
-      </w:r>
-      <w:r>
-        <w:t xml:space="preserve">), and oligochaete worms (Figure 2A &amp; B; Appendix S2: Figure S2). In absolute terms, ~85% of total OM flux was contributed by 2 to 10 taxa, which comprised only 3% to 29% of </w:t>
-      </w:r>
-      <w:r>
-        <w:lastRenderedPageBreak/>
-        <w:t xml:space="preserve">total taxon richness among streams. Although differences in evenness among streams were partially attributed to variation in taxon richness (range: 14 to 35), fluxes were still highly uneven after accounting for differences in richness (i.e., similar ‘Normalized’ Gini coefficients, Appendix S2: Table S1). As average stream temperature increased, OM fluxes shifted from dominance by Simuliidae in the coolest stream to Chironomidae and </w:t>
+        <w:t xml:space="preserve">Radix </w:t>
       </w:r>
       <w:r>
         <w:rPr>
           <w:i/>
           <w:iCs/>
         </w:rPr>
+        <w:lastRenderedPageBreak/>
+        <w:t>balthica</w:t>
+      </w:r>
+      <w:r>
+        <w:t xml:space="preserve">), and oligochaete worms (Figure 2A &amp; B; Appendix S2: Figure S2). In absolute terms, ~85% of total OM flux was contributed by 2 to 10 taxa, which comprised only 3% to 29% of total taxon richness among </w:t>
+      </w:r>
+      <w:r>
+        <w:t xml:space="preserve">streams. Although differences in evenness among streams were partially attributed to variation in taxon richness (range: 14 to 35), fluxes were still highly uneven after accounting for differences in richness (i.e., similar ‘Normalized’ Gini coefficients, </w:t>
+      </w:r>
+      <w:r>
+        <w:t xml:space="preserve">Appendix S2: Table S1). As average stream temperature increased, OM fluxes shifted from dominance by Simuliidae in the coolest stream to Chironomidae and </w:t>
+      </w:r>
+      <w:r>
+        <w:rPr>
+          <w:i/>
+          <w:iCs/>
+        </w:rPr>
         <w:t>R. balthica</w:t>
       </w:r>
       <w:r>
-        <w:t xml:space="preserve"> at moderate temperatures (Figure 2A). In the warmest stream, where maximum temperatures can often approach ~40</w:t>
+        <w:t xml:space="preserve"> at moderate temperatures (Figure 2A). In the warmest stream, where maximum temperatures ca</w:t>
+      </w:r>
+      <w:r>
+        <w:t>n often approach ~40</w:t>
       </w:r>
       <m:oMath>
         <m:sSup>
@@ -3101,15 +3485,18 @@
         <w:t>R. balthica</w:t>
       </w:r>
       <w:r>
-        <w:t xml:space="preserve"> (Figure 2A). Among-stream differences in evenness of OM fluxes were not clearly related to temperature (Appendix S2: Table S1).</w:t>
+        <w:t xml:space="preserve"> (Figure 2A). Among-stream differences in evenness of OM fluxes were not clear</w:t>
+      </w:r>
+      <w:r>
+        <w:t>ly related to temperature (Appendix S2: Table S1).</w:t>
       </w:r>
     </w:p>
     <w:p>
       <w:pPr>
         <w:pStyle w:val="Heading2"/>
       </w:pPr>
-      <w:bookmarkStart w:id="15" w:name="Xbc367e85455efd1aff9d66267dc6e783fbbb9e2"/>
-      <w:bookmarkEnd w:id="14"/>
+      <w:bookmarkStart w:id="16" w:name="Xbc367e85455efd1aff9d66267dc6e783fbbb9e2"/>
+      <w:bookmarkEnd w:id="15"/>
       <w:r>
         <w:t>Organic matter fluxes in relation to body size and biomass turnover rate</w:t>
       </w:r>
@@ -3239,7 +3626,10 @@
         <w:t>-1</w:t>
       </w:r>
       <w:r>
-        <w:t xml:space="preserve"> (0.08 – 0.13) in the warmest stream, corresponding to an -8.7% (-11.1 – -6.4) change in mean body size for every 1</w:t>
+        <w:t xml:space="preserve"> (0.08 – 0.13) in the warmest stream, corresponding to an -8.7% (-11.1 – -6.4) change i</w:t>
+      </w:r>
+      <w:r>
+        <w:t>n mean body size for every 1</w:t>
       </w:r>
       <m:oMath>
         <m:sSup>
@@ -3407,11 +3797,14 @@
         <w:pStyle w:val="BodyText"/>
       </w:pPr>
       <w:r>
-        <w:t xml:space="preserve">Within stream communities, there were diverse body size–OM flux relationships, with some streams showing greater relative OM flux through larger-bodied taxa (positive skew), others showing greater OM flux through smaller-bodied taxa (negative skew), and some that showed no </w:t>
-      </w:r>
-      <w:r>
         <w:lastRenderedPageBreak/>
-        <w:t xml:space="preserve">size-related trend in OM flux (skew range: -1 to 0.56; Figure 3A &amp; B). Skew estimates of OM fluxes in relation to body size showed little association with stream temperature except in the warmest stream, where fluxes were heavily skewed toward small-bodied taxa (Figure 3B). Similarly, skew in OM fluxes in relation to </w:t>
+        <w:t>Within stream communities, there were diverse body size–OM flux relationships, with some streams showing greater relative OM flux through larger-bodied taxa (positive skew), others showing greater OM flux through smaller-bodied tax</w:t>
+      </w:r>
+      <w:r>
+        <w:t>a (negative skew), and some that showed no size-related trend in OM flux (skew range: -1 to 0.56; Figure 3A &amp; B). Skew estimates of OM fluxes in relation to body size showed little association with stream temperature except in the warmest stream, where flu</w:t>
+      </w:r>
+      <w:r>
+        <w:t xml:space="preserve">xes were heavily skewed toward small-bodied taxa (Figure 3B). Similarly, skew in OM fluxes in relation to </w:t>
       </w:r>
       <w:r>
         <w:rPr>
@@ -3431,7 +3824,10 @@
         <w:t>P:B</w:t>
       </w:r>
       <w:r>
-        <w:t>) taxa with increasing temperature (Figure 4A &amp; B).</w:t>
+        <w:t>) taxa wi</w:t>
+      </w:r>
+      <w:r>
+        <w:t>th increasing temperature (Figure 4A &amp; B).</w:t>
       </w:r>
     </w:p>
     <w:p>
@@ -3495,7 +3891,10 @@
         <w:t>P:B</w:t>
       </w:r>
       <w:r>
-        <w:t xml:space="preserve"> ratios; Figure 3B and Figure 4B) to skew estimates based on randomly sorted data to detect whether OM fluxes through smaller and higher </w:t>
+        <w:t xml:space="preserve"> ratios; Figure 3B and Figure 4B) to skew estimates based on randomly sor</w:t>
+      </w:r>
+      <w:r>
+        <w:t xml:space="preserve">ted data to detect whether OM fluxes through smaller and higher </w:t>
       </w:r>
       <w:r>
         <w:rPr>
@@ -3505,7 +3904,10 @@
         <w:t>P:B</w:t>
       </w:r>
       <w:r>
-        <w:t xml:space="preserve"> taxa could be attributed to these traits instead of random community assembly processes. The probability of observing a similar or more extreme skew of OM fluxes in relation to body size was variable among streams and ranged from 0.34 (0.19–0.55; 95% PI) to 0.79 (0.07–0.96); there was little association between this probability and temperature (Figure 3C). In contrast, the probability of a similar or more extreme skew in relation to </w:t>
+        <w:t xml:space="preserve"> taxa could be attributed to these traits instead of random community assembly processes. The probability of observing a similar or more extreme skew of OM fluxes in relation to body size w</w:t>
+      </w:r>
+      <w:r>
+        <w:t xml:space="preserve">as variable among streams and ranged from 0.34 (0.19–0.55; 95% PI) to 0.79 (0.07–0.96); there was little association between this probability and temperature (Figure 3C). In contrast, the probability of a similar or more extreme skew in relation to </w:t>
       </w:r>
       <w:r>
         <w:rPr>
@@ -3515,7 +3917,10 @@
         <w:t>P:B</w:t>
       </w:r>
       <w:r>
-        <w:t xml:space="preserve"> ratios ranged from 0.06 (0–0.75) to 0.62 (0.23–0.81; Figure 4C) and in this case there was a clear trend towards a more structured OM flux distribution—i.e., fluxes through high </w:t>
+        <w:t xml:space="preserve"> rat</w:t>
+      </w:r>
+      <w:r>
+        <w:t xml:space="preserve">ios ranged from 0.06 (0–0.75) to 0.62 (0.23–0.81; Figure 4C) and in this case there was a clear trend towards a more structured OM flux distribution—i.e., fluxes through high </w:t>
       </w:r>
       <w:r>
         <w:rPr>
@@ -3525,7 +3930,10 @@
         <w:t>P:B</w:t>
       </w:r>
       <w:r>
-        <w:t xml:space="preserve"> taxa were favored at higher temperatures. The likelihood of higher relative fluxes among high </w:t>
+        <w:t xml:space="preserve"> taxa were favored at higher temperatures. The likelihood of higher relative </w:t>
+      </w:r>
+      <w:r>
+        <w:t xml:space="preserve">fluxes among high </w:t>
       </w:r>
       <w:r>
         <w:rPr>
@@ -3575,10 +3983,11 @@
       <w:pPr>
         <w:pStyle w:val="Heading1"/>
       </w:pPr>
-      <w:bookmarkStart w:id="16" w:name="discussion"/>
-      <w:bookmarkEnd w:id="12"/>
-      <w:bookmarkEnd w:id="15"/>
-      <w:r>
+      <w:bookmarkStart w:id="17" w:name="discussion"/>
+      <w:bookmarkEnd w:id="13"/>
+      <w:bookmarkEnd w:id="16"/>
+      <w:r>
+        <w:lastRenderedPageBreak/>
         <w:t>Discussion</w:t>
       </w:r>
     </w:p>
@@ -3587,11 +3996,19 @@
         <w:pStyle w:val="FirstParagraph"/>
       </w:pPr>
       <w:r>
-        <w:t xml:space="preserve">While a growing body of theoretical and empirical research has enhanced our knowledge of temperature-mediated changes to ecosystems (e.g., O’Connor et al. 2009), general patterns remain elusive and empirical studies often show idiosyncratic outcomes (Nelson et al. 2017a, </w:t>
-      </w:r>
-      <w:r>
-        <w:lastRenderedPageBreak/>
-        <w:t xml:space="preserve">Zhang et al. 2017), especially at higher levels of biological organization (Walther et al. 2002, Woodward et al. 2010). Here, we demonstrate that warming acts as a strong environmental filter of species traits along a wide natural gradient of ecosystem temperatures. In particular, we found that increasing temperatures were associated with reduced population body size and increased population biomass turnover among stream invertebrate communities, leading to higher organic matter fluxes through these populations. In addition, we found that higher temperatures systematically skewed OM fluxes </w:t>
+        <w:t>While a growing body of theoretical and empirical research has</w:t>
+      </w:r>
+      <w:r>
+        <w:t xml:space="preserve"> enhanced our knowledge of temperature-mediated changes to ecosystems (e.g., O’Connor et al. 2009), general patterns remain elusive and empirical studies often show idiosyncratic outcomes (Nelson et al. 2017a, Zhang et al. 2017), especially at higher level</w:t>
+      </w:r>
+      <w:r>
+        <w:t>s of biological organization (Walther et al. 2002, Woodward et al. 2010). Here, we demonstrate that warming acts as a strong environmental filter of species traits along a wide natural gradient of ecosystem temperatures. In particular, we found that increa</w:t>
+      </w:r>
+      <w:r>
+        <w:t>sing temperatures were associated with reduced population body size and increased population biomass turnover among stream invertebrate communities, leading to higher organic matter fluxes through these populations. In addition, we found that higher temper</w:t>
+      </w:r>
+      <w:r>
+        <w:t xml:space="preserve">atures systematically skewed OM fluxes </w:t>
       </w:r>
       <w:r>
         <w:rPr>
@@ -3608,17 +4025,27 @@
           <w:i/>
           <w:iCs/>
         </w:rPr>
-        <w:t>P:B</w:t>
-      </w:r>
-      <w:r>
-        <w:t xml:space="preserve"> ratios at moderate to high temperatures, suggesting that temperature was especially important in structuring relative performance and resource acquisition within warm communities. These patterns show that the acceleration of energy and material fluxes through ecosystems in both an absolute (among ecosystems) and relative (within ecosystems) sense may be a general effect of environmental warming.</w:t>
+        <w:t>P:</w:t>
+      </w:r>
+      <w:r>
+        <w:rPr>
+          <w:i/>
+          <w:iCs/>
+        </w:rPr>
+        <w:t>B</w:t>
+      </w:r>
+      <w:r>
+        <w:t xml:space="preserve"> ratios at moderate to high temperatures, suggesting that temperature was especially important in structuring relative performance and resource acquisition within warm communities. These patterns show that the acceleration of energy and material fluxes th</w:t>
+      </w:r>
+      <w:r>
+        <w:t>rough ecosystems in both an absolute (among ecosystems) and relative (within ecosystems) sense may be a general effect of environmental warming.</w:t>
       </w:r>
     </w:p>
     <w:p>
       <w:pPr>
         <w:pStyle w:val="Heading2"/>
       </w:pPr>
-      <w:bookmarkStart w:id="17" w:name="Xf4af59cdbbdc663bf2442672962a7fb9073bd14"/>
+      <w:bookmarkStart w:id="18" w:name="Xf4af59cdbbdc663bf2442672962a7fb9073bd14"/>
       <w:r>
         <w:t xml:space="preserve">Across-stream trends in community </w:t>
       </w:r>
@@ -3686,7 +4113,10 @@
         <w:pStyle w:val="FirstParagraph"/>
       </w:pPr>
       <w:r>
-        <w:t>Warming-induced shifts in community body size distributions were associated with a community-level increase in the absolute rates of material flux. At the community level, we observed a ~7% increase in the mean biomass turnover rate (</w:t>
+        <w:t>Warming-induced shifts in community body size distributions were</w:t>
+      </w:r>
+      <w:r>
+        <w:t xml:space="preserve"> associated with a community-level increase in the absolute rates of material flux. At the community level, we observed a ~7% increase in the mean biomass turnover rate (</w:t>
       </w:r>
       <w:r>
         <w:rPr>
@@ -3738,7 +4168,17 @@
         </m:sSup>
       </m:oMath>
       <w:r>
-        <w:t xml:space="preserve">C of warming. Although this effect among communities may be partially attributed to the thermodynamic influence of temperature (Gillooly et al. 2001), biomass turnover rate is also closely related to organism body size (Brown et al. 2004, Huryn and Benke 2007). Thus, warming may influence the distributions of </w:t>
+        <w:t>C of warming. Although this effect among communit</w:t>
+      </w:r>
+      <w:r>
+        <w:t xml:space="preserve">ies may be partially attributed to the </w:t>
+      </w:r>
+      <w:r>
+        <w:lastRenderedPageBreak/>
+        <w:t>thermodynamic influence of temperature (Gillooly et al. 2001), biomass turnover rate is also closely related to organism body size (Brown et al. 2004, Huryn and Benke 2007). Thus, warming may influence the distributio</w:t>
+      </w:r>
+      <w:r>
+        <w:t xml:space="preserve">ns of </w:t>
       </w:r>
       <w:r>
         <w:rPr>
@@ -3748,11 +4188,7 @@
         <w:t>P:B</w:t>
       </w:r>
       <w:r>
-        <w:t xml:space="preserve"> ratios directly through its effects on metabolic rate and indirectly through reductions in organism body size and associated life-history traits. </w:t>
-      </w:r>
-      <w:r>
-        <w:lastRenderedPageBreak/>
-        <w:t xml:space="preserve">The increase in </w:t>
+        <w:t xml:space="preserve"> ratios directly through its effects on metabolic rate and indirectly through reductions in organism body size and associated life-history traits. The increase in </w:t>
       </w:r>
       <w:r>
         <w:rPr>
@@ -3762,7 +4198,10 @@
         <w:t>P:B</w:t>
       </w:r>
       <w:r>
-        <w:t xml:space="preserve"> we observed across communities was similar in magnitude to the reduction in body size (i.e., +7% vs –9%, respectively), reinforcing the fundamental connection between organism body size and </w:t>
+        <w:t xml:space="preserve"> we observed across communities was similar in magnitude to the reduction in body</w:t>
+      </w:r>
+      <w:r>
+        <w:t xml:space="preserve"> size (i.e., +7% vs –9%, respectively), reinforcing the fundamental connection between organism body size and </w:t>
       </w:r>
       <w:r>
         <w:rPr>
@@ -3782,7 +4221,10 @@
         <w:t>P:B</w:t>
       </w:r>
       <w:r>
-        <w:t xml:space="preserve"> across communities may, in part, be attributed to reduced organism body sizes (Figure 1B &amp; C). Organism body size is related to a number of other ecological attributes (Peters 1983) and changes in body size with increasing temperatures are likely to have broad implications for ecosystems in a changing climate (Gibert 2019).</w:t>
+        <w:t xml:space="preserve"> across communities may, in part, be attributed to reduced organism body sizes (Figure 1B</w:t>
+      </w:r>
+      <w:r>
+        <w:t xml:space="preserve"> &amp; C). Organism body size is related to a number of other ecological attributes (Peters 1983) and changes in body size with increasing temperatures are likely to have broad implications for ecosystems in a changing climate (Gibert 2019).</w:t>
       </w:r>
     </w:p>
     <w:p>
@@ -3790,7 +4232,13 @@
         <w:pStyle w:val="BodyText"/>
       </w:pPr>
       <w:r>
-        <w:t>A general reduction in body size has been deemed a “universal” response to warming (Daufresne et al. 2009, Gardner et al. 2011, Uszko et al. 2022), but notable deviations exist across ecosystems (Thresher et al. 2007, O’Gorman et al. 2012, Ohlberger 2013). Based on our monthly sampling over a full annual cycle, we observed a clear decrease in the average body size of populations from cool to warm communities (Figure 1B), corresponding to ~-9% decline in the mass of individuals for every 1</w:t>
+        <w:t>A general reductio</w:t>
+      </w:r>
+      <w:r>
+        <w:t>n in body size has been deemed a “universal” response to warming (Daufresne et al. 2009, Gardner et al. 2011, Uszko et al. 2022), but notable deviations exist across ecosystems (Thresher et al. 2007, O’Gorman et al. 2012, Ohlberger 2013). Based on our mont</w:t>
+      </w:r>
+      <w:r>
+        <w:t>hly sampling over a full annual cycle, we observed a clear decrease in the average body size of populations from cool to warm communities (Figure 1B), corresponding to ~-9% decline in the mass of individuals for every 1</w:t>
       </w:r>
       <m:oMath>
         <m:sSup>
@@ -3823,7 +4271,13 @@
         </m:sSup>
       </m:oMath>
       <w:r>
-        <w:t>C increase in temperature. While this change is based on community-level shifts (i.e., different sets of taxa), the magnitude of decline is consistent with intra-taxon patterns measured across broad phylogenetic groups (Deutsch et al. 2022). Interestingly, our results contrast with a warming experiment conducted in one of our study streams showing that a relatively small increase in temperature (3</w:t>
+        <w:t>C increase in temperature. While th</w:t>
+      </w:r>
+      <w:r>
+        <w:t>is change is based on community-level shifts (i.e., different sets of taxa), the magnitude of decline is consistent with intra-taxon patterns measured across broad phylogenetic groups (Deutsch et al. 2022). Interestingly, our results contrast with a warmin</w:t>
+      </w:r>
+      <w:r>
+        <w:t>g experiment conducted in one of our study streams showing that a relatively small increase in temperature (3</w:t>
       </w:r>
       <m:oMath>
         <m:sSup>
@@ -3856,19 +4310,34 @@
         </m:sSup>
       </m:oMath>
       <w:r>
-        <w:t xml:space="preserve">C) shifted invertebrate community biomass and productivity from smaller to larger organisms (Nelson et al. 2017a, 2017b). Moreover, an additional study at Hengill that examined community size spectra across a much broader range of body sizes and taxonomic groups (i.e., diatoms to fish), but with limited temporal sampling (i.e., August only), reported an unexpected shallowing of mass-abundance slopes, suggesting warming may favor larger-bodied individuals (Adams et al. 2013, O’Gorman et al. 2017). Other studies have reported similar deviations from the “universal” response for </w:t>
+        <w:t>C) shifted invertebrate community biomass and productivity from smaller to larger organisms (Nelson et al. 2017a, 2017b). Moreover, an additional</w:t>
+      </w:r>
+      <w:r>
+        <w:t xml:space="preserve"> study at Hengill that examined community size spectra across a </w:t>
       </w:r>
       <w:r>
         <w:lastRenderedPageBreak/>
-        <w:t>other taxonomic groups (e.g., invertebrates: Zeuss et al. 2017, birds: Geist 1987, Riemer et al. 2018, fish: Rypel 2014). While there is a strong propensity for reduced body size with warming, clearly many processes can modify the direction and magnitude of body size shifts and how they play out from individual to ecosystem levels (e.g., growth and developmental rates, resource supply, competition, predation; Ohlberger 2013). In addition, it is evident that the range of temperatures and body sizes considered, as well as the temporal scale of sampling, is likely to influence our understanding of how temperature influences patterns of body size in ecosystems (Jennings et al. 2007).</w:t>
+        <w:t>much broader range of body sizes and taxonomic groups (i.e., diatoms to fish), but with limited temporal sampling (i.e., August only), reported an unexpected shallowing of mass-abundance slope</w:t>
+      </w:r>
+      <w:r>
+        <w:t>s, suggesting warming may favor larger-bodied individuals (Adams et al. 2013, O’Gorman et al. 2017). Other studies have reported similar deviations from the “universal” response for other taxonomic groups (e.g., invertebrates: Zeuss et al. 2017, birds: Gei</w:t>
+      </w:r>
+      <w:r>
+        <w:t>st 1987, Riemer et al. 2018, fish: Rypel 2014). While there is a strong propensity for reduced body size with warming, clearly many processes can modify the direction and magnitude of body size shifts and how they play out from individual to ecosystem leve</w:t>
+      </w:r>
+      <w:r>
+        <w:t>ls (e.g., growth and developmental rates, resource supply, competition, predation; Ohlberger 2013). In addition, it is evident that the range of temperatures and body sizes considered, as well as the temporal scale of sampling, is likely to influence our u</w:t>
+      </w:r>
+      <w:r>
+        <w:t>nderstanding of how temperature influences patterns of body size in ecosystems (Jennings et al. 2007).</w:t>
       </w:r>
     </w:p>
     <w:p>
       <w:pPr>
         <w:pStyle w:val="Heading2"/>
       </w:pPr>
-      <w:bookmarkStart w:id="18" w:name="X4449c072509c5c623cb67e1ccf89a0b8f5e34de"/>
-      <w:bookmarkEnd w:id="17"/>
+      <w:bookmarkStart w:id="19" w:name="X4449c072509c5c623cb67e1ccf89a0b8f5e34de"/>
+      <w:bookmarkEnd w:id="18"/>
       <w:r>
         <w:t>Relative OM fluxes in relation to species trait distributions</w:t>
       </w:r>
@@ -3878,7 +4347,10 @@
         <w:pStyle w:val="FirstParagraph"/>
       </w:pPr>
       <w:r>
-        <w:t xml:space="preserve">In addition to the cross-ecosystem effects of temperature on patterns of species traits and organic matter flux, we found that temperature had strong effects on the relative performance of species </w:t>
+        <w:t>In addition to the cross-ecosystem effects of temperature on patterns of species traits and</w:t>
+      </w:r>
+      <w:r>
+        <w:t xml:space="preserve"> organic matter flux, we found that temperature had strong effects on the relative performance of species </w:t>
       </w:r>
       <w:r>
         <w:rPr>
@@ -3888,7 +4360,16 @@
         <w:t>within</w:t>
       </w:r>
       <w:r>
-        <w:t xml:space="preserve"> communities, leading to an increase in OM fluxes through populations with high biomass turnover rates. Generally speaking, OM fluxes were unevenly distributed among populations within communities, which may be expected given the systematic unevenness in the distribution of individuals among species (Diaz et al. 2021). However, we found important residual structure in the unevenness of OM fluxes that appeared to be related to functional trait axes. With respect to body size, the results were somewhat equivocal. In the coldest and warmest streams, we saw a strong skew in material fluxes towards larger and smaller species, respectively, but this pattern was not apparent at moderate temperatures (~6–17</w:t>
+        <w:t xml:space="preserve"> communities, leading to an increase in OM fluxes through populations with high biomass turnover rates. Generally speaking, OM fluxes were uneve</w:t>
+      </w:r>
+      <w:r>
+        <w:t>nly distributed among populations within communities, which may be expected given the systematic unevenness in the distribution of individuals among species (Diaz et al. 2021). However, we found important residual structure in the unevenness of OM fluxes t</w:t>
+      </w:r>
+      <w:r>
+        <w:t>hat appeared to be related to functional trait axes. With respect to body size, the results were somewhat equivocal. In the coldest and warmest streams, we saw a strong skew in material fluxes towards larger and smaller species, respectively, but this patt</w:t>
+      </w:r>
+      <w:r>
+        <w:t>ern was not apparent at moderate temperatures (~6–17</w:t>
       </w:r>
       <m:oMath>
         <m:sSup>
@@ -3921,19 +4402,28 @@
         </m:sSup>
       </m:oMath>
       <w:r>
-        <w:t xml:space="preserve">C). In contrast, we found a much clearer pattern with respect to biomass turnover rates, in which OM fluxes were increasingly skewed towards taxa with high turnover within warmer streams. We also found that this pattern was clearly non-random, suggesting that it is not likely to have arisen from stochastic, neutral processes alone (e.g., Hubbell 2001, Shoemaker et al. 2020). These </w:t>
+        <w:t xml:space="preserve">C). In contrast, </w:t>
       </w:r>
       <w:r>
         <w:lastRenderedPageBreak/>
-        <w:t>results suggest that temperature may be a strong environmental filter—and therefore natural selection agent—for taxa with high turnover rates and associated life-history traits (e.g., multi-voltinism: Zeuss et al. 2017, Nelson et al. 2020a, short lifespan: Munch and Salinas 2009, Stoks et al. 2014, high growth rate: Donhauser et al. 2020), especially at relatively high temperatures.</w:t>
+        <w:t xml:space="preserve">we found a much clearer pattern with respect to biomass turnover rates, in which OM fluxes were increasingly skewed towards taxa with high turnover within warmer streams. We also found </w:t>
+      </w:r>
+      <w:r>
+        <w:t xml:space="preserve">that this pattern was clearly non-random, suggesting that it is not likely to have arisen from stochastic, neutral processes alone (e.g., Hubbell 2001, Shoemaker et al. 2020). These results suggest that temperature may be a strong environmental filter—and </w:t>
+      </w:r>
+      <w:r>
+        <w:t>therefore natural selection agent—for taxa with high turnover rates and associated life-history traits (e.g., multi-voltinism: Zeuss et al. 2017, Nelson et al. 2020a, short lifespan: Munch and Salinas 2009, Stoks et al. 2014, high growth rate: Donhauser et</w:t>
+      </w:r>
+      <w:r>
+        <w:t xml:space="preserve"> al. 2020), especially at relatively high temperatures.</w:t>
       </w:r>
     </w:p>
     <w:p>
       <w:pPr>
         <w:pStyle w:val="Heading2"/>
       </w:pPr>
-      <w:bookmarkStart w:id="19" w:name="conclusions"/>
-      <w:bookmarkEnd w:id="18"/>
+      <w:bookmarkStart w:id="20" w:name="conclusions"/>
+      <w:bookmarkEnd w:id="19"/>
       <w:r>
         <w:t>Conclusions</w:t>
       </w:r>
@@ -3943,16 +4433,25 @@
         <w:pStyle w:val="FirstParagraph"/>
       </w:pPr>
       <w:r>
-        <w:t>We documented the important role of temperature in structuring key functional traits and the relative distribution of material fluxes across a natural stream temperature gradient. Higher temperatures were associated with increased total flux through the food web, as well as reductions in average population body size and increases in population biomass turnover. Further, biomass turnover rate—but not body size—was increasingly important for structuring OM fluxes at warmer temperatures. Our results support the idea that warming may reduce organism size and also ‘speed up’ ecosystem dynamics in both an absolute and relative sense. These changes have important implications for the maintenance of biodiversity, as well as for the connections between biodiversity and the magnitude and stability of ecosystem energy and material cycles in a warming world.</w:t>
+        <w:t>We documented the important role of temperature in structuring key functional traits and the relative distribution of material fluxes across a natural stream temperature gradient. Higher t</w:t>
+      </w:r>
+      <w:r>
+        <w:t xml:space="preserve">emperatures were associated with increased total flux through the food web, as well as reductions in average population body size and increases in population biomass turnover. Further, biomass turnover rate—but less so body size—was increasingly important </w:t>
+      </w:r>
+      <w:r>
+        <w:t>for structuring OM fluxes at warmer temperatures. Our results support the idea that warming may reduce organism size and also ‘speed up’ ecosystem dynamics in both an absolute and relative sense. These changes have important implications for the maintenanc</w:t>
+      </w:r>
+      <w:r>
+        <w:t>e of biodiversity, as well as for the connections between biodiversity and the magnitude and stability of ecosystem energy and material cycles in a warming world.</w:t>
       </w:r>
     </w:p>
     <w:p>
       <w:pPr>
         <w:pStyle w:val="Heading1"/>
       </w:pPr>
-      <w:bookmarkStart w:id="20" w:name="acknowledgements"/>
-      <w:bookmarkEnd w:id="16"/>
-      <w:bookmarkEnd w:id="19"/>
+      <w:bookmarkStart w:id="21" w:name="acknowledgements"/>
+      <w:bookmarkEnd w:id="17"/>
+      <w:bookmarkEnd w:id="20"/>
       <w:r>
         <w:t>Acknowledgements</w:t>
       </w:r>
@@ -3962,57 +4461,31 @@
         <w:pStyle w:val="FirstParagraph"/>
       </w:pPr>
       <w:r>
-        <w:t xml:space="preserve">We are grateful to Sigurður Guðjónsson, Guðni Guðbergsson, and the staff at the Veiðimálastofnun for providing laboratory space and logistical support. We are also grateful to Sveinbjörn Steinþorsson at the University of Iceland for super-jeep transport to our field sites during the winter. We thank Lauren David, David Hernandez, Amanda Keasberry, Elena Nava, Camille Perrett, Jackie Pitts, </w:t>
-      </w:r>
-      <w:proofErr w:type="spellStart"/>
-      <w:r>
-        <w:t>Friðþjófur</w:t>
-      </w:r>
-      <w:proofErr w:type="spellEnd"/>
-      <w:r>
-        <w:t xml:space="preserve"> </w:t>
-      </w:r>
-      <w:proofErr w:type="spellStart"/>
-      <w:r>
-        <w:t>Árnason</w:t>
-      </w:r>
-      <w:proofErr w:type="spellEnd"/>
-      <w:r>
-        <w:t>, Liliana García</w:t>
-      </w:r>
-      <w:r>
-        <w:t xml:space="preserve"> Lago</w:t>
-      </w:r>
-      <w:r>
-        <w:t xml:space="preserve">, </w:t>
-      </w:r>
-      <w:proofErr w:type="spellStart"/>
-      <w:r>
-        <w:t>Ragnahildur</w:t>
-      </w:r>
-      <w:proofErr w:type="spellEnd"/>
-      <w:r>
-        <w:t xml:space="preserve"> </w:t>
-      </w:r>
-      <w:proofErr w:type="spellStart"/>
-      <w:r>
-        <w:t>Magnúsdottír</w:t>
-      </w:r>
-      <w:proofErr w:type="spellEnd"/>
-      <w:r>
-        <w:t xml:space="preserve">, Ryan McClure, Vija Pelekis, Adam Toomey, Chau Tran, Brooke Weigel, Tanner Williamson and many undergraduate workers for field and laboratory help. Jeff Wesner and Abe </w:t>
+        <w:t xml:space="preserve">We are grateful to Sigurður Guðjónsson, Guðni Guðbergsson, and the staff at </w:t>
+      </w:r>
+      <w:r>
+        <w:t xml:space="preserve">the Veiðimálastofnun for providing laboratory space and logistical support. We are also grateful to Sveinbjörn Steinþorsson at the University of Iceland for super-jeep transport to our field sites </w:t>
       </w:r>
       <w:r>
         <w:lastRenderedPageBreak/>
-        <w:t>Kanz generously provided R code and discussions on modeling diet proportions. We thank Dr. Victor Saito and one anonymous reviewer for constructive comments that improved the paper. This study was supported by the National Science Foundation (DEB-0949774 and DEB-1354624 to JPB and ADH and DEB-0949726 to WFC).</w:t>
+        <w:t xml:space="preserve">during the winter. We thank Lauren David, David Hernandez, </w:t>
+      </w:r>
+      <w:r>
+        <w:t>Amanda Keasberry, Elena Nava, Camille Perrett, Jackie Pitts, Friðþjófur Árnason, Liliana García, Ragnahildur Magnúsdottír, Ryan McClure, Vija Pelekis, Adam Toomey, Chau Tran, Brooke Weigel, Tanner Williamson and many undergraduate workers for field and lab</w:t>
+      </w:r>
+      <w:r>
+        <w:t>oratory help. Jeff Wesner and Abe Kanz generously provided R code and discussions on modeling diet proportions. We thank Dr. Victor Saito and one anonymous reviewer for constructive comments that improved the paper. This study was supported by the National</w:t>
+      </w:r>
+      <w:r>
+        <w:t xml:space="preserve"> Science Foundation (DEB-0949774 and DEB-1354624 to JPB and ADH and DEB-0949726 to WFC).</w:t>
       </w:r>
     </w:p>
     <w:p>
       <w:pPr>
         <w:pStyle w:val="Heading1"/>
       </w:pPr>
-      <w:bookmarkStart w:id="21" w:name="conflict-of-interest"/>
-      <w:bookmarkEnd w:id="20"/>
+      <w:bookmarkStart w:id="22" w:name="conflict-of-interest"/>
+      <w:bookmarkEnd w:id="21"/>
       <w:r>
         <w:t>Conflict of Interest</w:t>
       </w:r>
@@ -4029,8 +4502,8 @@
       <w:pPr>
         <w:pStyle w:val="Heading1"/>
       </w:pPr>
-      <w:bookmarkStart w:id="22" w:name="references"/>
-      <w:bookmarkEnd w:id="21"/>
+      <w:bookmarkStart w:id="23" w:name="references"/>
+      <w:bookmarkEnd w:id="22"/>
       <w:r>
         <w:t>References</w:t>
       </w:r>
@@ -4044,13 +4517,19 @@
           <w:rFonts w:ascii="Times New Roman" w:hAnsi="Times New Roman" w:cs="Times New Roman"/>
         </w:rPr>
       </w:pPr>
-      <w:bookmarkStart w:id="23" w:name="ref-adams2013"/>
-      <w:bookmarkStart w:id="24" w:name="refs"/>
-      <w:r>
-        <w:rPr>
-          <w:rFonts w:ascii="Times New Roman" w:hAnsi="Times New Roman" w:cs="Times New Roman"/>
-        </w:rPr>
-        <w:t xml:space="preserve">Adams, G. L., D. E. Pichler, E. J. Cox, E. J. O’Gorman, A. Seeney, G. Woodward, and D. C. Reuman. 2013. </w:t>
+      <w:bookmarkStart w:id="24" w:name="ref-adams2013"/>
+      <w:bookmarkStart w:id="25" w:name="refs"/>
+      <w:r>
+        <w:rPr>
+          <w:rFonts w:ascii="Times New Roman" w:hAnsi="Times New Roman" w:cs="Times New Roman"/>
+        </w:rPr>
+        <w:t>Adams, G. L., D. E. Pichler, E. J. Cox, E. J. O’Gorman, A. Seeney, G. Woodward, an</w:t>
+      </w:r>
+      <w:r>
+        <w:rPr>
+          <w:rFonts w:ascii="Times New Roman" w:hAnsi="Times New Roman" w:cs="Times New Roman"/>
+        </w:rPr>
+        <w:t xml:space="preserve">d D. C. Reuman. 2013. </w:t>
       </w:r>
       <w:hyperlink r:id="rId10">
         <w:r>
@@ -4077,8 +4556,8 @@
           <w:rFonts w:ascii="Times New Roman" w:hAnsi="Times New Roman" w:cs="Times New Roman"/>
         </w:rPr>
       </w:pPr>
-      <w:bookmarkStart w:id="25" w:name="ref-altermatt2010"/>
-      <w:bookmarkEnd w:id="23"/>
+      <w:bookmarkStart w:id="26" w:name="ref-altermatt2010"/>
+      <w:bookmarkEnd w:id="24"/>
       <w:r>
         <w:rPr>
           <w:rFonts w:ascii="Times New Roman" w:hAnsi="Times New Roman" w:cs="Times New Roman"/>
@@ -4110,13 +4589,19 @@
           <w:rFonts w:ascii="Times New Roman" w:hAnsi="Times New Roman" w:cs="Times New Roman"/>
         </w:rPr>
       </w:pPr>
-      <w:bookmarkStart w:id="26" w:name="ref-andersen2013"/>
-      <w:bookmarkEnd w:id="25"/>
-      <w:r>
-        <w:rPr>
-          <w:rFonts w:ascii="Times New Roman" w:hAnsi="Times New Roman" w:cs="Times New Roman"/>
-        </w:rPr>
-        <w:t>Andersen, T., P. S. Cranston, and J. H. Epler. 2013. Chironomidae of the Holarctic region: Keys and diagnoses, Part 1. Media Tryck, Lund, Sweden.</w:t>
+      <w:bookmarkStart w:id="27" w:name="ref-andersen2013"/>
+      <w:bookmarkEnd w:id="26"/>
+      <w:r>
+        <w:rPr>
+          <w:rFonts w:ascii="Times New Roman" w:hAnsi="Times New Roman" w:cs="Times New Roman"/>
+        </w:rPr>
+        <w:t>Andersen, T., P. S. Cranston, and J. H. Epler. 2013. Chironomidae of</w:t>
+      </w:r>
+      <w:r>
+        <w:rPr>
+          <w:rFonts w:ascii="Times New Roman" w:hAnsi="Times New Roman" w:cs="Times New Roman"/>
+        </w:rPr>
+        <w:t xml:space="preserve"> the Holarctic region: Keys and diagnoses, Part 1. Media Tryck, Lund, Sweden.</w:t>
       </w:r>
     </w:p>
     <w:p>
@@ -4128,8 +4613,8 @@
           <w:rFonts w:ascii="Times New Roman" w:hAnsi="Times New Roman" w:cs="Times New Roman"/>
         </w:rPr>
       </w:pPr>
-      <w:bookmarkStart w:id="27" w:name="ref-angilletta2004"/>
-      <w:bookmarkEnd w:id="26"/>
+      <w:bookmarkStart w:id="28" w:name="ref-angilletta2004"/>
+      <w:bookmarkEnd w:id="27"/>
       <w:r>
         <w:rPr>
           <w:rFonts w:ascii="Times New Roman" w:hAnsi="Times New Roman" w:cs="Times New Roman"/>
@@ -4142,7 +4627,14 @@
             <w:rStyle w:val="Hyperlink"/>
             <w:rFonts w:ascii="Times New Roman" w:hAnsi="Times New Roman" w:cs="Times New Roman"/>
           </w:rPr>
-          <w:t>Temperature, Growth Rate, and Body Size in Ectotherms: Fitting Pieces of a Life-History Puzzle</w:t>
+          <w:t xml:space="preserve">Temperature, Growth Rate, and Body Size in Ectotherms: </w:t>
+        </w:r>
+        <w:r>
+          <w:rPr>
+            <w:rStyle w:val="Hyperlink"/>
+            <w:rFonts w:ascii="Times New Roman" w:hAnsi="Times New Roman" w:cs="Times New Roman"/>
+          </w:rPr>
+          <w:t>Fitting Pieces of a Life-History Puzzle</w:t>
         </w:r>
       </w:hyperlink>
       <w:r>
@@ -4161,12 +4653,13 @@
           <w:rFonts w:ascii="Times New Roman" w:hAnsi="Times New Roman" w:cs="Times New Roman"/>
         </w:rPr>
       </w:pPr>
-      <w:bookmarkStart w:id="28" w:name="ref-arnason1969"/>
-      <w:bookmarkEnd w:id="27"/>
-      <w:r>
-        <w:rPr>
-          <w:rFonts w:ascii="Times New Roman" w:hAnsi="Times New Roman" w:cs="Times New Roman"/>
-        </w:rPr>
+      <w:bookmarkStart w:id="29" w:name="ref-arnason1969"/>
+      <w:bookmarkEnd w:id="28"/>
+      <w:r>
+        <w:rPr>
+          <w:rFonts w:ascii="Times New Roman" w:hAnsi="Times New Roman" w:cs="Times New Roman"/>
+        </w:rPr>
+        <w:lastRenderedPageBreak/>
         <w:t xml:space="preserve">Árnason, B., P. Theodorsson, S. Björnsson, and K. Saemundsson. 1969. </w:t>
       </w:r>
       <w:hyperlink r:id="rId13">
@@ -4175,7 +4668,14 @@
             <w:rStyle w:val="Hyperlink"/>
             <w:rFonts w:ascii="Times New Roman" w:hAnsi="Times New Roman" w:cs="Times New Roman"/>
           </w:rPr>
-          <w:t>Hengill, a high temperature thermal area in Iceland</w:t>
+          <w:t xml:space="preserve">Hengill, a high temperature thermal area in </w:t>
+        </w:r>
+        <w:r>
+          <w:rPr>
+            <w:rStyle w:val="Hyperlink"/>
+            <w:rFonts w:ascii="Times New Roman" w:hAnsi="Times New Roman" w:cs="Times New Roman"/>
+          </w:rPr>
+          <w:t>Iceland</w:t>
         </w:r>
       </w:hyperlink>
       <w:r>
@@ -4194,8 +4694,8 @@
           <w:rFonts w:ascii="Times New Roman" w:hAnsi="Times New Roman" w:cs="Times New Roman"/>
         </w:rPr>
       </w:pPr>
-      <w:bookmarkStart w:id="29" w:name="ref-atkinson1994"/>
-      <w:bookmarkEnd w:id="28"/>
+      <w:bookmarkStart w:id="30" w:name="ref-atkinson1994"/>
+      <w:bookmarkEnd w:id="29"/>
       <w:r>
         <w:rPr>
           <w:rFonts w:ascii="Times New Roman" w:hAnsi="Times New Roman" w:cs="Times New Roman"/>
@@ -4212,14 +4712,19 @@
           <w:rFonts w:ascii="Times New Roman" w:hAnsi="Times New Roman" w:cs="Times New Roman"/>
         </w:rPr>
       </w:pPr>
-      <w:bookmarkStart w:id="30" w:name="ref-baiser2019"/>
-      <w:bookmarkEnd w:id="29"/>
-      <w:r>
-        <w:rPr>
-          <w:rFonts w:ascii="Times New Roman" w:hAnsi="Times New Roman" w:cs="Times New Roman"/>
-        </w:rPr>
-        <w:lastRenderedPageBreak/>
-        <w:t xml:space="preserve">Baiser, B., D. Gravel, A. R. Cirtwill, J. A. Dunne, A. K. Fahimipour, L. J. Gilarranz, J. A. Grochow, D. Li, N. D. Martinez, A. McGrew, T. Poisot, T. N. Romanuk, D. B. Stouffer, L. B. Trotta, F. S. Valdovinos, R. J. Williams, S. A. Wood, and J. D. Yeakel. 2019. </w:t>
+      <w:bookmarkStart w:id="31" w:name="ref-baiser2019"/>
+      <w:bookmarkEnd w:id="30"/>
+      <w:r>
+        <w:rPr>
+          <w:rFonts w:ascii="Times New Roman" w:hAnsi="Times New Roman" w:cs="Times New Roman"/>
+        </w:rPr>
+        <w:t xml:space="preserve">Baiser, B., D. Gravel, A. R. Cirtwill, J. A. Dunne, A. K. Fahimipour, L. J. Gilarranz, </w:t>
+      </w:r>
+      <w:r>
+        <w:rPr>
+          <w:rFonts w:ascii="Times New Roman" w:hAnsi="Times New Roman" w:cs="Times New Roman"/>
+        </w:rPr>
+        <w:t xml:space="preserve">J. A. Grochow, D. Li, N. D. Martinez, A. McGrew, T. Poisot, T. N. Romanuk, D. B. Stouffer, L. B. Trotta, F. S. Valdovinos, R. J. Williams, S. A. Wood, and J. D. Yeakel. 2019. </w:t>
       </w:r>
       <w:hyperlink r:id="rId14">
         <w:r>
@@ -4227,7 +4732,14 @@
             <w:rStyle w:val="Hyperlink"/>
             <w:rFonts w:ascii="Times New Roman" w:hAnsi="Times New Roman" w:cs="Times New Roman"/>
           </w:rPr>
-          <w:t>Ecogeographical rules and the macroecology of food webs</w:t>
+          <w:t>Ecogeographical rules and th</w:t>
+        </w:r>
+        <w:r>
+          <w:rPr>
+            <w:rStyle w:val="Hyperlink"/>
+            <w:rFonts w:ascii="Times New Roman" w:hAnsi="Times New Roman" w:cs="Times New Roman"/>
+          </w:rPr>
+          <w:t>e macroecology of food webs</w:t>
         </w:r>
       </w:hyperlink>
       <w:r>
@@ -4246,8 +4758,8 @@
           <w:rFonts w:ascii="Times New Roman" w:hAnsi="Times New Roman" w:cs="Times New Roman"/>
         </w:rPr>
       </w:pPr>
-      <w:bookmarkStart w:id="31" w:name="ref-barnes2018"/>
-      <w:bookmarkEnd w:id="30"/>
+      <w:bookmarkStart w:id="32" w:name="ref-barnes2018"/>
+      <w:bookmarkEnd w:id="31"/>
       <w:r>
         <w:rPr>
           <w:rFonts w:ascii="Times New Roman" w:hAnsi="Times New Roman" w:cs="Times New Roman"/>
@@ -4279,8 +4791,8 @@
           <w:rFonts w:ascii="Times New Roman" w:hAnsi="Times New Roman" w:cs="Times New Roman"/>
         </w:rPr>
       </w:pPr>
-      <w:bookmarkStart w:id="32" w:name="ref-bastazini2021"/>
-      <w:bookmarkEnd w:id="31"/>
+      <w:bookmarkStart w:id="33" w:name="ref-bastazini2021"/>
+      <w:bookmarkEnd w:id="32"/>
       <w:r>
         <w:rPr>
           <w:rFonts w:ascii="Times New Roman" w:hAnsi="Times New Roman" w:cs="Times New Roman"/>
@@ -4312,13 +4824,19 @@
           <w:rFonts w:ascii="Times New Roman" w:hAnsi="Times New Roman" w:cs="Times New Roman"/>
         </w:rPr>
       </w:pPr>
-      <w:bookmarkStart w:id="33" w:name="ref-belgorodski2017"/>
-      <w:bookmarkEnd w:id="32"/>
-      <w:r>
-        <w:rPr>
-          <w:rFonts w:ascii="Times New Roman" w:hAnsi="Times New Roman" w:cs="Times New Roman"/>
-        </w:rPr>
-        <w:t>Belgorodski, N., M. Greiner, K. Tolksdorf, and K. Schueller. 2017. rriskDistributions: Fitting Distributions to Given Data or Known Quantiles.</w:t>
+      <w:bookmarkStart w:id="34" w:name="ref-belgorodski2017"/>
+      <w:bookmarkEnd w:id="33"/>
+      <w:r>
+        <w:rPr>
+          <w:rFonts w:ascii="Times New Roman" w:hAnsi="Times New Roman" w:cs="Times New Roman"/>
+        </w:rPr>
+        <w:t>Belgorodski, N., M. Greiner, K. Tolksdorf, and K. Schuelle</w:t>
+      </w:r>
+      <w:r>
+        <w:rPr>
+          <w:rFonts w:ascii="Times New Roman" w:hAnsi="Times New Roman" w:cs="Times New Roman"/>
+        </w:rPr>
+        <w:t>r. 2017. rriskDistributions: Fitting Distributions to Given Data or Known Quantiles.</w:t>
       </w:r>
     </w:p>
     <w:p>
@@ -4330,8 +4848,8 @@
           <w:rFonts w:ascii="Times New Roman" w:hAnsi="Times New Roman" w:cs="Times New Roman"/>
         </w:rPr>
       </w:pPr>
-      <w:bookmarkStart w:id="34" w:name="ref-benke2017"/>
-      <w:bookmarkEnd w:id="33"/>
+      <w:bookmarkStart w:id="35" w:name="ref-benke2017"/>
+      <w:bookmarkEnd w:id="34"/>
       <w:r>
         <w:rPr>
           <w:rFonts w:ascii="Times New Roman" w:hAnsi="Times New Roman" w:cs="Times New Roman"/>
@@ -4348,13 +4866,20 @@
           <w:rFonts w:ascii="Times New Roman" w:hAnsi="Times New Roman" w:cs="Times New Roman"/>
         </w:rPr>
       </w:pPr>
-      <w:bookmarkStart w:id="35" w:name="ref-benke1999"/>
-      <w:bookmarkEnd w:id="34"/>
-      <w:r>
-        <w:rPr>
-          <w:rFonts w:ascii="Times New Roman" w:hAnsi="Times New Roman" w:cs="Times New Roman"/>
-        </w:rPr>
-        <w:t xml:space="preserve">Benke, A. C., A. D. Huryn, L. A. Smock, and J. B. Wallace. 1999. </w:t>
+      <w:bookmarkStart w:id="36" w:name="ref-benke1999"/>
+      <w:bookmarkEnd w:id="35"/>
+      <w:r>
+        <w:rPr>
+          <w:rFonts w:ascii="Times New Roman" w:hAnsi="Times New Roman" w:cs="Times New Roman"/>
+        </w:rPr>
+        <w:lastRenderedPageBreak/>
+        <w:t>Benke, A. C., A. D. Huryn, L. A. S</w:t>
+      </w:r>
+      <w:r>
+        <w:rPr>
+          <w:rFonts w:ascii="Times New Roman" w:hAnsi="Times New Roman" w:cs="Times New Roman"/>
+        </w:rPr>
+        <w:t xml:space="preserve">mock, and J. B. Wallace. 1999. </w:t>
       </w:r>
       <w:hyperlink r:id="rId17">
         <w:r>
@@ -4369,7 +4894,13 @@
         <w:rPr>
           <w:rFonts w:ascii="Times New Roman" w:hAnsi="Times New Roman" w:cs="Times New Roman"/>
         </w:rPr>
-        <w:t>. Journal of the North American Benthological Society 18:308–343.</w:t>
+        <w:t>. Journal of the North American Bentho</w:t>
+      </w:r>
+      <w:r>
+        <w:rPr>
+          <w:rFonts w:ascii="Times New Roman" w:hAnsi="Times New Roman" w:cs="Times New Roman"/>
+        </w:rPr>
+        <w:t>logical Society 18:308–343.</w:t>
       </w:r>
     </w:p>
     <w:p>
@@ -4381,13 +4912,12 @@
           <w:rFonts w:ascii="Times New Roman" w:hAnsi="Times New Roman" w:cs="Times New Roman"/>
         </w:rPr>
       </w:pPr>
-      <w:bookmarkStart w:id="36" w:name="ref-benke1980"/>
-      <w:bookmarkEnd w:id="35"/>
-      <w:r>
-        <w:rPr>
-          <w:rFonts w:ascii="Times New Roman" w:hAnsi="Times New Roman" w:cs="Times New Roman"/>
-        </w:rPr>
-        <w:lastRenderedPageBreak/>
+      <w:bookmarkStart w:id="37" w:name="ref-benke1980"/>
+      <w:bookmarkEnd w:id="36"/>
+      <w:r>
+        <w:rPr>
+          <w:rFonts w:ascii="Times New Roman" w:hAnsi="Times New Roman" w:cs="Times New Roman"/>
+        </w:rPr>
         <w:t xml:space="preserve">Benke, A. C., and J. B. Wallace. 1980. </w:t>
       </w:r>
       <w:hyperlink r:id="rId18">
@@ -4415,13 +4945,19 @@
           <w:rFonts w:ascii="Times New Roman" w:hAnsi="Times New Roman" w:cs="Times New Roman"/>
         </w:rPr>
       </w:pPr>
-      <w:bookmarkStart w:id="37" w:name="ref-benke1997"/>
-      <w:bookmarkEnd w:id="36"/>
-      <w:r>
-        <w:rPr>
-          <w:rFonts w:ascii="Times New Roman" w:hAnsi="Times New Roman" w:cs="Times New Roman"/>
-        </w:rPr>
-        <w:t xml:space="preserve">Benke, A. C., and J. B. Wallace. 1997. </w:t>
+      <w:bookmarkStart w:id="38" w:name="ref-benke1997"/>
+      <w:bookmarkEnd w:id="37"/>
+      <w:r>
+        <w:rPr>
+          <w:rFonts w:ascii="Times New Roman" w:hAnsi="Times New Roman" w:cs="Times New Roman"/>
+        </w:rPr>
+        <w:t>Benke, A. C., and J. B. W</w:t>
+      </w:r>
+      <w:r>
+        <w:rPr>
+          <w:rFonts w:ascii="Times New Roman" w:hAnsi="Times New Roman" w:cs="Times New Roman"/>
+        </w:rPr>
+        <w:t xml:space="preserve">allace. 1997. </w:t>
       </w:r>
       <w:hyperlink r:id="rId19">
         <w:r>
@@ -4448,13 +4984,19 @@
           <w:rFonts w:ascii="Times New Roman" w:hAnsi="Times New Roman" w:cs="Times New Roman"/>
         </w:rPr>
       </w:pPr>
-      <w:bookmarkStart w:id="38" w:name="ref-bergmann1848"/>
-      <w:bookmarkEnd w:id="37"/>
-      <w:r>
-        <w:rPr>
-          <w:rFonts w:ascii="Times New Roman" w:hAnsi="Times New Roman" w:cs="Times New Roman"/>
-        </w:rPr>
-        <w:t>Bergmann, C. 1848. Über die Verhältnisse der Wärmeökonomie der Thiere zu ihrer Grösse.</w:t>
+      <w:bookmarkStart w:id="39" w:name="ref-bergmann1848"/>
+      <w:bookmarkEnd w:id="38"/>
+      <w:r>
+        <w:rPr>
+          <w:rFonts w:ascii="Times New Roman" w:hAnsi="Times New Roman" w:cs="Times New Roman"/>
+        </w:rPr>
+        <w:t xml:space="preserve">Bergmann, C. 1848. Über die Verhältnisse der </w:t>
+      </w:r>
+      <w:r>
+        <w:rPr>
+          <w:rFonts w:ascii="Times New Roman" w:hAnsi="Times New Roman" w:cs="Times New Roman"/>
+        </w:rPr>
+        <w:t>Wärmeökonomie der Thiere zu ihrer Grösse.</w:t>
       </w:r>
     </w:p>
     <w:p>
@@ -4466,8 +5008,8 @@
           <w:rFonts w:ascii="Times New Roman" w:hAnsi="Times New Roman" w:cs="Times New Roman"/>
         </w:rPr>
       </w:pPr>
-      <w:bookmarkStart w:id="39" w:name="ref-bernhardt2018"/>
-      <w:bookmarkEnd w:id="38"/>
+      <w:bookmarkStart w:id="40" w:name="ref-bernhardt2018"/>
+      <w:bookmarkEnd w:id="39"/>
       <w:r>
         <w:rPr>
           <w:rFonts w:ascii="Times New Roman" w:hAnsi="Times New Roman" w:cs="Times New Roman"/>
@@ -4480,7 +5022,14 @@
             <w:rStyle w:val="Hyperlink"/>
             <w:rFonts w:ascii="Times New Roman" w:hAnsi="Times New Roman" w:cs="Times New Roman"/>
           </w:rPr>
-          <w:t>Metabolic Theory and the Temperature-Size Rule Explain the Temperature Dependence of Population Carrying Capacity</w:t>
+          <w:t>Metabolic Theory and the Temperature-Size Rule Explain the Temperature Dependence of Population Carrying C</w:t>
+        </w:r>
+        <w:r>
+          <w:rPr>
+            <w:rStyle w:val="Hyperlink"/>
+            <w:rFonts w:ascii="Times New Roman" w:hAnsi="Times New Roman" w:cs="Times New Roman"/>
+          </w:rPr>
+          <w:t>apacity</w:t>
         </w:r>
       </w:hyperlink>
       <w:r>
@@ -4499,8 +5048,8 @@
           <w:rFonts w:ascii="Times New Roman" w:hAnsi="Times New Roman" w:cs="Times New Roman"/>
         </w:rPr>
       </w:pPr>
-      <w:bookmarkStart w:id="40" w:name="ref-bideault2019"/>
-      <w:bookmarkEnd w:id="39"/>
+      <w:bookmarkStart w:id="41" w:name="ref-bideault2019"/>
+      <w:bookmarkEnd w:id="40"/>
       <w:r>
         <w:rPr>
           <w:rFonts w:ascii="Times New Roman" w:hAnsi="Times New Roman" w:cs="Times New Roman"/>
@@ -4513,7 +5062,14 @@
             <w:rStyle w:val="Hyperlink"/>
             <w:rFonts w:ascii="Times New Roman" w:hAnsi="Times New Roman" w:cs="Times New Roman"/>
           </w:rPr>
-          <w:t>Temperature Modifies Consumer-Resource Interaction Strength Through Its Effects on Biological Rates and Body Mass</w:t>
+          <w:t xml:space="preserve">Temperature Modifies Consumer-Resource Interaction Strength Through Its Effects on Biological Rates and </w:t>
+        </w:r>
+        <w:r>
+          <w:rPr>
+            <w:rStyle w:val="Hyperlink"/>
+            <w:rFonts w:ascii="Times New Roman" w:hAnsi="Times New Roman" w:cs="Times New Roman"/>
+          </w:rPr>
+          <w:t>Body Mass</w:t>
         </w:r>
       </w:hyperlink>
       <w:r>
@@ -4532,8 +5088,8 @@
           <w:rFonts w:ascii="Times New Roman" w:hAnsi="Times New Roman" w:cs="Times New Roman"/>
         </w:rPr>
       </w:pPr>
-      <w:bookmarkStart w:id="41" w:name="ref-brose2012"/>
-      <w:bookmarkEnd w:id="40"/>
+      <w:bookmarkStart w:id="42" w:name="ref-brose2012"/>
+      <w:bookmarkEnd w:id="41"/>
       <w:r>
         <w:rPr>
           <w:rFonts w:ascii="Times New Roman" w:hAnsi="Times New Roman" w:cs="Times New Roman"/>
@@ -4553,7 +5109,13 @@
         <w:rPr>
           <w:rFonts w:ascii="Times New Roman" w:hAnsi="Times New Roman" w:cs="Times New Roman"/>
         </w:rPr>
-        <w:t>. Philosophical Transactions of the Royal Society B: Biological Sciences 367:2903–2912.</w:t>
+        <w:t>. Philosophi</w:t>
+      </w:r>
+      <w:r>
+        <w:rPr>
+          <w:rFonts w:ascii="Times New Roman" w:hAnsi="Times New Roman" w:cs="Times New Roman"/>
+        </w:rPr>
+        <w:t>cal Transactions of the Royal Society B: Biological Sciences 367:2903–2912.</w:t>
       </w:r>
     </w:p>
     <w:p>
@@ -4565,8 +5127,8 @@
           <w:rFonts w:ascii="Times New Roman" w:hAnsi="Times New Roman" w:cs="Times New Roman"/>
         </w:rPr>
       </w:pPr>
-      <w:bookmarkStart w:id="42" w:name="ref-brown2004"/>
-      <w:bookmarkEnd w:id="41"/>
+      <w:bookmarkStart w:id="43" w:name="ref-brown2004"/>
+      <w:bookmarkEnd w:id="42"/>
       <w:r>
         <w:rPr>
           <w:rFonts w:ascii="Times New Roman" w:hAnsi="Times New Roman" w:cs="Times New Roman"/>
@@ -4586,7 +5148,13 @@
         <w:rPr>
           <w:rFonts w:ascii="Times New Roman" w:hAnsi="Times New Roman" w:cs="Times New Roman"/>
         </w:rPr>
-        <w:t>. Ecology 85:1771–1789.</w:t>
+        <w:t>. Ecology 85:1</w:t>
+      </w:r>
+      <w:r>
+        <w:rPr>
+          <w:rFonts w:ascii="Times New Roman" w:hAnsi="Times New Roman" w:cs="Times New Roman"/>
+        </w:rPr>
+        <w:t>771–1789.</w:t>
       </w:r>
     </w:p>
     <w:p>
@@ -4598,12 +5166,13 @@
           <w:rFonts w:ascii="Times New Roman" w:hAnsi="Times New Roman" w:cs="Times New Roman"/>
         </w:rPr>
       </w:pPr>
-      <w:bookmarkStart w:id="43" w:name="ref-burkner2017"/>
-      <w:bookmarkEnd w:id="42"/>
-      <w:r>
-        <w:rPr>
-          <w:rFonts w:ascii="Times New Roman" w:hAnsi="Times New Roman" w:cs="Times New Roman"/>
-        </w:rPr>
+      <w:bookmarkStart w:id="44" w:name="ref-burkner2017"/>
+      <w:bookmarkEnd w:id="43"/>
+      <w:r>
+        <w:rPr>
+          <w:rFonts w:ascii="Times New Roman" w:hAnsi="Times New Roman" w:cs="Times New Roman"/>
+        </w:rPr>
+        <w:lastRenderedPageBreak/>
         <w:t xml:space="preserve">Bürkner, P.-C. 2017. </w:t>
       </w:r>
       <w:hyperlink r:id="rId24">
@@ -4631,8 +5200,8 @@
           <w:rFonts w:ascii="Times New Roman" w:hAnsi="Times New Roman" w:cs="Times New Roman"/>
         </w:rPr>
       </w:pPr>
-      <w:bookmarkStart w:id="44" w:name="ref-chao2019"/>
-      <w:bookmarkEnd w:id="43"/>
+      <w:bookmarkStart w:id="45" w:name="ref-chao2019"/>
+      <w:bookmarkEnd w:id="44"/>
       <w:r>
         <w:rPr>
           <w:rFonts w:ascii="Times New Roman" w:hAnsi="Times New Roman" w:cs="Times New Roman"/>
@@ -4664,13 +5233,12 @@
           <w:rFonts w:ascii="Times New Roman" w:hAnsi="Times New Roman" w:cs="Times New Roman"/>
         </w:rPr>
       </w:pPr>
-      <w:bookmarkStart w:id="45" w:name="ref-coblentz2017"/>
-      <w:bookmarkEnd w:id="44"/>
-      <w:r>
-        <w:rPr>
-          <w:rFonts w:ascii="Times New Roman" w:hAnsi="Times New Roman" w:cs="Times New Roman"/>
-        </w:rPr>
-        <w:lastRenderedPageBreak/>
+      <w:bookmarkStart w:id="46" w:name="ref-coblentz2017"/>
+      <w:bookmarkEnd w:id="45"/>
+      <w:r>
+        <w:rPr>
+          <w:rFonts w:ascii="Times New Roman" w:hAnsi="Times New Roman" w:cs="Times New Roman"/>
+        </w:rPr>
         <w:t xml:space="preserve">Coblentz, K. E., A. E. Rosenblatt, and M. Novak. 2017. </w:t>
       </w:r>
       <w:hyperlink r:id="rId26">
@@ -4698,8 +5266,8 @@
           <w:rFonts w:ascii="Times New Roman" w:hAnsi="Times New Roman" w:cs="Times New Roman"/>
         </w:rPr>
       </w:pPr>
-      <w:bookmarkStart w:id="46" w:name="ref-cross2011"/>
-      <w:bookmarkEnd w:id="45"/>
+      <w:bookmarkStart w:id="47" w:name="ref-cross2011"/>
+      <w:bookmarkEnd w:id="46"/>
       <w:r>
         <w:rPr>
           <w:rFonts w:ascii="Times New Roman" w:hAnsi="Times New Roman" w:cs="Times New Roman"/>
@@ -4731,13 +5299,19 @@
           <w:rFonts w:ascii="Times New Roman" w:hAnsi="Times New Roman" w:cs="Times New Roman"/>
         </w:rPr>
       </w:pPr>
-      <w:bookmarkStart w:id="47" w:name="ref-cross2007"/>
-      <w:bookmarkEnd w:id="46"/>
-      <w:r>
-        <w:rPr>
-          <w:rFonts w:ascii="Times New Roman" w:hAnsi="Times New Roman" w:cs="Times New Roman"/>
-        </w:rPr>
-        <w:t xml:space="preserve">Cross, W. F., J. B. Wallace, and A. D. Rosemond. 2007. </w:t>
+      <w:bookmarkStart w:id="48" w:name="ref-cross2007"/>
+      <w:bookmarkEnd w:id="47"/>
+      <w:r>
+        <w:rPr>
+          <w:rFonts w:ascii="Times New Roman" w:hAnsi="Times New Roman" w:cs="Times New Roman"/>
+        </w:rPr>
+        <w:t>Cross, W. F., J. B. Wallace, and A. D. Rosemond. 2007</w:t>
+      </w:r>
+      <w:r>
+        <w:rPr>
+          <w:rFonts w:ascii="Times New Roman" w:hAnsi="Times New Roman" w:cs="Times New Roman"/>
+        </w:rPr>
+        <w:t xml:space="preserve">. </w:t>
       </w:r>
       <w:hyperlink r:id="rId28">
         <w:r>
@@ -4764,8 +5338,8 @@
           <w:rFonts w:ascii="Times New Roman" w:hAnsi="Times New Roman" w:cs="Times New Roman"/>
         </w:rPr>
       </w:pPr>
-      <w:bookmarkStart w:id="48" w:name="ref-daufresne2009"/>
-      <w:bookmarkEnd w:id="47"/>
+      <w:bookmarkStart w:id="49" w:name="ref-daufresne2009"/>
+      <w:bookmarkEnd w:id="48"/>
       <w:r>
         <w:rPr>
           <w:rFonts w:ascii="Times New Roman" w:hAnsi="Times New Roman" w:cs="Times New Roman"/>
@@ -4797,8 +5371,8 @@
           <w:rFonts w:ascii="Times New Roman" w:hAnsi="Times New Roman" w:cs="Times New Roman"/>
         </w:rPr>
       </w:pPr>
-      <w:bookmarkStart w:id="49" w:name="ref-deruiter1995"/>
-      <w:bookmarkEnd w:id="48"/>
+      <w:bookmarkStart w:id="50" w:name="ref-deruiter1995"/>
+      <w:bookmarkEnd w:id="49"/>
       <w:r>
         <w:rPr>
           <w:rFonts w:ascii="Times New Roman" w:hAnsi="Times New Roman" w:cs="Times New Roman"/>
@@ -4830,8 +5404,8 @@
           <w:rFonts w:ascii="Times New Roman" w:hAnsi="Times New Roman" w:cs="Times New Roman"/>
         </w:rPr>
       </w:pPr>
-      <w:bookmarkStart w:id="50" w:name="ref-dell2014"/>
-      <w:bookmarkEnd w:id="49"/>
+      <w:bookmarkStart w:id="51" w:name="ref-dell2014"/>
+      <w:bookmarkEnd w:id="50"/>
       <w:r>
         <w:rPr>
           <w:rFonts w:ascii="Times New Roman" w:hAnsi="Times New Roman" w:cs="Times New Roman"/>
@@ -4844,7 +5418,14 @@
             <w:rStyle w:val="Hyperlink"/>
             <w:rFonts w:ascii="Times New Roman" w:hAnsi="Times New Roman" w:cs="Times New Roman"/>
           </w:rPr>
-          <w:t>Temperature dependence of trophic interactions are driven by asymmetry of species responses and foraging strategy</w:t>
+          <w:t>Temperature dependence of trophic intera</w:t>
+        </w:r>
+        <w:r>
+          <w:rPr>
+            <w:rStyle w:val="Hyperlink"/>
+            <w:rFonts w:ascii="Times New Roman" w:hAnsi="Times New Roman" w:cs="Times New Roman"/>
+          </w:rPr>
+          <w:t>ctions are driven by asymmetry of species responses and foraging strategy</w:t>
         </w:r>
       </w:hyperlink>
       <w:r>
@@ -4863,13 +5444,20 @@
           <w:rFonts w:ascii="Times New Roman" w:hAnsi="Times New Roman" w:cs="Times New Roman"/>
         </w:rPr>
       </w:pPr>
-      <w:bookmarkStart w:id="51" w:name="ref-demars2011"/>
-      <w:bookmarkEnd w:id="50"/>
-      <w:r>
-        <w:rPr>
-          <w:rFonts w:ascii="Times New Roman" w:hAnsi="Times New Roman" w:cs="Times New Roman"/>
-        </w:rPr>
-        <w:t xml:space="preserve">Demars, B. O. L., J. R. Manson, J. S. Ólafsson, G. M. Gíslason, R. Gudmundsdóttir, G. Woodward, J. Reiss, D. E. Pichler, J. J. Rasmussen, and N. Friberg. 2011. </w:t>
+      <w:bookmarkStart w:id="52" w:name="ref-demars2011"/>
+      <w:bookmarkEnd w:id="51"/>
+      <w:r>
+        <w:rPr>
+          <w:rFonts w:ascii="Times New Roman" w:hAnsi="Times New Roman" w:cs="Times New Roman"/>
+        </w:rPr>
+        <w:lastRenderedPageBreak/>
+        <w:t xml:space="preserve">Demars, B. O. L., J. R. Manson, J. S. Ólafsson, G. M. Gíslason, R. Gudmundsdóttir, G. Woodward, J. Reiss, D. E. Pichler, J. J. Rasmussen, and N. </w:t>
+      </w:r>
+      <w:r>
+        <w:rPr>
+          <w:rFonts w:ascii="Times New Roman" w:hAnsi="Times New Roman" w:cs="Times New Roman"/>
+        </w:rPr>
+        <w:t xml:space="preserve">Friberg. 2011. </w:t>
       </w:r>
       <w:hyperlink r:id="rId32">
         <w:r>
@@ -4896,13 +5484,19 @@
           <w:rFonts w:ascii="Times New Roman" w:hAnsi="Times New Roman" w:cs="Times New Roman"/>
         </w:rPr>
       </w:pPr>
-      <w:bookmarkStart w:id="52" w:name="ref-deutsch2022"/>
-      <w:bookmarkEnd w:id="51"/>
-      <w:r>
-        <w:rPr>
-          <w:rFonts w:ascii="Times New Roman" w:hAnsi="Times New Roman" w:cs="Times New Roman"/>
-        </w:rPr>
-        <w:t xml:space="preserve">Deutsch, C., J. L. Penn, W. C. E. P. Verberk, K. Inomura, M.-G. Endress, and J. L. Payne. 2022. </w:t>
+      <w:bookmarkStart w:id="53" w:name="ref-deutsch2022"/>
+      <w:bookmarkEnd w:id="52"/>
+      <w:r>
+        <w:rPr>
+          <w:rFonts w:ascii="Times New Roman" w:hAnsi="Times New Roman" w:cs="Times New Roman"/>
+        </w:rPr>
+        <w:t xml:space="preserve">Deutsch, C., J. L. Penn, W. C. E. P. Verberk, K. Inomura, M.-G. Endress, and J. L. Payne. </w:t>
+      </w:r>
+      <w:r>
+        <w:rPr>
+          <w:rFonts w:ascii="Times New Roman" w:hAnsi="Times New Roman" w:cs="Times New Roman"/>
+        </w:rPr>
+        <w:t xml:space="preserve">2022. </w:t>
       </w:r>
       <w:hyperlink r:id="rId33">
         <w:r>
@@ -4929,14 +5523,19 @@
           <w:rFonts w:ascii="Times New Roman" w:hAnsi="Times New Roman" w:cs="Times New Roman"/>
         </w:rPr>
       </w:pPr>
-      <w:bookmarkStart w:id="53" w:name="ref-diaz2021a"/>
-      <w:bookmarkEnd w:id="52"/>
-      <w:r>
-        <w:rPr>
-          <w:rFonts w:ascii="Times New Roman" w:hAnsi="Times New Roman" w:cs="Times New Roman"/>
-        </w:rPr>
-        <w:lastRenderedPageBreak/>
-        <w:t xml:space="preserve">Diaz, R. M., H. Ye, and S. K. M. Ernest. 2021. </w:t>
+      <w:bookmarkStart w:id="54" w:name="ref-diaz2021a"/>
+      <w:bookmarkEnd w:id="53"/>
+      <w:r>
+        <w:rPr>
+          <w:rFonts w:ascii="Times New Roman" w:hAnsi="Times New Roman" w:cs="Times New Roman"/>
+        </w:rPr>
+        <w:t>Diaz, R. M., H. Ye, and S.</w:t>
+      </w:r>
+      <w:r>
+        <w:rPr>
+          <w:rFonts w:ascii="Times New Roman" w:hAnsi="Times New Roman" w:cs="Times New Roman"/>
+        </w:rPr>
+        <w:t xml:space="preserve"> K. M. Ernest. 2021. </w:t>
       </w:r>
       <w:hyperlink r:id="rId34">
         <w:r>
@@ -4963,13 +5562,19 @@
           <w:rFonts w:ascii="Times New Roman" w:hAnsi="Times New Roman" w:cs="Times New Roman"/>
         </w:rPr>
       </w:pPr>
-      <w:bookmarkStart w:id="54" w:name="ref-donhauser2020"/>
-      <w:bookmarkEnd w:id="53"/>
-      <w:r>
-        <w:rPr>
-          <w:rFonts w:ascii="Times New Roman" w:hAnsi="Times New Roman" w:cs="Times New Roman"/>
-        </w:rPr>
-        <w:t xml:space="preserve">Donhauser, J., P. A. Niklaus, J. Rousk, C. Larose, and B. Frey. 2020. </w:t>
+      <w:bookmarkStart w:id="55" w:name="ref-donhauser2020"/>
+      <w:bookmarkEnd w:id="54"/>
+      <w:r>
+        <w:rPr>
+          <w:rFonts w:ascii="Times New Roman" w:hAnsi="Times New Roman" w:cs="Times New Roman"/>
+        </w:rPr>
+        <w:t>Donhauser, J., P. A. Niklaus, J. Rousk, C. Larose, and B. Frey.</w:t>
+      </w:r>
+      <w:r>
+        <w:rPr>
+          <w:rFonts w:ascii="Times New Roman" w:hAnsi="Times New Roman" w:cs="Times New Roman"/>
+        </w:rPr>
+        <w:t xml:space="preserve"> 2020. </w:t>
       </w:r>
       <w:hyperlink r:id="rId35">
         <w:r>
@@ -4996,13 +5601,19 @@
           <w:rFonts w:ascii="Times New Roman" w:hAnsi="Times New Roman" w:cs="Times New Roman"/>
         </w:rPr>
       </w:pPr>
-      <w:bookmarkStart w:id="55" w:name="ref-fordyce2011"/>
-      <w:bookmarkEnd w:id="54"/>
-      <w:r>
-        <w:rPr>
-          <w:rFonts w:ascii="Times New Roman" w:hAnsi="Times New Roman" w:cs="Times New Roman"/>
-        </w:rPr>
-        <w:t xml:space="preserve">Fordyce, J. A., Z. Gompert, M. L. Forister, and C. C. Nice. 2011. </w:t>
+      <w:bookmarkStart w:id="56" w:name="ref-fordyce2011"/>
+      <w:bookmarkEnd w:id="55"/>
+      <w:r>
+        <w:rPr>
+          <w:rFonts w:ascii="Times New Roman" w:hAnsi="Times New Roman" w:cs="Times New Roman"/>
+        </w:rPr>
+        <w:t>F</w:t>
+      </w:r>
+      <w:r>
+        <w:rPr>
+          <w:rFonts w:ascii="Times New Roman" w:hAnsi="Times New Roman" w:cs="Times New Roman"/>
+        </w:rPr>
+        <w:t xml:space="preserve">ordyce, J. A., Z. Gompert, M. L. Forister, and C. C. Nice. 2011. </w:t>
       </w:r>
       <w:hyperlink r:id="rId36">
         <w:r>
@@ -5029,13 +5640,19 @@
           <w:rFonts w:ascii="Times New Roman" w:hAnsi="Times New Roman" w:cs="Times New Roman"/>
         </w:rPr>
       </w:pPr>
-      <w:bookmarkStart w:id="56" w:name="ref-friberg2009"/>
-      <w:bookmarkEnd w:id="55"/>
-      <w:r>
-        <w:rPr>
-          <w:rFonts w:ascii="Times New Roman" w:hAnsi="Times New Roman" w:cs="Times New Roman"/>
-        </w:rPr>
-        <w:t xml:space="preserve">Friberg, N., J. B. Dybkjær, J. S. Olafsson, G. M. Gislason, S. E. Larsen, and T. L. Lauridsen. 2009. </w:t>
+      <w:bookmarkStart w:id="57" w:name="ref-friberg2009"/>
+      <w:bookmarkEnd w:id="56"/>
+      <w:r>
+        <w:rPr>
+          <w:rFonts w:ascii="Times New Roman" w:hAnsi="Times New Roman" w:cs="Times New Roman"/>
+        </w:rPr>
+        <w:t>Friberg, N., J. B</w:t>
+      </w:r>
+      <w:r>
+        <w:rPr>
+          <w:rFonts w:ascii="Times New Roman" w:hAnsi="Times New Roman" w:cs="Times New Roman"/>
+        </w:rPr>
+        <w:t xml:space="preserve">. Dybkjær, J. S. Olafsson, G. M. Gislason, S. E. Larsen, and T. L. Lauridsen. 2009. </w:t>
       </w:r>
       <w:hyperlink r:id="rId37">
         <w:r>
@@ -5050,7 +5667,13 @@
         <w:rPr>
           <w:rFonts w:ascii="Times New Roman" w:hAnsi="Times New Roman" w:cs="Times New Roman"/>
         </w:rPr>
-        <w:t>. Freshwater Biology 54:2051–2068.</w:t>
+        <w:t>. Freshwater Biology 5</w:t>
+      </w:r>
+      <w:r>
+        <w:rPr>
+          <w:rFonts w:ascii="Times New Roman" w:hAnsi="Times New Roman" w:cs="Times New Roman"/>
+        </w:rPr>
+        <w:t>4:2051–2068.</w:t>
       </w:r>
     </w:p>
     <w:p>
@@ -5062,8 +5685,8 @@
           <w:rFonts w:ascii="Times New Roman" w:hAnsi="Times New Roman" w:cs="Times New Roman"/>
         </w:rPr>
       </w:pPr>
-      <w:bookmarkStart w:id="57" w:name="ref-gardner2011"/>
-      <w:bookmarkEnd w:id="56"/>
+      <w:bookmarkStart w:id="58" w:name="ref-gardner2011"/>
+      <w:bookmarkEnd w:id="57"/>
       <w:r>
         <w:rPr>
           <w:rFonts w:ascii="Times New Roman" w:hAnsi="Times New Roman" w:cs="Times New Roman"/>
@@ -5095,8 +5718,8 @@
           <w:rFonts w:ascii="Times New Roman" w:hAnsi="Times New Roman" w:cs="Times New Roman"/>
         </w:rPr>
       </w:pPr>
-      <w:bookmarkStart w:id="58" w:name="ref-geist1987"/>
-      <w:bookmarkEnd w:id="57"/>
+      <w:bookmarkStart w:id="59" w:name="ref-geist1987"/>
+      <w:bookmarkEnd w:id="58"/>
       <w:r>
         <w:rPr>
           <w:rFonts w:ascii="Times New Roman" w:hAnsi="Times New Roman" w:cs="Times New Roman"/>
@@ -5128,8 +5751,8 @@
           <w:rFonts w:ascii="Times New Roman" w:hAnsi="Times New Roman" w:cs="Times New Roman"/>
         </w:rPr>
       </w:pPr>
-      <w:bookmarkStart w:id="59" w:name="ref-gibert2019a"/>
-      <w:bookmarkEnd w:id="58"/>
+      <w:bookmarkStart w:id="60" w:name="ref-gibert2019a"/>
+      <w:bookmarkEnd w:id="59"/>
       <w:r>
         <w:rPr>
           <w:rFonts w:ascii="Times New Roman" w:hAnsi="Times New Roman" w:cs="Times New Roman"/>
@@ -5142,7 +5765,14 @@
             <w:rStyle w:val="Hyperlink"/>
             <w:rFonts w:ascii="Times New Roman" w:hAnsi="Times New Roman" w:cs="Times New Roman"/>
           </w:rPr>
-          <w:t>Temperature directly and indirectly influences food web structure</w:t>
+          <w:t>Temperature directly and indirectly influences foo</w:t>
+        </w:r>
+        <w:r>
+          <w:rPr>
+            <w:rStyle w:val="Hyperlink"/>
+            <w:rFonts w:ascii="Times New Roman" w:hAnsi="Times New Roman" w:cs="Times New Roman"/>
+          </w:rPr>
+          <w:t>d web structure</w:t>
         </w:r>
       </w:hyperlink>
       <w:r>
@@ -5161,12 +5791,13 @@
           <w:rFonts w:ascii="Times New Roman" w:hAnsi="Times New Roman" w:cs="Times New Roman"/>
         </w:rPr>
       </w:pPr>
-      <w:bookmarkStart w:id="60" w:name="ref-gillooly2001"/>
-      <w:bookmarkEnd w:id="59"/>
-      <w:r>
-        <w:rPr>
-          <w:rFonts w:ascii="Times New Roman" w:hAnsi="Times New Roman" w:cs="Times New Roman"/>
-        </w:rPr>
+      <w:bookmarkStart w:id="61" w:name="ref-gillooly2001"/>
+      <w:bookmarkEnd w:id="60"/>
+      <w:r>
+        <w:rPr>
+          <w:rFonts w:ascii="Times New Roman" w:hAnsi="Times New Roman" w:cs="Times New Roman"/>
+        </w:rPr>
+        <w:lastRenderedPageBreak/>
         <w:t xml:space="preserve">Gillooly, J. F., J. H. Brown, G. B. West, V. M. Savage, and E. L. Charnov. 2001. </w:t>
       </w:r>
       <w:hyperlink r:id="rId41">
@@ -5182,7 +5813,13 @@
         <w:rPr>
           <w:rFonts w:ascii="Times New Roman" w:hAnsi="Times New Roman" w:cs="Times New Roman"/>
         </w:rPr>
-        <w:t>. Science (New York, N.Y.) 293:2248–2251.</w:t>
+        <w:t>. Science (New York, N.</w:t>
+      </w:r>
+      <w:r>
+        <w:rPr>
+          <w:rFonts w:ascii="Times New Roman" w:hAnsi="Times New Roman" w:cs="Times New Roman"/>
+        </w:rPr>
+        <w:t>Y.) 293:2248–2251.</w:t>
       </w:r>
     </w:p>
     <w:p>
@@ -5194,8 +5831,8 @@
           <w:rFonts w:ascii="Times New Roman" w:hAnsi="Times New Roman" w:cs="Times New Roman"/>
         </w:rPr>
       </w:pPr>
-      <w:bookmarkStart w:id="61" w:name="ref-gini1921"/>
-      <w:bookmarkEnd w:id="60"/>
+      <w:bookmarkStart w:id="62" w:name="ref-gini1921"/>
+      <w:bookmarkEnd w:id="61"/>
       <w:r>
         <w:rPr>
           <w:rFonts w:ascii="Times New Roman" w:hAnsi="Times New Roman" w:cs="Times New Roman"/>
@@ -5227,8 +5864,8 @@
           <w:rFonts w:ascii="Times New Roman" w:hAnsi="Times New Roman" w:cs="Times New Roman"/>
         </w:rPr>
       </w:pPr>
-      <w:bookmarkStart w:id="62" w:name="ref-groeneveld1984"/>
-      <w:bookmarkEnd w:id="61"/>
+      <w:bookmarkStart w:id="63" w:name="ref-groeneveld1984"/>
+      <w:bookmarkEnd w:id="62"/>
       <w:r>
         <w:rPr>
           <w:rFonts w:ascii="Times New Roman" w:hAnsi="Times New Roman" w:cs="Times New Roman"/>
@@ -5241,7 +5878,14 @@
             <w:rStyle w:val="Hyperlink"/>
             <w:rFonts w:ascii="Times New Roman" w:hAnsi="Times New Roman" w:cs="Times New Roman"/>
           </w:rPr>
-          <w:t>Measuring Skewness and Kurtosis</w:t>
+          <w:t>Measuring</w:t>
+        </w:r>
+        <w:r>
+          <w:rPr>
+            <w:rStyle w:val="Hyperlink"/>
+            <w:rFonts w:ascii="Times New Roman" w:hAnsi="Times New Roman" w:cs="Times New Roman"/>
+          </w:rPr>
+          <w:t xml:space="preserve"> Skewness and Kurtosis</w:t>
         </w:r>
       </w:hyperlink>
       <w:r>
@@ -5260,13 +5904,12 @@
           <w:rFonts w:ascii="Times New Roman" w:hAnsi="Times New Roman" w:cs="Times New Roman"/>
         </w:rPr>
       </w:pPr>
-      <w:bookmarkStart w:id="63" w:name="ref-haegeman2008"/>
-      <w:bookmarkEnd w:id="62"/>
-      <w:r>
-        <w:rPr>
-          <w:rFonts w:ascii="Times New Roman" w:hAnsi="Times New Roman" w:cs="Times New Roman"/>
-        </w:rPr>
-        <w:lastRenderedPageBreak/>
+      <w:bookmarkStart w:id="64" w:name="ref-haegeman2008"/>
+      <w:bookmarkEnd w:id="63"/>
+      <w:r>
+        <w:rPr>
+          <w:rFonts w:ascii="Times New Roman" w:hAnsi="Times New Roman" w:cs="Times New Roman"/>
+        </w:rPr>
         <w:t xml:space="preserve">Haegeman, B., and M. Loreau. 2008. </w:t>
       </w:r>
       <w:hyperlink r:id="rId44">
@@ -5294,13 +5937,19 @@
           <w:rFonts w:ascii="Times New Roman" w:hAnsi="Times New Roman" w:cs="Times New Roman"/>
         </w:rPr>
       </w:pPr>
-      <w:bookmarkStart w:id="64" w:name="ref-hannesdottir2013"/>
-      <w:bookmarkEnd w:id="63"/>
-      <w:r>
-        <w:rPr>
-          <w:rFonts w:ascii="Times New Roman" w:hAnsi="Times New Roman" w:cs="Times New Roman"/>
-        </w:rPr>
-        <w:t xml:space="preserve">Hannesdóttir, E. R., G. M. Gíslason, J. S. Ólafsson, Ó. P. Ólafsson, and E. J. O’Gorman. 2013. </w:t>
+      <w:bookmarkStart w:id="65" w:name="ref-hannesdottir2013"/>
+      <w:bookmarkEnd w:id="64"/>
+      <w:r>
+        <w:rPr>
+          <w:rFonts w:ascii="Times New Roman" w:hAnsi="Times New Roman" w:cs="Times New Roman"/>
+        </w:rPr>
+        <w:t>Hannesdóttir, E. R., G. M. Gíslason</w:t>
+      </w:r>
+      <w:r>
+        <w:rPr>
+          <w:rFonts w:ascii="Times New Roman" w:hAnsi="Times New Roman" w:cs="Times New Roman"/>
+        </w:rPr>
+        <w:t xml:space="preserve">, J. S. Ólafsson, Ó. P. Ólafsson, and E. J. O’Gorman. 2013. </w:t>
       </w:r>
       <w:hyperlink r:id="rId45">
         <w:r>
@@ -5327,13 +5976,19 @@
           <w:rFonts w:ascii="Times New Roman" w:hAnsi="Times New Roman" w:cs="Times New Roman"/>
         </w:rPr>
       </w:pPr>
-      <w:bookmarkStart w:id="65" w:name="ref-hillebrand2008"/>
-      <w:bookmarkEnd w:id="64"/>
-      <w:r>
-        <w:rPr>
-          <w:rFonts w:ascii="Times New Roman" w:hAnsi="Times New Roman" w:cs="Times New Roman"/>
-        </w:rPr>
-        <w:t xml:space="preserve">Hillebrand, H., D. M. Bennett, and M. W. Cadotte. 2008. </w:t>
+      <w:bookmarkStart w:id="66" w:name="ref-hillebrand2008"/>
+      <w:bookmarkEnd w:id="65"/>
+      <w:r>
+        <w:rPr>
+          <w:rFonts w:ascii="Times New Roman" w:hAnsi="Times New Roman" w:cs="Times New Roman"/>
+        </w:rPr>
+        <w:t>Hillebr</w:t>
+      </w:r>
+      <w:r>
+        <w:rPr>
+          <w:rFonts w:ascii="Times New Roman" w:hAnsi="Times New Roman" w:cs="Times New Roman"/>
+        </w:rPr>
+        <w:t xml:space="preserve">and, H., D. M. Bennett, and M. W. Cadotte. 2008. </w:t>
       </w:r>
       <w:hyperlink r:id="rId46">
         <w:r>
@@ -5360,13 +6015,19 @@
           <w:rFonts w:ascii="Times New Roman" w:hAnsi="Times New Roman" w:cs="Times New Roman"/>
         </w:rPr>
       </w:pPr>
-      <w:bookmarkStart w:id="66" w:name="ref-hood2018"/>
-      <w:bookmarkEnd w:id="65"/>
-      <w:r>
-        <w:rPr>
-          <w:rFonts w:ascii="Times New Roman" w:hAnsi="Times New Roman" w:cs="Times New Roman"/>
-        </w:rPr>
-        <w:t xml:space="preserve">Hood, J. M., J. P. Benstead, W. F. Cross, A. D. Huryn, P. W. Johnson, G. M. Gíslason, J. R. Junker, D. Nelson, J. S. Ólafsson, and C. Tran. 2018. </w:t>
+      <w:bookmarkStart w:id="67" w:name="ref-hood2018"/>
+      <w:bookmarkEnd w:id="66"/>
+      <w:r>
+        <w:rPr>
+          <w:rFonts w:ascii="Times New Roman" w:hAnsi="Times New Roman" w:cs="Times New Roman"/>
+        </w:rPr>
+        <w:t>Hood, J. M., J. P. Benstead, W. F</w:t>
+      </w:r>
+      <w:r>
+        <w:rPr>
+          <w:rFonts w:ascii="Times New Roman" w:hAnsi="Times New Roman" w:cs="Times New Roman"/>
+        </w:rPr>
+        <w:t xml:space="preserve">. Cross, A. D. Huryn, P. W. Johnson, G. M. Gíslason, J. R. Junker, D. Nelson, J. S. Ólafsson, and C. Tran. 2018. </w:t>
       </w:r>
       <w:hyperlink r:id="rId47">
         <w:r>
@@ -5374,7 +6035,14 @@
             <w:rStyle w:val="Hyperlink"/>
             <w:rFonts w:ascii="Times New Roman" w:hAnsi="Times New Roman" w:cs="Times New Roman"/>
           </w:rPr>
-          <w:t>Increased resource use efficiency amplifies positive response of aquatic primary production to experimental warming</w:t>
+          <w:t>Increased resource use efficiency amplifies positive response of aquatic primary productio</w:t>
+        </w:r>
+        <w:r>
+          <w:rPr>
+            <w:rStyle w:val="Hyperlink"/>
+            <w:rFonts w:ascii="Times New Roman" w:hAnsi="Times New Roman" w:cs="Times New Roman"/>
+          </w:rPr>
+          <w:t>n to experimental warming</w:t>
         </w:r>
       </w:hyperlink>
       <w:r>
@@ -5393,8 +6061,8 @@
           <w:rFonts w:ascii="Times New Roman" w:hAnsi="Times New Roman" w:cs="Times New Roman"/>
         </w:rPr>
       </w:pPr>
-      <w:bookmarkStart w:id="67" w:name="ref-hubbell2001"/>
-      <w:bookmarkEnd w:id="66"/>
+      <w:bookmarkStart w:id="68" w:name="ref-hubbell2001"/>
+      <w:bookmarkEnd w:id="67"/>
       <w:r>
         <w:rPr>
           <w:rFonts w:ascii="Times New Roman" w:hAnsi="Times New Roman" w:cs="Times New Roman"/>
@@ -5411,13 +6079,19 @@
           <w:rFonts w:ascii="Times New Roman" w:hAnsi="Times New Roman" w:cs="Times New Roman"/>
         </w:rPr>
       </w:pPr>
-      <w:bookmarkStart w:id="68" w:name="ref-huryn2007"/>
-      <w:bookmarkEnd w:id="67"/>
-      <w:r>
-        <w:rPr>
-          <w:rFonts w:ascii="Times New Roman" w:hAnsi="Times New Roman" w:cs="Times New Roman"/>
-        </w:rPr>
-        <w:t>Huryn, A. D., and A. C. Benke. 2007. Relationship between biomass turnover and body size for stream communities. Body size: the structure and function of aquatic ecosystems. Cambridge University Press, Cambridge, UK:55–76.</w:t>
+      <w:bookmarkStart w:id="69" w:name="ref-huryn2007"/>
+      <w:bookmarkEnd w:id="68"/>
+      <w:r>
+        <w:rPr>
+          <w:rFonts w:ascii="Times New Roman" w:hAnsi="Times New Roman" w:cs="Times New Roman"/>
+        </w:rPr>
+        <w:t>Huryn, A. D., and A. C. Benke. 2007. Relationship between biomass turnover and body</w:t>
+      </w:r>
+      <w:r>
+        <w:rPr>
+          <w:rFonts w:ascii="Times New Roman" w:hAnsi="Times New Roman" w:cs="Times New Roman"/>
+        </w:rPr>
+        <w:t xml:space="preserve"> size for stream communities. Body size: the structure and function of aquatic ecosystems. Cambridge University Press, Cambridge, UK:55–76.</w:t>
       </w:r>
     </w:p>
     <w:p>
@@ -5429,12 +6103,13 @@
           <w:rFonts w:ascii="Times New Roman" w:hAnsi="Times New Roman" w:cs="Times New Roman"/>
         </w:rPr>
       </w:pPr>
-      <w:bookmarkStart w:id="69" w:name="ref-huryn1986"/>
-      <w:bookmarkEnd w:id="68"/>
-      <w:r>
-        <w:rPr>
-          <w:rFonts w:ascii="Times New Roman" w:hAnsi="Times New Roman" w:cs="Times New Roman"/>
-        </w:rPr>
+      <w:bookmarkStart w:id="70" w:name="ref-huryn1986"/>
+      <w:bookmarkEnd w:id="69"/>
+      <w:r>
+        <w:rPr>
+          <w:rFonts w:ascii="Times New Roman" w:hAnsi="Times New Roman" w:cs="Times New Roman"/>
+        </w:rPr>
+        <w:lastRenderedPageBreak/>
         <w:t xml:space="preserve">Huryn, A. D., and J. B. Wallace. 1986. </w:t>
       </w:r>
       <w:hyperlink r:id="rId48">
@@ -5462,8 +6137,8 @@
           <w:rFonts w:ascii="Times New Roman" w:hAnsi="Times New Roman" w:cs="Times New Roman"/>
         </w:rPr>
       </w:pPr>
-      <w:bookmarkStart w:id="70" w:name="ref-james1970"/>
-      <w:bookmarkEnd w:id="69"/>
+      <w:bookmarkStart w:id="71" w:name="ref-james1970"/>
+      <w:bookmarkEnd w:id="70"/>
       <w:r>
         <w:rPr>
           <w:rFonts w:ascii="Times New Roman" w:hAnsi="Times New Roman" w:cs="Times New Roman"/>
@@ -5476,7 +6151,14 @@
             <w:rStyle w:val="Hyperlink"/>
             <w:rFonts w:ascii="Times New Roman" w:hAnsi="Times New Roman" w:cs="Times New Roman"/>
           </w:rPr>
-          <w:t>Geographic Size Variation in Birds and Its Relationship to Climate</w:t>
+          <w:t>Geographic Siz</w:t>
+        </w:r>
+        <w:r>
+          <w:rPr>
+            <w:rStyle w:val="Hyperlink"/>
+            <w:rFonts w:ascii="Times New Roman" w:hAnsi="Times New Roman" w:cs="Times New Roman"/>
+          </w:rPr>
+          <w:t>e Variation in Birds and Its Relationship to Climate</w:t>
         </w:r>
       </w:hyperlink>
       <w:r>
@@ -5495,13 +6177,12 @@
           <w:rFonts w:ascii="Times New Roman" w:hAnsi="Times New Roman" w:cs="Times New Roman"/>
         </w:rPr>
       </w:pPr>
-      <w:bookmarkStart w:id="71" w:name="ref-jennings2007"/>
-      <w:bookmarkEnd w:id="70"/>
-      <w:r>
-        <w:rPr>
-          <w:rFonts w:ascii="Times New Roman" w:hAnsi="Times New Roman" w:cs="Times New Roman"/>
-        </w:rPr>
-        <w:lastRenderedPageBreak/>
+      <w:bookmarkStart w:id="72" w:name="ref-jennings2007"/>
+      <w:bookmarkEnd w:id="71"/>
+      <w:r>
+        <w:rPr>
+          <w:rFonts w:ascii="Times New Roman" w:hAnsi="Times New Roman" w:cs="Times New Roman"/>
+        </w:rPr>
         <w:t xml:space="preserve">Jennings, S., J. a. a. D. Oliveira, and K. J. Warr. 2007. </w:t>
       </w:r>
       <w:hyperlink r:id="rId50">
@@ -5510,7 +6191,14 @@
             <w:rStyle w:val="Hyperlink"/>
             <w:rFonts w:ascii="Times New Roman" w:hAnsi="Times New Roman" w:cs="Times New Roman"/>
           </w:rPr>
-          <w:t>Measurement of body size and abundance in tests of macroecological and food web theory</w:t>
+          <w:t>Measurement of body size and abundance in tests of macro</w:t>
+        </w:r>
+        <w:r>
+          <w:rPr>
+            <w:rStyle w:val="Hyperlink"/>
+            <w:rFonts w:ascii="Times New Roman" w:hAnsi="Times New Roman" w:cs="Times New Roman"/>
+          </w:rPr>
+          <w:t>ecological and food web theory</w:t>
         </w:r>
       </w:hyperlink>
       <w:r>
@@ -5529,8 +6217,8 @@
           <w:rFonts w:ascii="Times New Roman" w:hAnsi="Times New Roman" w:cs="Times New Roman"/>
         </w:rPr>
       </w:pPr>
-      <w:bookmarkStart w:id="72" w:name="ref-junker2020"/>
-      <w:bookmarkEnd w:id="71"/>
+      <w:bookmarkStart w:id="73" w:name="ref-junker2020"/>
+      <w:bookmarkEnd w:id="72"/>
       <w:r>
         <w:rPr>
           <w:rFonts w:ascii="Times New Roman" w:hAnsi="Times New Roman" w:cs="Times New Roman"/>
@@ -5562,8 +6250,8 @@
           <w:rFonts w:ascii="Times New Roman" w:hAnsi="Times New Roman" w:cs="Times New Roman"/>
         </w:rPr>
       </w:pPr>
-      <w:bookmarkStart w:id="73" w:name="ref-junker2021"/>
-      <w:bookmarkEnd w:id="72"/>
+      <w:bookmarkStart w:id="74" w:name="ref-junker2021"/>
+      <w:bookmarkEnd w:id="73"/>
       <w:r>
         <w:rPr>
           <w:rFonts w:ascii="Times New Roman" w:hAnsi="Times New Roman" w:cs="Times New Roman"/>
@@ -5595,13 +6283,19 @@
           <w:rFonts w:ascii="Times New Roman" w:hAnsi="Times New Roman" w:cs="Times New Roman"/>
         </w:rPr>
       </w:pPr>
-      <w:bookmarkStart w:id="74" w:name="ref-loreau2001"/>
-      <w:bookmarkEnd w:id="73"/>
-      <w:r>
-        <w:rPr>
-          <w:rFonts w:ascii="Times New Roman" w:hAnsi="Times New Roman" w:cs="Times New Roman"/>
-        </w:rPr>
-        <w:t xml:space="preserve">Loreau, M., S. Naeem, P. Inchausti, J. Bengtsson, J. P. Grime, A. Hector, D. U. Hooper, M. A. Huston, D. Raffaelli, B. Schmid, D. Tilman, and D. A. Wardle. 2001. </w:t>
+      <w:bookmarkStart w:id="75" w:name="ref-loreau2001"/>
+      <w:bookmarkEnd w:id="74"/>
+      <w:r>
+        <w:rPr>
+          <w:rFonts w:ascii="Times New Roman" w:hAnsi="Times New Roman" w:cs="Times New Roman"/>
+        </w:rPr>
+        <w:t>Loreau, M., S. Naeem, P. Inchausti, J. Bengt</w:t>
+      </w:r>
+      <w:r>
+        <w:rPr>
+          <w:rFonts w:ascii="Times New Roman" w:hAnsi="Times New Roman" w:cs="Times New Roman"/>
+        </w:rPr>
+        <w:t xml:space="preserve">sson, J. P. Grime, A. Hector, D. U. Hooper, M. A. Huston, D. Raffaelli, B. Schmid, D. Tilman, and D. A. Wardle. 2001. </w:t>
       </w:r>
       <w:hyperlink r:id="rId53">
         <w:r>
@@ -5628,8 +6322,8 @@
           <w:rFonts w:ascii="Times New Roman" w:hAnsi="Times New Roman" w:cs="Times New Roman"/>
         </w:rPr>
       </w:pPr>
-      <w:bookmarkStart w:id="75" w:name="ref-lorenz1905"/>
-      <w:bookmarkEnd w:id="74"/>
+      <w:bookmarkStart w:id="76" w:name="ref-lorenz1905"/>
+      <w:bookmarkEnd w:id="75"/>
       <w:r>
         <w:rPr>
           <w:rFonts w:ascii="Times New Roman" w:hAnsi="Times New Roman" w:cs="Times New Roman"/>
@@ -5661,8 +6355,8 @@
           <w:rFonts w:ascii="Times New Roman" w:hAnsi="Times New Roman" w:cs="Times New Roman"/>
         </w:rPr>
       </w:pPr>
-      <w:bookmarkStart w:id="76" w:name="ref-may1972"/>
-      <w:bookmarkEnd w:id="75"/>
+      <w:bookmarkStart w:id="77" w:name="ref-may1972"/>
+      <w:bookmarkEnd w:id="76"/>
       <w:r>
         <w:rPr>
           <w:rFonts w:ascii="Times New Roman" w:hAnsi="Times New Roman" w:cs="Times New Roman"/>
@@ -5694,12 +6388,13 @@
           <w:rFonts w:ascii="Times New Roman" w:hAnsi="Times New Roman" w:cs="Times New Roman"/>
         </w:rPr>
       </w:pPr>
-      <w:bookmarkStart w:id="77" w:name="ref-mccann1998"/>
-      <w:bookmarkEnd w:id="76"/>
-      <w:r>
-        <w:rPr>
-          <w:rFonts w:ascii="Times New Roman" w:hAnsi="Times New Roman" w:cs="Times New Roman"/>
-        </w:rPr>
+      <w:bookmarkStart w:id="78" w:name="ref-mccann1998"/>
+      <w:bookmarkEnd w:id="77"/>
+      <w:r>
+        <w:rPr>
+          <w:rFonts w:ascii="Times New Roman" w:hAnsi="Times New Roman" w:cs="Times New Roman"/>
+        </w:rPr>
+        <w:lastRenderedPageBreak/>
         <w:t xml:space="preserve">McCann, K., A. Hastings, and G. R. Huxel. 1998. </w:t>
       </w:r>
       <w:hyperlink r:id="rId56">
@@ -5727,13 +6422,19 @@
           <w:rFonts w:ascii="Times New Roman" w:hAnsi="Times New Roman" w:cs="Times New Roman"/>
         </w:rPr>
       </w:pPr>
-      <w:bookmarkStart w:id="78" w:name="ref-mccullough1975"/>
-      <w:bookmarkEnd w:id="77"/>
-      <w:r>
-        <w:rPr>
-          <w:rFonts w:ascii="Times New Roman" w:hAnsi="Times New Roman" w:cs="Times New Roman"/>
-        </w:rPr>
-        <w:t xml:space="preserve">McCullough, D. A. 1975. </w:t>
+      <w:bookmarkStart w:id="79" w:name="ref-mccullough1975"/>
+      <w:bookmarkEnd w:id="78"/>
+      <w:r>
+        <w:rPr>
+          <w:rFonts w:ascii="Times New Roman" w:hAnsi="Times New Roman" w:cs="Times New Roman"/>
+        </w:rPr>
+        <w:t>McCullough</w:t>
+      </w:r>
+      <w:r>
+        <w:rPr>
+          <w:rFonts w:ascii="Times New Roman" w:hAnsi="Times New Roman" w:cs="Times New Roman"/>
+        </w:rPr>
+        <w:t xml:space="preserve">, D. A. 1975. </w:t>
       </w:r>
       <w:hyperlink r:id="rId57">
         <w:r>
@@ -5760,13 +6461,19 @@
           <w:rFonts w:ascii="Times New Roman" w:hAnsi="Times New Roman" w:cs="Times New Roman"/>
         </w:rPr>
       </w:pPr>
-      <w:bookmarkStart w:id="79" w:name="ref-merritt2008"/>
-      <w:bookmarkEnd w:id="78"/>
-      <w:r>
-        <w:rPr>
-          <w:rFonts w:ascii="Times New Roman" w:hAnsi="Times New Roman" w:cs="Times New Roman"/>
-        </w:rPr>
-        <w:t>Merritt, R. W., K. W. Cummins, and M. B. Berg, editors. 2008. An Introduction to the Aquatic Insects of North America. Fourth. Kendall/Hunt Publishing Co., Dubuque, IA.</w:t>
+      <w:bookmarkStart w:id="80" w:name="ref-merritt2008"/>
+      <w:bookmarkEnd w:id="79"/>
+      <w:r>
+        <w:rPr>
+          <w:rFonts w:ascii="Times New Roman" w:hAnsi="Times New Roman" w:cs="Times New Roman"/>
+        </w:rPr>
+        <w:t>Merritt, R. W., K. W. Cummins, and M. B. Berg, editors. 2008. An Introduction to the Aquatic Insects of North Amer</w:t>
+      </w:r>
+      <w:r>
+        <w:rPr>
+          <w:rFonts w:ascii="Times New Roman" w:hAnsi="Times New Roman" w:cs="Times New Roman"/>
+        </w:rPr>
+        <w:t>ica. 4th edition. Kendall/Hunt Publishing Co., Dubuque, IA.</w:t>
       </w:r>
     </w:p>
     <w:p>
@@ -5778,13 +6485,12 @@
           <w:rFonts w:ascii="Times New Roman" w:hAnsi="Times New Roman" w:cs="Times New Roman"/>
         </w:rPr>
       </w:pPr>
-      <w:bookmarkStart w:id="80" w:name="ref-munch2009"/>
-      <w:bookmarkEnd w:id="79"/>
-      <w:r>
-        <w:rPr>
-          <w:rFonts w:ascii="Times New Roman" w:hAnsi="Times New Roman" w:cs="Times New Roman"/>
-        </w:rPr>
-        <w:lastRenderedPageBreak/>
+      <w:bookmarkStart w:id="81" w:name="ref-munch2009"/>
+      <w:bookmarkEnd w:id="80"/>
+      <w:r>
+        <w:rPr>
+          <w:rFonts w:ascii="Times New Roman" w:hAnsi="Times New Roman" w:cs="Times New Roman"/>
+        </w:rPr>
         <w:t xml:space="preserve">Munch, S. B., and S. Salinas. 2009. </w:t>
       </w:r>
       <w:hyperlink r:id="rId58">
@@ -5800,7 +6506,13 @@
         <w:rPr>
           <w:rFonts w:ascii="Times New Roman" w:hAnsi="Times New Roman" w:cs="Times New Roman"/>
         </w:rPr>
-        <w:t>. Proceedings of the National Academy of Sciences 106:13860–13864.</w:t>
+        <w:t>. Pro</w:t>
+      </w:r>
+      <w:r>
+        <w:rPr>
+          <w:rFonts w:ascii="Times New Roman" w:hAnsi="Times New Roman" w:cs="Times New Roman"/>
+        </w:rPr>
+        <w:t>ceedings of the National Academy of Sciences 106:13860–13864.</w:t>
       </w:r>
     </w:p>
     <w:p>
@@ -5812,8 +6524,8 @@
           <w:rFonts w:ascii="Times New Roman" w:hAnsi="Times New Roman" w:cs="Times New Roman"/>
         </w:rPr>
       </w:pPr>
-      <w:bookmarkStart w:id="81" w:name="ref-nelson2017"/>
-      <w:bookmarkEnd w:id="80"/>
+      <w:bookmarkStart w:id="82" w:name="ref-nelson2017"/>
+      <w:bookmarkEnd w:id="81"/>
       <w:r>
         <w:rPr>
           <w:rFonts w:ascii="Times New Roman" w:hAnsi="Times New Roman" w:cs="Times New Roman"/>
@@ -5826,7 +6538,14 @@
             <w:rStyle w:val="Hyperlink"/>
             <w:rFonts w:ascii="Times New Roman" w:hAnsi="Times New Roman" w:cs="Times New Roman"/>
           </w:rPr>
-          <w:t>Shifts in community size structure drive temperature invariance of secondary production in a stream-warming experiment</w:t>
+          <w:t>Shif</w:t>
+        </w:r>
+        <w:r>
+          <w:rPr>
+            <w:rStyle w:val="Hyperlink"/>
+            <w:rFonts w:ascii="Times New Roman" w:hAnsi="Times New Roman" w:cs="Times New Roman"/>
+          </w:rPr>
+          <w:t>ts in community size structure drive temperature invariance of secondary production in a stream-warming experiment</w:t>
         </w:r>
       </w:hyperlink>
       <w:r>
@@ -5845,13 +6564,19 @@
           <w:rFonts w:ascii="Times New Roman" w:hAnsi="Times New Roman" w:cs="Times New Roman"/>
         </w:rPr>
       </w:pPr>
-      <w:bookmarkStart w:id="82" w:name="ref-nelson2017a"/>
-      <w:bookmarkEnd w:id="81"/>
-      <w:r>
-        <w:rPr>
-          <w:rFonts w:ascii="Times New Roman" w:hAnsi="Times New Roman" w:cs="Times New Roman"/>
-        </w:rPr>
-        <w:t xml:space="preserve">Nelson, D., J. P. Benstead, A. D. Huryn, W. F. Cross, J. M. Hood, P. W. Johnson, J. R. Junker, G. M. Gíslason, and J. S. Ólafsson. 2017b. </w:t>
+      <w:bookmarkStart w:id="83" w:name="ref-nelson2017a"/>
+      <w:bookmarkEnd w:id="82"/>
+      <w:r>
+        <w:rPr>
+          <w:rFonts w:ascii="Times New Roman" w:hAnsi="Times New Roman" w:cs="Times New Roman"/>
+        </w:rPr>
+        <w:t xml:space="preserve">Nelson, D., J. P. Benstead, A. D. Huryn, W. F. Cross, J. M. Hood, P. W. Johnson, J. R. Junker, G. M. Gíslason, and J. </w:t>
+      </w:r>
+      <w:r>
+        <w:rPr>
+          <w:rFonts w:ascii="Times New Roman" w:hAnsi="Times New Roman" w:cs="Times New Roman"/>
+        </w:rPr>
+        <w:t xml:space="preserve">S. Ólafsson. 2017b. </w:t>
       </w:r>
       <w:hyperlink r:id="rId60">
         <w:r>
@@ -5878,13 +6603,19 @@
           <w:rFonts w:ascii="Times New Roman" w:hAnsi="Times New Roman" w:cs="Times New Roman"/>
         </w:rPr>
       </w:pPr>
-      <w:bookmarkStart w:id="83" w:name="ref-nelson2020"/>
-      <w:bookmarkEnd w:id="82"/>
-      <w:r>
-        <w:rPr>
-          <w:rFonts w:ascii="Times New Roman" w:hAnsi="Times New Roman" w:cs="Times New Roman"/>
-        </w:rPr>
-        <w:t xml:space="preserve">Nelson, D., J. P. Benstead, A. D. Huryn, W. F. Cross, J. M. Hood, P. W. Johnson, J. R. Junker, G. M. Gíslason, and J. S. Ólafsson. 2020b. </w:t>
+      <w:bookmarkStart w:id="84" w:name="ref-nelson2020"/>
+      <w:bookmarkEnd w:id="83"/>
+      <w:r>
+        <w:rPr>
+          <w:rFonts w:ascii="Times New Roman" w:hAnsi="Times New Roman" w:cs="Times New Roman"/>
+        </w:rPr>
+        <w:t>Nelson, D., J. P. Benstead, A. D. Huryn, W. F. Cross, J. M. Hood, P. W. Johnson,</w:t>
+      </w:r>
+      <w:r>
+        <w:rPr>
+          <w:rFonts w:ascii="Times New Roman" w:hAnsi="Times New Roman" w:cs="Times New Roman"/>
+        </w:rPr>
+        <w:t xml:space="preserve"> J. R. Junker, G. M. Gíslason, and J. S. Ólafsson. 2020b. </w:t>
       </w:r>
       <w:hyperlink r:id="rId61">
         <w:r>
@@ -5911,13 +6642,19 @@
           <w:rFonts w:ascii="Times New Roman" w:hAnsi="Times New Roman" w:cs="Times New Roman"/>
         </w:rPr>
       </w:pPr>
-      <w:bookmarkStart w:id="84" w:name="ref-nelson2020b"/>
-      <w:bookmarkEnd w:id="83"/>
-      <w:r>
-        <w:rPr>
-          <w:rFonts w:ascii="Times New Roman" w:hAnsi="Times New Roman" w:cs="Times New Roman"/>
-        </w:rPr>
-        <w:t xml:space="preserve">Nelson, D., J. P. Benstead, A. D. Huryn, W. F. Cross, J. M. Hood, P. W. Johnson, J. R. Junker, G. M. Gíslason, and J. S. Ólafsson. 2020a. </w:t>
+      <w:bookmarkStart w:id="85" w:name="ref-nelson2020b"/>
+      <w:bookmarkEnd w:id="84"/>
+      <w:r>
+        <w:rPr>
+          <w:rFonts w:ascii="Times New Roman" w:hAnsi="Times New Roman" w:cs="Times New Roman"/>
+        </w:rPr>
+        <w:t xml:space="preserve">Nelson, D., J. </w:t>
+      </w:r>
+      <w:r>
+        <w:rPr>
+          <w:rFonts w:ascii="Times New Roman" w:hAnsi="Times New Roman" w:cs="Times New Roman"/>
+        </w:rPr>
+        <w:t xml:space="preserve">P. Benstead, A. D. Huryn, W. F. Cross, J. M. Hood, P. W. Johnson, J. R. Junker, G. M. Gíslason, and J. S. Ólafsson. 2020a. </w:t>
       </w:r>
       <w:hyperlink r:id="rId62">
         <w:r>
@@ -5925,7 +6662,22 @@
             <w:rStyle w:val="Hyperlink"/>
             <w:rFonts w:ascii="Times New Roman" w:hAnsi="Times New Roman" w:cs="Times New Roman"/>
           </w:rPr>
-          <w:t>Contrasting responses of black fly species (Diptera: Simuliidae) to experimental whole-stream warming</w:t>
+          <w:t xml:space="preserve">Contrasting responses of black fly species </w:t>
+        </w:r>
+        <w:r>
+          <w:rPr>
+            <w:rStyle w:val="Hyperlink"/>
+            <w:rFonts w:ascii="Times New Roman" w:hAnsi="Times New Roman" w:cs="Times New Roman"/>
+          </w:rPr>
+          <w:lastRenderedPageBreak/>
+          <w:t>(Diptera: Simuliidae) to experimental</w:t>
+        </w:r>
+        <w:r>
+          <w:rPr>
+            <w:rStyle w:val="Hyperlink"/>
+            <w:rFonts w:ascii="Times New Roman" w:hAnsi="Times New Roman" w:cs="Times New Roman"/>
+          </w:rPr>
+          <w:t xml:space="preserve"> whole-stream warming</w:t>
         </w:r>
       </w:hyperlink>
       <w:r>
@@ -5944,8 +6696,8 @@
           <w:rFonts w:ascii="Times New Roman" w:hAnsi="Times New Roman" w:cs="Times New Roman"/>
         </w:rPr>
       </w:pPr>
-      <w:bookmarkStart w:id="85" w:name="ref-norberg2004"/>
-      <w:bookmarkEnd w:id="84"/>
+      <w:bookmarkStart w:id="86" w:name="ref-norberg2004"/>
+      <w:bookmarkEnd w:id="85"/>
       <w:r>
         <w:rPr>
           <w:rFonts w:ascii="Times New Roman" w:hAnsi="Times New Roman" w:cs="Times New Roman"/>
@@ -5965,7 +6717,13 @@
         <w:rPr>
           <w:rFonts w:ascii="Times New Roman" w:hAnsi="Times New Roman" w:cs="Times New Roman"/>
         </w:rPr>
-        <w:t>. Limnology and Oceanography 49:1269–1277.</w:t>
+        <w:t>. Limnology and Oceanography 49:126</w:t>
+      </w:r>
+      <w:r>
+        <w:rPr>
+          <w:rFonts w:ascii="Times New Roman" w:hAnsi="Times New Roman" w:cs="Times New Roman"/>
+        </w:rPr>
+        <w:t>9–1277.</w:t>
       </w:r>
     </w:p>
     <w:p>
@@ -5977,13 +6735,12 @@
           <w:rFonts w:ascii="Times New Roman" w:hAnsi="Times New Roman" w:cs="Times New Roman"/>
         </w:rPr>
       </w:pPr>
-      <w:bookmarkStart w:id="86" w:name="ref-norberg2001"/>
-      <w:bookmarkEnd w:id="85"/>
-      <w:r>
-        <w:rPr>
-          <w:rFonts w:ascii="Times New Roman" w:hAnsi="Times New Roman" w:cs="Times New Roman"/>
-        </w:rPr>
-        <w:lastRenderedPageBreak/>
+      <w:bookmarkStart w:id="87" w:name="ref-norberg2001"/>
+      <w:bookmarkEnd w:id="86"/>
+      <w:r>
+        <w:rPr>
+          <w:rFonts w:ascii="Times New Roman" w:hAnsi="Times New Roman" w:cs="Times New Roman"/>
+        </w:rPr>
         <w:t xml:space="preserve">Norberg, J., D. P. Swaney, J. Dushoff, J. Lin, R. Casagrandi, and S. A. Levin. 2001. </w:t>
       </w:r>
       <w:hyperlink r:id="rId64">
@@ -5999,7 +6756,13 @@
         <w:rPr>
           <w:rFonts w:ascii="Times New Roman" w:hAnsi="Times New Roman" w:cs="Times New Roman"/>
         </w:rPr>
-        <w:t>. Proceedings of the National Academy of Sciences 98:11376–11381.</w:t>
+        <w:t>. Proceed</w:t>
+      </w:r>
+      <w:r>
+        <w:rPr>
+          <w:rFonts w:ascii="Times New Roman" w:hAnsi="Times New Roman" w:cs="Times New Roman"/>
+        </w:rPr>
+        <w:t>ings of the National Academy of Sciences 98:11376–11381.</w:t>
       </w:r>
     </w:p>
     <w:p>
@@ -6011,8 +6774,8 @@
           <w:rFonts w:ascii="Times New Roman" w:hAnsi="Times New Roman" w:cs="Times New Roman"/>
         </w:rPr>
       </w:pPr>
-      <w:bookmarkStart w:id="87" w:name="ref-oconnor2009"/>
-      <w:bookmarkEnd w:id="86"/>
+      <w:bookmarkStart w:id="88" w:name="ref-oconnor2009"/>
+      <w:bookmarkEnd w:id="87"/>
       <w:r>
         <w:rPr>
           <w:rFonts w:ascii="Times New Roman" w:hAnsi="Times New Roman" w:cs="Times New Roman"/>
@@ -6025,7 +6788,14 @@
             <w:rStyle w:val="Hyperlink"/>
             <w:rFonts w:ascii="Times New Roman" w:hAnsi="Times New Roman" w:cs="Times New Roman"/>
           </w:rPr>
-          <w:t>Warming and Resource Availability Shift Food Web Structure and Metabolism</w:t>
+          <w:t xml:space="preserve">Warming and </w:t>
+        </w:r>
+        <w:r>
+          <w:rPr>
+            <w:rStyle w:val="Hyperlink"/>
+            <w:rFonts w:ascii="Times New Roman" w:hAnsi="Times New Roman" w:cs="Times New Roman"/>
+          </w:rPr>
+          <w:t>Resource Availability Shift Food Web Structure and Metabolism</w:t>
         </w:r>
       </w:hyperlink>
       <w:r>
@@ -6044,8 +6814,8 @@
           <w:rFonts w:ascii="Times New Roman" w:hAnsi="Times New Roman" w:cs="Times New Roman"/>
         </w:rPr>
       </w:pPr>
-      <w:bookmarkStart w:id="88" w:name="ref-ogorman2014"/>
-      <w:bookmarkEnd w:id="87"/>
+      <w:bookmarkStart w:id="89" w:name="ref-ogorman2014"/>
+      <w:bookmarkEnd w:id="88"/>
       <w:r>
         <w:rPr>
           <w:rFonts w:ascii="Times New Roman" w:hAnsi="Times New Roman" w:cs="Times New Roman"/>
@@ -6077,13 +6847,25 @@
           <w:rFonts w:ascii="Times New Roman" w:hAnsi="Times New Roman" w:cs="Times New Roman"/>
         </w:rPr>
       </w:pPr>
-      <w:bookmarkStart w:id="89" w:name="ref-ogorman2012"/>
-      <w:bookmarkEnd w:id="88"/>
-      <w:r>
-        <w:rPr>
-          <w:rFonts w:ascii="Times New Roman" w:hAnsi="Times New Roman" w:cs="Times New Roman"/>
-        </w:rPr>
-        <w:t xml:space="preserve">O’Gorman, E. J., D. E. Pichler, G. Adams, J. P. Benstead, H. Cohen, N. Craig, W. F. Cross, B. O. L. Demars, N. Friberg, G. M. Gíslason, R. Gudmundsdóttir, A. Hawczak, J. M. Hood, L. N. Hudson, L. Johansson, M. P. Johansson, J. R. Junker, A. Laurila, J. R. Manson, E. Mavromati, D. Nelson, J. S. Ólafsson, D. M. Perkins, O. L. Petchey, M. Plebani, D. C. Reuman, B. C. Rall, R. Stewart, M. S. A. Thompson, and G. Woodward. 2012. </w:t>
+      <w:bookmarkStart w:id="90" w:name="ref-ogorman2012"/>
+      <w:bookmarkEnd w:id="89"/>
+      <w:r>
+        <w:rPr>
+          <w:rFonts w:ascii="Times New Roman" w:hAnsi="Times New Roman" w:cs="Times New Roman"/>
+        </w:rPr>
+        <w:t>O’Gorman, E. J., D. E. Pichler, G. Adams, J. P. Benstead, H. Cohen, N. Craig, W. F. Cross, B. O. L. Demars,</w:t>
+      </w:r>
+      <w:r>
+        <w:rPr>
+          <w:rFonts w:ascii="Times New Roman" w:hAnsi="Times New Roman" w:cs="Times New Roman"/>
+        </w:rPr>
+        <w:t xml:space="preserve"> N. Friberg, G. M. Gíslason, R. Gudmundsdóttir, A. Hawczak, J. M. Hood, L. N. Hudson, L. Johansson, M. P. Johansson, J. R. Junker, A. Laurila, J. R. Manson, E. Mavromati, D. Nelson, J. S. Ólafsson, D. M. Perkins, O. L. Petchey, M. Plebani, D. C. Reuman, B.</w:t>
+      </w:r>
+      <w:r>
+        <w:rPr>
+          <w:rFonts w:ascii="Times New Roman" w:hAnsi="Times New Roman" w:cs="Times New Roman"/>
+        </w:rPr>
+        <w:t xml:space="preserve"> C. Rall, R. Stewart, M. S. A. Thompson, and G. Woodward. 2012. </w:t>
       </w:r>
       <w:hyperlink r:id="rId67">
         <w:r>
@@ -6098,7 +6880,13 @@
         <w:rPr>
           <w:rFonts w:ascii="Times New Roman" w:hAnsi="Times New Roman" w:cs="Times New Roman"/>
         </w:rPr>
-        <w:t>. Pages 81–176 Advances in Ecological Research. Elsevier.</w:t>
+        <w:t xml:space="preserve">. Pages 81–176 Advances in Ecological Research. </w:t>
+      </w:r>
+      <w:r>
+        <w:rPr>
+          <w:rFonts w:ascii="Times New Roman" w:hAnsi="Times New Roman" w:cs="Times New Roman"/>
+        </w:rPr>
+        <w:t>Elsevier.</w:t>
       </w:r>
     </w:p>
     <w:p>
@@ -6110,12 +6898,13 @@
           <w:rFonts w:ascii="Times New Roman" w:hAnsi="Times New Roman" w:cs="Times New Roman"/>
         </w:rPr>
       </w:pPr>
-      <w:bookmarkStart w:id="90" w:name="ref-ogorman2017"/>
-      <w:bookmarkEnd w:id="89"/>
-      <w:r>
-        <w:rPr>
-          <w:rFonts w:ascii="Times New Roman" w:hAnsi="Times New Roman" w:cs="Times New Roman"/>
-        </w:rPr>
+      <w:bookmarkStart w:id="91" w:name="ref-ogorman2017"/>
+      <w:bookmarkEnd w:id="90"/>
+      <w:r>
+        <w:rPr>
+          <w:rFonts w:ascii="Times New Roman" w:hAnsi="Times New Roman" w:cs="Times New Roman"/>
+        </w:rPr>
+        <w:lastRenderedPageBreak/>
         <w:t xml:space="preserve">O’Gorman, E. J., L. Zhao, D. E. Pichler, G. Adams, N. Friberg, B. C. Rall, A. Seeney, H. Zhang, D. C. Reuman, and G. Woodward. 2017. </w:t>
       </w:r>
       <w:hyperlink r:id="rId68">
@@ -6124,7 +6913,14 @@
             <w:rStyle w:val="Hyperlink"/>
             <w:rFonts w:ascii="Times New Roman" w:hAnsi="Times New Roman" w:cs="Times New Roman"/>
           </w:rPr>
-          <w:t>Unexpected changes in community size structure in a natural warming experiment</w:t>
+          <w:t>Unexpected changes in community size structure in a natur</w:t>
+        </w:r>
+        <w:r>
+          <w:rPr>
+            <w:rStyle w:val="Hyperlink"/>
+            <w:rFonts w:ascii="Times New Roman" w:hAnsi="Times New Roman" w:cs="Times New Roman"/>
+          </w:rPr>
+          <w:t>al warming experiment</w:t>
         </w:r>
       </w:hyperlink>
       <w:r>
@@ -6143,8 +6939,8 @@
           <w:rFonts w:ascii="Times New Roman" w:hAnsi="Times New Roman" w:cs="Times New Roman"/>
         </w:rPr>
       </w:pPr>
-      <w:bookmarkStart w:id="91" w:name="ref-ohlberger2013"/>
-      <w:bookmarkEnd w:id="90"/>
+      <w:bookmarkStart w:id="92" w:name="ref-ohlberger2013"/>
+      <w:bookmarkEnd w:id="91"/>
       <w:r>
         <w:rPr>
           <w:rFonts w:ascii="Times New Roman" w:hAnsi="Times New Roman" w:cs="Times New Roman"/>
@@ -6176,13 +6972,12 @@
           <w:rFonts w:ascii="Times New Roman" w:hAnsi="Times New Roman" w:cs="Times New Roman"/>
         </w:rPr>
       </w:pPr>
-      <w:bookmarkStart w:id="92" w:name="ref-osmond2017"/>
-      <w:bookmarkEnd w:id="91"/>
-      <w:r>
-        <w:rPr>
-          <w:rFonts w:ascii="Times New Roman" w:hAnsi="Times New Roman" w:cs="Times New Roman"/>
-        </w:rPr>
-        <w:lastRenderedPageBreak/>
+      <w:bookmarkStart w:id="93" w:name="ref-osmond2017"/>
+      <w:bookmarkEnd w:id="92"/>
+      <w:r>
+        <w:rPr>
+          <w:rFonts w:ascii="Times New Roman" w:hAnsi="Times New Roman" w:cs="Times New Roman"/>
+        </w:rPr>
         <w:t xml:space="preserve">Osmond, M. M., M. A. Barbour, J. R. Bernhardt, M. W. Pennell, J. M. Sunday, and M. I. O’Connor. 2017. </w:t>
       </w:r>
       <w:hyperlink r:id="rId70">
@@ -6198,7 +6993,13 @@
         <w:rPr>
           <w:rFonts w:ascii="Times New Roman" w:hAnsi="Times New Roman" w:cs="Times New Roman"/>
         </w:rPr>
-        <w:t>. The American Naturalist 189:718–725.</w:t>
+        <w:t>. The American Naturalist 189:</w:t>
+      </w:r>
+      <w:r>
+        <w:rPr>
+          <w:rFonts w:ascii="Times New Roman" w:hAnsi="Times New Roman" w:cs="Times New Roman"/>
+        </w:rPr>
+        <w:t>718–725.</w:t>
       </w:r>
     </w:p>
     <w:p>
@@ -6210,8 +7011,8 @@
           <w:rFonts w:ascii="Times New Roman" w:hAnsi="Times New Roman" w:cs="Times New Roman"/>
         </w:rPr>
       </w:pPr>
-      <w:bookmarkStart w:id="93" w:name="ref-padfield2017"/>
-      <w:bookmarkEnd w:id="92"/>
+      <w:bookmarkStart w:id="94" w:name="ref-padfield2017"/>
+      <w:bookmarkEnd w:id="93"/>
       <w:r>
         <w:rPr>
           <w:rFonts w:ascii="Times New Roman" w:hAnsi="Times New Roman" w:cs="Times New Roman"/>
@@ -6224,7 +7025,14 @@
             <w:rStyle w:val="Hyperlink"/>
             <w:rFonts w:ascii="Times New Roman" w:hAnsi="Times New Roman" w:cs="Times New Roman"/>
           </w:rPr>
-          <w:t>Metabolic compensation constrains the temperature dependence of gross primary production</w:t>
+          <w:t>Metabolic compensation constrains the temperature dependence of gros</w:t>
+        </w:r>
+        <w:r>
+          <w:rPr>
+            <w:rStyle w:val="Hyperlink"/>
+            <w:rFonts w:ascii="Times New Roman" w:hAnsi="Times New Roman" w:cs="Times New Roman"/>
+          </w:rPr>
+          <w:t>s primary production</w:t>
         </w:r>
       </w:hyperlink>
       <w:r>
@@ -6243,8 +7051,8 @@
           <w:rFonts w:ascii="Times New Roman" w:hAnsi="Times New Roman" w:cs="Times New Roman"/>
         </w:rPr>
       </w:pPr>
-      <w:bookmarkStart w:id="94" w:name="ref-peters1983"/>
-      <w:bookmarkEnd w:id="93"/>
+      <w:bookmarkStart w:id="95" w:name="ref-peters1983"/>
+      <w:bookmarkEnd w:id="94"/>
       <w:r>
         <w:rPr>
           <w:rFonts w:ascii="Times New Roman" w:hAnsi="Times New Roman" w:cs="Times New Roman"/>
@@ -6276,13 +7084,19 @@
           <w:rFonts w:ascii="Times New Roman" w:hAnsi="Times New Roman" w:cs="Times New Roman"/>
         </w:rPr>
       </w:pPr>
-      <w:bookmarkStart w:id="95" w:name="ref-peterson1977"/>
-      <w:bookmarkEnd w:id="94"/>
-      <w:r>
-        <w:rPr>
-          <w:rFonts w:ascii="Times New Roman" w:hAnsi="Times New Roman" w:cs="Times New Roman"/>
-        </w:rPr>
-        <w:t>Peterson, B. V. 1977. Black flies of Iceland (Diptera-Simuliidae). Canadian Entomologist 109:449–472.</w:t>
+      <w:bookmarkStart w:id="96" w:name="ref-peterson1977"/>
+      <w:bookmarkEnd w:id="95"/>
+      <w:r>
+        <w:rPr>
+          <w:rFonts w:ascii="Times New Roman" w:hAnsi="Times New Roman" w:cs="Times New Roman"/>
+        </w:rPr>
+        <w:t>Peterson, B. V. 1977. Black flies of Icelan</w:t>
+      </w:r>
+      <w:r>
+        <w:rPr>
+          <w:rFonts w:ascii="Times New Roman" w:hAnsi="Times New Roman" w:cs="Times New Roman"/>
+        </w:rPr>
+        <w:t>d (Diptera-Simuliidae). Canadian Entomologist 109:449–472.</w:t>
       </w:r>
     </w:p>
     <w:p>
@@ -6294,8 +7108,8 @@
           <w:rFonts w:ascii="Times New Roman" w:hAnsi="Times New Roman" w:cs="Times New Roman"/>
         </w:rPr>
       </w:pPr>
-      <w:bookmarkStart w:id="96" w:name="ref-rcoreteam2022"/>
-      <w:bookmarkEnd w:id="95"/>
+      <w:bookmarkStart w:id="97" w:name="ref-rcoreteam2022"/>
+      <w:bookmarkEnd w:id="96"/>
       <w:r>
         <w:rPr>
           <w:rFonts w:ascii="Times New Roman" w:hAnsi="Times New Roman" w:cs="Times New Roman"/>
@@ -6312,8 +7126,8 @@
           <w:rFonts w:ascii="Times New Roman" w:hAnsi="Times New Roman" w:cs="Times New Roman"/>
         </w:rPr>
       </w:pPr>
-      <w:bookmarkStart w:id="97" w:name="ref-riemer2018"/>
-      <w:bookmarkEnd w:id="96"/>
+      <w:bookmarkStart w:id="98" w:name="ref-riemer2018"/>
+      <w:bookmarkEnd w:id="97"/>
       <w:r>
         <w:rPr>
           <w:rFonts w:ascii="Times New Roman" w:hAnsi="Times New Roman" w:cs="Times New Roman"/>
@@ -6345,8 +7159,8 @@
           <w:rFonts w:ascii="Times New Roman" w:hAnsi="Times New Roman" w:cs="Times New Roman"/>
         </w:rPr>
       </w:pPr>
-      <w:bookmarkStart w:id="98" w:name="ref-rosi-marshall2016"/>
-      <w:bookmarkEnd w:id="97"/>
+      <w:bookmarkStart w:id="99" w:name="ref-rosi-marshall2016"/>
+      <w:bookmarkEnd w:id="98"/>
       <w:r>
         <w:rPr>
           <w:rFonts w:ascii="Times New Roman" w:hAnsi="Times New Roman" w:cs="Times New Roman"/>
@@ -6378,12 +7192,13 @@
           <w:rFonts w:ascii="Times New Roman" w:hAnsi="Times New Roman" w:cs="Times New Roman"/>
         </w:rPr>
       </w:pPr>
-      <w:bookmarkStart w:id="99" w:name="ref-rypel2014"/>
-      <w:bookmarkEnd w:id="98"/>
-      <w:r>
-        <w:rPr>
-          <w:rFonts w:ascii="Times New Roman" w:hAnsi="Times New Roman" w:cs="Times New Roman"/>
-        </w:rPr>
+      <w:bookmarkStart w:id="100" w:name="ref-rypel2014"/>
+      <w:bookmarkEnd w:id="99"/>
+      <w:r>
+        <w:rPr>
+          <w:rFonts w:ascii="Times New Roman" w:hAnsi="Times New Roman" w:cs="Times New Roman"/>
+        </w:rPr>
+        <w:lastRenderedPageBreak/>
         <w:t xml:space="preserve">Rypel, A. L. 2014. </w:t>
       </w:r>
       <w:hyperlink r:id="rId75">
@@ -6392,7 +7207,14 @@
             <w:rStyle w:val="Hyperlink"/>
             <w:rFonts w:ascii="Times New Roman" w:hAnsi="Times New Roman" w:cs="Times New Roman"/>
           </w:rPr>
-          <w:t>The Cold-Water Connection: Bergmann’s Rule in North American Freshwater Fishes</w:t>
+          <w:t>The Cold-Water Connection: Bergmann’s Rule in North</w:t>
+        </w:r>
+        <w:r>
+          <w:rPr>
+            <w:rStyle w:val="Hyperlink"/>
+            <w:rFonts w:ascii="Times New Roman" w:hAnsi="Times New Roman" w:cs="Times New Roman"/>
+          </w:rPr>
+          <w:t xml:space="preserve"> American Freshwater Fishes</w:t>
         </w:r>
       </w:hyperlink>
       <w:r>
@@ -6411,8 +7233,8 @@
           <w:rFonts w:ascii="Times New Roman" w:hAnsi="Times New Roman" w:cs="Times New Roman"/>
         </w:rPr>
       </w:pPr>
-      <w:bookmarkStart w:id="100" w:name="ref-saito2021"/>
-      <w:bookmarkEnd w:id="99"/>
+      <w:bookmarkStart w:id="101" w:name="ref-saito2021"/>
+      <w:bookmarkEnd w:id="100"/>
       <w:r>
         <w:rPr>
           <w:rFonts w:ascii="Times New Roman" w:hAnsi="Times New Roman" w:cs="Times New Roman"/>
@@ -6432,7 +7254,13 @@
         <w:rPr>
           <w:rFonts w:ascii="Times New Roman" w:hAnsi="Times New Roman" w:cs="Times New Roman"/>
         </w:rPr>
-        <w:t>. Trends in Ecology &amp; Evolution:S0169534721000057.</w:t>
+        <w:t>. Trends in Ecology &amp;</w:t>
+      </w:r>
+      <w:r>
+        <w:rPr>
+          <w:rFonts w:ascii="Times New Roman" w:hAnsi="Times New Roman" w:cs="Times New Roman"/>
+        </w:rPr>
+        <w:t xml:space="preserve"> Evolution:S0169534721000057.</w:t>
       </w:r>
     </w:p>
     <w:p>
@@ -6444,13 +7272,12 @@
           <w:rFonts w:ascii="Times New Roman" w:hAnsi="Times New Roman" w:cs="Times New Roman"/>
         </w:rPr>
       </w:pPr>
-      <w:bookmarkStart w:id="101" w:name="ref-schindelin2012"/>
-      <w:bookmarkEnd w:id="100"/>
-      <w:r>
-        <w:rPr>
-          <w:rFonts w:ascii="Times New Roman" w:hAnsi="Times New Roman" w:cs="Times New Roman"/>
-        </w:rPr>
-        <w:lastRenderedPageBreak/>
+      <w:bookmarkStart w:id="102" w:name="ref-schindelin2012"/>
+      <w:bookmarkEnd w:id="101"/>
+      <w:r>
+        <w:rPr>
+          <w:rFonts w:ascii="Times New Roman" w:hAnsi="Times New Roman" w:cs="Times New Roman"/>
+        </w:rPr>
         <w:t xml:space="preserve">Schindelin, J., I. Arganda-Carreras, E. Frise, V. Kaynig, M. Longair, T. Pietzsch, S. Preibisch, C. Rueden, S. Saalfeld, B. Schmid, J.-Y. Tinevez, D. J. White, V. Hartenstein, K. Eliceiri, P. Tomancak, and A. Cardona. 2012. </w:t>
       </w:r>
       <w:hyperlink r:id="rId77">
@@ -6478,13 +7305,19 @@
           <w:rFonts w:ascii="Times New Roman" w:hAnsi="Times New Roman" w:cs="Times New Roman"/>
         </w:rPr>
       </w:pPr>
-      <w:bookmarkStart w:id="102" w:name="ref-shoemaker2020"/>
-      <w:bookmarkEnd w:id="101"/>
-      <w:r>
-        <w:rPr>
-          <w:rFonts w:ascii="Times New Roman" w:hAnsi="Times New Roman" w:cs="Times New Roman"/>
-        </w:rPr>
-        <w:t xml:space="preserve">Shoemaker, L. G., L. L. Sullivan, I. Donohue, J. S. Cabral, R. J. Williams, M. M. Mayfield, J. M. Chase, C. Chu, W. S. Harpole, A. Huth, J. HilleRisLambers, A. R. M. James, N. J. B. Kraft, F. May, R. Muthukrishnan, S. Satterlee, F. Taubert, X. Wang, T. Wiegand, Q. Yang, and K. C. Abbott. 2020. </w:t>
+      <w:bookmarkStart w:id="103" w:name="ref-shoemaker2020"/>
+      <w:bookmarkEnd w:id="102"/>
+      <w:r>
+        <w:rPr>
+          <w:rFonts w:ascii="Times New Roman" w:hAnsi="Times New Roman" w:cs="Times New Roman"/>
+        </w:rPr>
+        <w:t>Shoemaker, L. G., L. L. Sullivan, I. Donohue, J. S. Cabral, R. J. Williams, M. M. Mayfield, J. M. Chase, C. Chu, W. S</w:t>
+      </w:r>
+      <w:r>
+        <w:rPr>
+          <w:rFonts w:ascii="Times New Roman" w:hAnsi="Times New Roman" w:cs="Times New Roman"/>
+        </w:rPr>
+        <w:t xml:space="preserve">. Harpole, A. Huth, J. HilleRisLambers, A. R. M. James, N. J. B. Kraft, F. May, R. Muthukrishnan, S. Satterlee, F. Taubert, X. Wang, T. Wiegand, Q. Yang, and K. C. Abbott. 2020. </w:t>
       </w:r>
       <w:hyperlink r:id="rId78">
         <w:r>
@@ -6511,8 +7344,8 @@
           <w:rFonts w:ascii="Times New Roman" w:hAnsi="Times New Roman" w:cs="Times New Roman"/>
         </w:rPr>
       </w:pPr>
-      <w:bookmarkStart w:id="103" w:name="ref-solomon1975"/>
-      <w:bookmarkEnd w:id="102"/>
+      <w:bookmarkStart w:id="104" w:name="ref-solomon1975"/>
+      <w:bookmarkEnd w:id="103"/>
       <w:r>
         <w:rPr>
           <w:rFonts w:ascii="Times New Roman" w:hAnsi="Times New Roman" w:cs="Times New Roman"/>
@@ -6529,13 +7362,19 @@
           <w:rFonts w:ascii="Times New Roman" w:hAnsi="Times New Roman" w:cs="Times New Roman"/>
         </w:rPr>
       </w:pPr>
-      <w:bookmarkStart w:id="104" w:name="ref-stan2019"/>
-      <w:bookmarkEnd w:id="103"/>
-      <w:r>
-        <w:rPr>
-          <w:rFonts w:ascii="Times New Roman" w:hAnsi="Times New Roman" w:cs="Times New Roman"/>
-        </w:rPr>
-        <w:t>Stan Development Team. 2019. Stan Modeling Language Users Guide and Reference Manual.</w:t>
+      <w:bookmarkStart w:id="105" w:name="ref-stan2019"/>
+      <w:bookmarkEnd w:id="104"/>
+      <w:r>
+        <w:rPr>
+          <w:rFonts w:ascii="Times New Roman" w:hAnsi="Times New Roman" w:cs="Times New Roman"/>
+        </w:rPr>
+        <w:t>Stan Deve</w:t>
+      </w:r>
+      <w:r>
+        <w:rPr>
+          <w:rFonts w:ascii="Times New Roman" w:hAnsi="Times New Roman" w:cs="Times New Roman"/>
+        </w:rPr>
+        <w:t>lopment Team. 2019. Stan Modeling Language Users Guide and Reference Manual.</w:t>
       </w:r>
     </w:p>
     <w:p>
@@ -6547,8 +7386,8 @@
           <w:rFonts w:ascii="Times New Roman" w:hAnsi="Times New Roman" w:cs="Times New Roman"/>
         </w:rPr>
       </w:pPr>
-      <w:bookmarkStart w:id="105" w:name="ref-stoks2014"/>
-      <w:bookmarkEnd w:id="104"/>
+      <w:bookmarkStart w:id="106" w:name="ref-stoks2014"/>
+      <w:bookmarkEnd w:id="105"/>
       <w:r>
         <w:rPr>
           <w:rFonts w:ascii="Times New Roman" w:hAnsi="Times New Roman" w:cs="Times New Roman"/>
@@ -6561,7 +7400,14 @@
             <w:rStyle w:val="Hyperlink"/>
             <w:rFonts w:ascii="Times New Roman" w:hAnsi="Times New Roman" w:cs="Times New Roman"/>
           </w:rPr>
-          <w:t>Evolutionary and plastic responses of freshwater invertebrates to climate change: Realized patterns and future potential</w:t>
+          <w:t>Evolutionary and plastic responses of freshwater invertebrates to climate ch</w:t>
+        </w:r>
+        <w:r>
+          <w:rPr>
+            <w:rStyle w:val="Hyperlink"/>
+            <w:rFonts w:ascii="Times New Roman" w:hAnsi="Times New Roman" w:cs="Times New Roman"/>
+          </w:rPr>
+          <w:t>ange: Realized patterns and future potential</w:t>
         </w:r>
       </w:hyperlink>
       <w:r>
@@ -6580,8 +7426,8 @@
           <w:rFonts w:ascii="Times New Roman" w:hAnsi="Times New Roman" w:cs="Times New Roman"/>
         </w:rPr>
       </w:pPr>
-      <w:bookmarkStart w:id="106" w:name="ref-therriault1999"/>
-      <w:bookmarkEnd w:id="105"/>
+      <w:bookmarkStart w:id="107" w:name="ref-therriault1999"/>
+      <w:bookmarkEnd w:id="106"/>
       <w:r>
         <w:rPr>
           <w:rFonts w:ascii="Times New Roman" w:hAnsi="Times New Roman" w:cs="Times New Roman"/>
@@ -6598,13 +7444,20 @@
           <w:rFonts w:ascii="Times New Roman" w:hAnsi="Times New Roman" w:cs="Times New Roman"/>
         </w:rPr>
       </w:pPr>
-      <w:bookmarkStart w:id="107" w:name="ref-thompson2012"/>
-      <w:bookmarkEnd w:id="106"/>
-      <w:r>
-        <w:rPr>
-          <w:rFonts w:ascii="Times New Roman" w:hAnsi="Times New Roman" w:cs="Times New Roman"/>
-        </w:rPr>
-        <w:t xml:space="preserve">Thompson, R. M., U. Brose, J. A. Dunne, R. O. Hall, S. Hladyz, R. L. Kitching, N. D. Martinez, H. Rantala, T. N. Romanuk, D. B. Stouffer, and J. M. Tylianakis. 2012. </w:t>
+      <w:bookmarkStart w:id="108" w:name="ref-thompson2012"/>
+      <w:bookmarkEnd w:id="107"/>
+      <w:r>
+        <w:rPr>
+          <w:rFonts w:ascii="Times New Roman" w:hAnsi="Times New Roman" w:cs="Times New Roman"/>
+        </w:rPr>
+        <w:lastRenderedPageBreak/>
+        <w:t>Thompson, R.</w:t>
+      </w:r>
+      <w:r>
+        <w:rPr>
+          <w:rFonts w:ascii="Times New Roman" w:hAnsi="Times New Roman" w:cs="Times New Roman"/>
+        </w:rPr>
+        <w:t xml:space="preserve"> M., U. Brose, J. A. Dunne, R. O. Hall, S. Hladyz, R. L. Kitching, N. D. Martinez, H. Rantala, T. N. Romanuk, D. B. Stouffer, and J. M. Tylianakis. 2012. </w:t>
       </w:r>
       <w:hyperlink r:id="rId80">
         <w:r>
@@ -6612,7 +7465,14 @@
             <w:rStyle w:val="Hyperlink"/>
             <w:rFonts w:ascii="Times New Roman" w:hAnsi="Times New Roman" w:cs="Times New Roman"/>
           </w:rPr>
-          <w:t>Food webs: Reconciling the structure and function of biodiversity</w:t>
+          <w:t>Food webs: Reconciling the structure and</w:t>
+        </w:r>
+        <w:r>
+          <w:rPr>
+            <w:rStyle w:val="Hyperlink"/>
+            <w:rFonts w:ascii="Times New Roman" w:hAnsi="Times New Roman" w:cs="Times New Roman"/>
+          </w:rPr>
+          <w:t xml:space="preserve"> function of biodiversity</w:t>
         </w:r>
       </w:hyperlink>
       <w:r>
@@ -6631,13 +7491,12 @@
           <w:rFonts w:ascii="Times New Roman" w:hAnsi="Times New Roman" w:cs="Times New Roman"/>
         </w:rPr>
       </w:pPr>
-      <w:bookmarkStart w:id="108" w:name="ref-thresher2007"/>
-      <w:bookmarkEnd w:id="107"/>
-      <w:r>
-        <w:rPr>
-          <w:rFonts w:ascii="Times New Roman" w:hAnsi="Times New Roman" w:cs="Times New Roman"/>
-        </w:rPr>
-        <w:lastRenderedPageBreak/>
+      <w:bookmarkStart w:id="109" w:name="ref-thresher2007"/>
+      <w:bookmarkEnd w:id="108"/>
+      <w:r>
+        <w:rPr>
+          <w:rFonts w:ascii="Times New Roman" w:hAnsi="Times New Roman" w:cs="Times New Roman"/>
+        </w:rPr>
         <w:t xml:space="preserve">Thresher, R. E., J. A. Koslow, A. K. Morison, and D. C. Smith. 2007. </w:t>
       </w:r>
       <w:hyperlink r:id="rId81">
@@ -6646,7 +7505,14 @@
             <w:rStyle w:val="Hyperlink"/>
             <w:rFonts w:ascii="Times New Roman" w:hAnsi="Times New Roman" w:cs="Times New Roman"/>
           </w:rPr>
-          <w:t>Depth-mediated reversal of the effects of climate change on long-term growth rates of exploited marine fish</w:t>
+          <w:t>Depth-mediated reversal of the effects of climate change on</w:t>
+        </w:r>
+        <w:r>
+          <w:rPr>
+            <w:rStyle w:val="Hyperlink"/>
+            <w:rFonts w:ascii="Times New Roman" w:hAnsi="Times New Roman" w:cs="Times New Roman"/>
+          </w:rPr>
+          <w:t xml:space="preserve"> long-term growth rates of exploited marine fish</w:t>
         </w:r>
       </w:hyperlink>
       <w:r>
@@ -6665,8 +7531,8 @@
           <w:rFonts w:ascii="Times New Roman" w:hAnsi="Times New Roman" w:cs="Times New Roman"/>
         </w:rPr>
       </w:pPr>
-      <w:bookmarkStart w:id="109" w:name="ref-uszko2022"/>
-      <w:bookmarkEnd w:id="108"/>
+      <w:bookmarkStart w:id="110" w:name="ref-uszko2022"/>
+      <w:bookmarkEnd w:id="109"/>
       <w:r>
         <w:rPr>
           <w:rFonts w:ascii="Times New Roman" w:hAnsi="Times New Roman" w:cs="Times New Roman"/>
@@ -6679,7 +7545,14 @@
             <w:rStyle w:val="Hyperlink"/>
             <w:rFonts w:ascii="Times New Roman" w:hAnsi="Times New Roman" w:cs="Times New Roman"/>
           </w:rPr>
-          <w:t>Smaller species but larger stages: Warming effects on inter- and intraspecific community size structure</w:t>
+          <w:t>Smaller species but larger stages: Warming effec</w:t>
+        </w:r>
+        <w:r>
+          <w:rPr>
+            <w:rStyle w:val="Hyperlink"/>
+            <w:rFonts w:ascii="Times New Roman" w:hAnsi="Times New Roman" w:cs="Times New Roman"/>
+          </w:rPr>
+          <w:t>ts on inter- and intraspecific community size structure</w:t>
         </w:r>
       </w:hyperlink>
       <w:r>
@@ -6698,8 +7571,8 @@
           <w:rFonts w:ascii="Times New Roman" w:hAnsi="Times New Roman" w:cs="Times New Roman"/>
         </w:rPr>
       </w:pPr>
-      <w:bookmarkStart w:id="110" w:name="ref-walther2002"/>
-      <w:bookmarkEnd w:id="109"/>
+      <w:bookmarkStart w:id="111" w:name="ref-walther2002"/>
+      <w:bookmarkEnd w:id="110"/>
       <w:r>
         <w:rPr>
           <w:rFonts w:ascii="Times New Roman" w:hAnsi="Times New Roman" w:cs="Times New Roman"/>
@@ -6731,8 +7604,8 @@
           <w:rFonts w:ascii="Times New Roman" w:hAnsi="Times New Roman" w:cs="Times New Roman"/>
         </w:rPr>
       </w:pPr>
-      <w:bookmarkStart w:id="111" w:name="ref-welch1968"/>
-      <w:bookmarkEnd w:id="110"/>
+      <w:bookmarkStart w:id="112" w:name="ref-welch1968"/>
+      <w:bookmarkEnd w:id="111"/>
       <w:r>
         <w:rPr>
           <w:rFonts w:ascii="Times New Roman" w:hAnsi="Times New Roman" w:cs="Times New Roman"/>
@@ -6752,7 +7625,13 @@
         <w:rPr>
           <w:rFonts w:ascii="Times New Roman" w:hAnsi="Times New Roman" w:cs="Times New Roman"/>
         </w:rPr>
-        <w:t>. Ecology 49:755–759.</w:t>
+        <w:t>. Ecology 49:755–7</w:t>
+      </w:r>
+      <w:r>
+        <w:rPr>
+          <w:rFonts w:ascii="Times New Roman" w:hAnsi="Times New Roman" w:cs="Times New Roman"/>
+        </w:rPr>
+        <w:t>59.</w:t>
       </w:r>
     </w:p>
     <w:p>
@@ -6764,8 +7643,8 @@
           <w:rFonts w:ascii="Times New Roman" w:hAnsi="Times New Roman" w:cs="Times New Roman"/>
         </w:rPr>
       </w:pPr>
-      <w:bookmarkStart w:id="112" w:name="ref-whittaker1962"/>
-      <w:bookmarkEnd w:id="111"/>
+      <w:bookmarkStart w:id="113" w:name="ref-whittaker1962"/>
+      <w:bookmarkEnd w:id="112"/>
       <w:r>
         <w:rPr>
           <w:rFonts w:ascii="Times New Roman" w:hAnsi="Times New Roman" w:cs="Times New Roman"/>
@@ -6797,13 +7676,19 @@
           <w:rFonts w:ascii="Times New Roman" w:hAnsi="Times New Roman" w:cs="Times New Roman"/>
         </w:rPr>
       </w:pPr>
-      <w:bookmarkStart w:id="113" w:name="ref-woodward2010"/>
-      <w:bookmarkEnd w:id="112"/>
-      <w:r>
-        <w:rPr>
-          <w:rFonts w:ascii="Times New Roman" w:hAnsi="Times New Roman" w:cs="Times New Roman"/>
-        </w:rPr>
-        <w:t xml:space="preserve">Woodward, G., J. P. Benstead, O. S. Beveridge, J. Blanchard, T. Brey, L. E. Brown, W. F. Cross, N. Friberg, T. C. Ings, U. Jacob, S. Jennings, M. E. Ledger, A. M. Milner, J. M. Montoya, E. O’Gorman, J. M. Olesen, O. L. Petchey, D. E. Pichler, D. C. Reuman, M. S. A. Thompson, F. J. F. Van Veen, and G. Yvon-Durocher. 2010. </w:t>
+      <w:bookmarkStart w:id="114" w:name="ref-woodward2010"/>
+      <w:bookmarkEnd w:id="113"/>
+      <w:r>
+        <w:rPr>
+          <w:rFonts w:ascii="Times New Roman" w:hAnsi="Times New Roman" w:cs="Times New Roman"/>
+        </w:rPr>
+        <w:t>Woodward, G., J. P. Benstead, O. S. Beveridge, J. Blanchard, T. Brey, L. E. Brown, W. F. Cross, N. Friber</w:t>
+      </w:r>
+      <w:r>
+        <w:rPr>
+          <w:rFonts w:ascii="Times New Roman" w:hAnsi="Times New Roman" w:cs="Times New Roman"/>
+        </w:rPr>
+        <w:t xml:space="preserve">g, T. C. Ings, U. Jacob, S. Jennings, M. E. Ledger, A. M. Milner, J. M. Montoya, E. O’Gorman, J. M. Olesen, O. L. Petchey, D. E. Pichler, D. C. Reuman, M. S. A. Thompson, F. J. F. Van Veen, and G. Yvon-Durocher. 2010. </w:t>
       </w:r>
       <w:hyperlink r:id="rId86">
         <w:r>
@@ -6830,12 +7715,13 @@
           <w:rFonts w:ascii="Times New Roman" w:hAnsi="Times New Roman" w:cs="Times New Roman"/>
         </w:rPr>
       </w:pPr>
-      <w:bookmarkStart w:id="114" w:name="ref-zaccarelli2013"/>
-      <w:bookmarkEnd w:id="113"/>
-      <w:r>
-        <w:rPr>
-          <w:rFonts w:ascii="Times New Roman" w:hAnsi="Times New Roman" w:cs="Times New Roman"/>
-        </w:rPr>
+      <w:bookmarkStart w:id="115" w:name="ref-zaccarelli2013"/>
+      <w:bookmarkEnd w:id="114"/>
+      <w:r>
+        <w:rPr>
+          <w:rFonts w:ascii="Times New Roman" w:hAnsi="Times New Roman" w:cs="Times New Roman"/>
+        </w:rPr>
+        <w:lastRenderedPageBreak/>
         <w:t xml:space="preserve">Zaccarelli, N., D. I. Bolnick, and G. Mancinelli. 2013. </w:t>
       </w:r>
       <w:hyperlink r:id="rId87">
@@ -6844,7 +7730,14 @@
             <w:rStyle w:val="Hyperlink"/>
             <w:rFonts w:ascii="Times New Roman" w:hAnsi="Times New Roman" w:cs="Times New Roman"/>
           </w:rPr>
-          <w:t>RInSp: An r package for the analysis of individual specialization in resource use</w:t>
+          <w:t xml:space="preserve">RInSp: An </w:t>
+        </w:r>
+        <w:r>
+          <w:rPr>
+            <w:rStyle w:val="Hyperlink"/>
+            <w:rFonts w:ascii="Times New Roman" w:hAnsi="Times New Roman" w:cs="Times New Roman"/>
+          </w:rPr>
+          <w:t>r package for the analysis of individual specialization in resource use</w:t>
         </w:r>
       </w:hyperlink>
       <w:r>
@@ -6863,8 +7756,8 @@
           <w:rFonts w:ascii="Times New Roman" w:hAnsi="Times New Roman" w:cs="Times New Roman"/>
         </w:rPr>
       </w:pPr>
-      <w:bookmarkStart w:id="115" w:name="ref-zeuss2017"/>
-      <w:bookmarkEnd w:id="114"/>
+      <w:bookmarkStart w:id="116" w:name="ref-zeuss2017"/>
+      <w:bookmarkEnd w:id="115"/>
       <w:r>
         <w:rPr>
           <w:rFonts w:ascii="Times New Roman" w:hAnsi="Times New Roman" w:cs="Times New Roman"/>
@@ -6877,22 +7770,21 @@
             <w:rStyle w:val="Hyperlink"/>
             <w:rFonts w:ascii="Times New Roman" w:hAnsi="Times New Roman" w:cs="Times New Roman"/>
           </w:rPr>
-          <w:t>Environmental drivers of voltinism and body size in insect assemblages across Europe</w:t>
+          <w:t>Environmental drivers of voltinism and b</w:t>
+        </w:r>
+        <w:r>
+          <w:rPr>
+            <w:rStyle w:val="Hyperlink"/>
+            <w:rFonts w:ascii="Times New Roman" w:hAnsi="Times New Roman" w:cs="Times New Roman"/>
+          </w:rPr>
+          <w:t>ody size in insect assemblages across Europe</w:t>
         </w:r>
       </w:hyperlink>
       <w:r>
         <w:rPr>
           <w:rFonts w:ascii="Times New Roman" w:hAnsi="Times New Roman" w:cs="Times New Roman"/>
         </w:rPr>
-        <w:t xml:space="preserve">. Global Ecology </w:t>
-      </w:r>
-      <w:bookmarkStart w:id="116" w:name="_GoBack"/>
-      <w:bookmarkEnd w:id="116"/>
-      <w:r>
-        <w:rPr>
-          <w:rFonts w:ascii="Times New Roman" w:hAnsi="Times New Roman" w:cs="Times New Roman"/>
-        </w:rPr>
-        <w:t>and Biogeography 26:154–165.</w:t>
+        <w:t>. Global Ecology and Biogeography 26:154–165.</w:t>
       </w:r>
     </w:p>
     <w:p>
@@ -6905,12 +7797,11 @@
         </w:rPr>
       </w:pPr>
       <w:bookmarkStart w:id="117" w:name="ref-zhang2017"/>
-      <w:bookmarkEnd w:id="115"/>
-      <w:r>
-        <w:rPr>
-          <w:rFonts w:ascii="Times New Roman" w:hAnsi="Times New Roman" w:cs="Times New Roman"/>
-        </w:rPr>
-        <w:lastRenderedPageBreak/>
+      <w:bookmarkEnd w:id="116"/>
+      <w:r>
+        <w:rPr>
+          <w:rFonts w:ascii="Times New Roman" w:hAnsi="Times New Roman" w:cs="Times New Roman"/>
+        </w:rPr>
         <w:t xml:space="preserve">Zhang, L., D. Takahashi, M. Hartvig, and K. H. Andersen. 2017. </w:t>
       </w:r>
       <w:hyperlink r:id="rId89">
@@ -6926,7 +7817,13 @@
         <w:rPr>
           <w:rFonts w:ascii="Times New Roman" w:hAnsi="Times New Roman" w:cs="Times New Roman"/>
         </w:rPr>
-        <w:t>. Proceedings of the Royal Society B: Biological Sciences 284:20171772.</w:t>
+        <w:t>. Proce</w:t>
+      </w:r>
+      <w:r>
+        <w:rPr>
+          <w:rFonts w:ascii="Times New Roman" w:hAnsi="Times New Roman" w:cs="Times New Roman"/>
+        </w:rPr>
+        <w:t>edings of the Royal Society B: Biological Sciences 284:20171772.</w:t>
       </w:r>
     </w:p>
     <w:p>
@@ -6934,6 +7831,9 @@
         <w:pStyle w:val="Bibliography"/>
         <w:spacing w:line="480" w:lineRule="auto"/>
         <w:ind w:left="360" w:hanging="360"/>
+        <w:rPr>
+          <w:rFonts w:ascii="Times New Roman" w:hAnsi="Times New Roman" w:cs="Times New Roman"/>
+        </w:rPr>
       </w:pPr>
       <w:bookmarkStart w:id="118" w:name="ref-zuo2012"/>
       <w:bookmarkEnd w:id="117"/>
@@ -6949,7 +7849,14 @@
             <w:rStyle w:val="Hyperlink"/>
             <w:rFonts w:ascii="Times New Roman" w:hAnsi="Times New Roman" w:cs="Times New Roman"/>
           </w:rPr>
-          <w:t>A general model for effects of temperature on ectotherm ontogenetic growth and development</w:t>
+          <w:t xml:space="preserve">A general model for effects of temperature on ectotherm ontogenetic </w:t>
+        </w:r>
+        <w:r>
+          <w:rPr>
+            <w:rStyle w:val="Hyperlink"/>
+            <w:rFonts w:ascii="Times New Roman" w:hAnsi="Times New Roman" w:cs="Times New Roman"/>
+          </w:rPr>
+          <w:t>growth and development</w:t>
         </w:r>
       </w:hyperlink>
       <w:r>
@@ -6959,7 +7866,7 @@
         <w:t>. Proceedings of the Royal Society B: Biological Sciences 279:1840–1846.</w:t>
       </w:r>
     </w:p>
-    <w:bookmarkEnd w:id="24"/>
+    <w:bookmarkEnd w:id="25"/>
     <w:bookmarkEnd w:id="118"/>
     <w:p>
       <w:r>
@@ -6971,7 +7878,7 @@
         <w:pStyle w:val="Heading1"/>
       </w:pPr>
       <w:bookmarkStart w:id="119" w:name="figure-captions"/>
-      <w:bookmarkEnd w:id="22"/>
+      <w:bookmarkEnd w:id="23"/>
       <w:r>
         <w:lastRenderedPageBreak/>
         <w:t>Figure captions</w:t>
@@ -7000,7 +7907,10 @@
         <w:t>-1</w:t>
       </w:r>
       <w:r>
-        <w:t>) increased with mean annual temperature. Higher stream temperatures also led to (b) a decrease in mean population body size (</w:t>
+        <w:t xml:space="preserve">) increased with mean annual temperature. Higher stream temperatures also led to (b) </w:t>
+      </w:r>
+      <w:r>
+        <w:t>a decrease in mean population body size (</w:t>
       </w:r>
       <m:oMath>
         <m:bar>
@@ -7097,7 +8007,10 @@
         <w:t>th</w:t>
       </w:r>
       <w:r>
-        <w:t xml:space="preserve"> percentile bounds, and narrow bars represent the 2.5</w:t>
+        <w:t xml:space="preserve"> percentile bounds, and narrow bars repr</w:t>
+      </w:r>
+      <w:r>
+        <w:t>esent the 2.5</w:t>
       </w:r>
       <w:r>
         <w:rPr>
@@ -7165,7 +8078,13 @@
         <w:rPr>
           <w:vertAlign w:val="superscript"/>
         </w:rPr>
-        <w:t>-2</w:t>
+        <w:t>-</w:t>
+      </w:r>
+      <w:r>
+        <w:rPr>
+          <w:vertAlign w:val="superscript"/>
+        </w:rPr>
+        <w:t>2</w:t>
       </w:r>
       <w:r>
         <w:t xml:space="preserve"> y</w:t>
@@ -7244,174 +8163,191 @@
           <w:i/>
           <w:iCs/>
         </w:rPr>
-        <w:t>Eukiefferiella</w:t>
-      </w:r>
-      <w:r>
-        <w:t xml:space="preserve"> spp.; O obl, </w:t>
+        <w:t>Eukiefferiell</w:t>
       </w:r>
       <w:r>
         <w:rPr>
           <w:i/>
           <w:iCs/>
         </w:rPr>
-        <w:t>Orthocladius oblidens</w:t>
-      </w:r>
-      <w:r>
-        <w:t xml:space="preserve">; Micro sp. </w:t>
+        <w:t>a</w:t>
+      </w:r>
+      <w:r>
+        <w:t xml:space="preserve"> spp.; O obl, </w:t>
       </w:r>
       <w:r>
         <w:rPr>
           <w:i/>
           <w:iCs/>
         </w:rPr>
-        <w:t>Micropsectra</w:t>
-      </w:r>
-      <w:r>
-        <w:t xml:space="preserve"> sp.; D bert, </w:t>
+        <w:t>Orthocladius oblidens</w:t>
+      </w:r>
+      <w:r>
+        <w:t xml:space="preserve">; Micro sp. </w:t>
       </w:r>
       <w:r>
         <w:rPr>
           <w:i/>
           <w:iCs/>
         </w:rPr>
-        <w:t>Diamesa bertrami</w:t>
-      </w:r>
-      <w:r>
-        <w:t xml:space="preserve">; D boh-zer, </w:t>
+        <w:t>Micropsectra</w:t>
+      </w:r>
+      <w:r>
+        <w:t xml:space="preserve"> sp.; D bert, </w:t>
       </w:r>
       <w:r>
         <w:rPr>
           <w:i/>
           <w:iCs/>
         </w:rPr>
-        <w:t>Diamesa bohemani-zernyi</w:t>
-      </w:r>
-      <w:r>
-        <w:t xml:space="preserve">; F: Lumb, Family Lumbricidae; P cing, </w:t>
+        <w:t>Diamesa bertrami</w:t>
+      </w:r>
+      <w:r>
+        <w:t xml:space="preserve">; D boh-zer, </w:t>
       </w:r>
       <w:r>
         <w:rPr>
           <w:i/>
           <w:iCs/>
         </w:rPr>
-        <w:t>Potamophylax cingulatus</w:t>
-      </w:r>
-      <w:r>
-        <w:t xml:space="preserve">; S gland, </w:t>
+        <w:t>Diamesa bohemani-zernyi</w:t>
+      </w:r>
+      <w:r>
+        <w:t xml:space="preserve">; F: Lumb, Family Lumbricidae; P cing, </w:t>
       </w:r>
       <w:r>
         <w:rPr>
           <w:i/>
           <w:iCs/>
         </w:rPr>
-        <w:t>Sperchon glandulosus</w:t>
-      </w:r>
-      <w:r>
-        <w:t xml:space="preserve">; P urs, </w:t>
+        <w:t>Potamophylax cingulatus</w:t>
+      </w:r>
+      <w:r>
+        <w:t xml:space="preserve">; S gland, </w:t>
       </w:r>
       <w:r>
         <w:rPr>
           <w:i/>
           <w:iCs/>
         </w:rPr>
-        <w:t>Prosimulium ursinum</w:t>
-      </w:r>
-      <w:r>
-        <w:t xml:space="preserve">; SC: Cope, Subclass Copepoda; R eff, </w:t>
+        <w:t>Sperchon glandulosus</w:t>
+      </w:r>
+      <w:r>
+        <w:t xml:space="preserve">; P urs, </w:t>
       </w:r>
       <w:r>
         <w:rPr>
           <w:i/>
           <w:iCs/>
         </w:rPr>
-        <w:t>Rheocricotopus effusus</w:t>
-      </w:r>
-      <w:r>
-        <w:t xml:space="preserve">; S vern, </w:t>
+        <w:t>Prosimulium ursinum</w:t>
+      </w:r>
+      <w:r>
+        <w:t>; SC: Cop</w:t>
+      </w:r>
+      <w:r>
+        <w:t xml:space="preserve">e, Subclass Copepoda; R eff, </w:t>
       </w:r>
       <w:r>
         <w:rPr>
           <w:i/>
           <w:iCs/>
         </w:rPr>
-        <w:t>Simulium vernum</w:t>
-      </w:r>
-      <w:r>
-        <w:t xml:space="preserve">; Chaet sp., </w:t>
+        <w:t>Rheocricotopus effusus</w:t>
+      </w:r>
+      <w:r>
+        <w:t xml:space="preserve">; S vern, </w:t>
       </w:r>
       <w:r>
         <w:rPr>
           <w:i/>
           <w:iCs/>
         </w:rPr>
-        <w:t>Chaetocladius</w:t>
-      </w:r>
-      <w:r>
-        <w:t xml:space="preserve"> sp.; Thien sp., </w:t>
+        <w:t>Simulium vernum</w:t>
+      </w:r>
+      <w:r>
+        <w:t xml:space="preserve">; Chaet sp., </w:t>
       </w:r>
       <w:r>
         <w:rPr>
           <w:i/>
           <w:iCs/>
         </w:rPr>
-        <w:t>Thienemanniella</w:t>
-      </w:r>
-      <w:r>
-        <w:t xml:space="preserve"> sp.; O frig, </w:t>
+        <w:t>Chaetocladius</w:t>
+      </w:r>
+      <w:r>
+        <w:t xml:space="preserve"> sp.; Thien sp., </w:t>
       </w:r>
       <w:r>
         <w:rPr>
           <w:i/>
           <w:iCs/>
         </w:rPr>
-        <w:t>Orthocladius frigidus</w:t>
-      </w:r>
-      <w:r>
-        <w:t xml:space="preserve">; Limn rip, </w:t>
+        <w:t>Thienemanniella</w:t>
+      </w:r>
+      <w:r>
+        <w:t xml:space="preserve"> sp.; O frig, </w:t>
       </w:r>
       <w:r>
         <w:rPr>
           <w:i/>
           <w:iCs/>
         </w:rPr>
-        <w:t>Limnophora riparia</w:t>
-      </w:r>
-      <w:r>
-        <w:t xml:space="preserve">; Dicra, </w:t>
+        <w:t>Orthocladius frigidus</w:t>
+      </w:r>
+      <w:r>
+        <w:t xml:space="preserve">; Limn rip, </w:t>
       </w:r>
       <w:r>
         <w:rPr>
           <w:i/>
           <w:iCs/>
         </w:rPr>
-        <w:t>Dicranota</w:t>
-      </w:r>
-      <w:r>
-        <w:t xml:space="preserve"> sp.; C: Ost, Class Ostracoda; S aur, </w:t>
+        <w:t>Limnophora riparia</w:t>
+      </w:r>
+      <w:r>
+        <w:t xml:space="preserve">; Dicra, </w:t>
       </w:r>
       <w:r>
         <w:rPr>
           <w:i/>
           <w:iCs/>
         </w:rPr>
-        <w:t>Simulium aureum</w:t>
-      </w:r>
-      <w:r>
-        <w:t>.</w:t>
-      </w:r>
-    </w:p>
-    <w:p>
-      <w:pPr>
-        <w:pStyle w:val="BodyText"/>
-      </w:pPr>
-      <w:r>
-        <w:t xml:space="preserve">Figure 3. (a) Lorenz curves showing cumulative relative organic matter flux among taxa with increasing body size (from left to right; </w:t>
+        <w:t>Dicranota</w:t>
+      </w:r>
+      <w:r>
+        <w:t xml:space="preserve"> sp.; C: Ost, Class Ostracoda; S aur, </w:t>
       </w:r>
       <w:r>
         <w:rPr>
           <w:i/>
           <w:iCs/>
         </w:rPr>
+        <w:t>S</w:t>
+      </w:r>
+      <w:r>
+        <w:rPr>
+          <w:i/>
+          <w:iCs/>
+        </w:rPr>
+        <w:t>imulium aureum</w:t>
+      </w:r>
+      <w:r>
+        <w:t>.</w:t>
+      </w:r>
+    </w:p>
+    <w:p>
+      <w:pPr>
+        <w:pStyle w:val="BodyText"/>
+      </w:pPr>
+      <w:r>
+        <w:t xml:space="preserve">Figure 3. (a) Lorenz curves showing cumulative relative organic matter flux among taxa with increasing body size (from left to right; </w:t>
+      </w:r>
+      <w:r>
+        <w:rPr>
+          <w:i/>
+          <w:iCs/>
+        </w:rPr>
         <w:t>M</w:t>
       </w:r>
       <w:r>
@@ -7424,7 +8360,13 @@
         <w:t>-1</w:t>
       </w:r>
       <w:r>
-        <w:t xml:space="preserve">). The solid line 1:1 line from the origin represents the line of equality. Distributions near this line suggest minimal structuring of OM fluxes in relation to body size. The dotted line allows for visualization of skewness in OM fluxes based on its intersection with the empirical Lorenz curve. (b) Empirical estimates of body size-related OM flux skewness in relation to stream temperature. (c) The probability of observing </w:t>
+        <w:t xml:space="preserve">). The solid line 1:1 line from the origin represents the line of equality. Distributions </w:t>
+      </w:r>
+      <w:r>
+        <w:t>near this line suggest minimal structuring of OM fluxes in relation to body size. The dotted line allows for visualization of skewness in OM fluxes based on its intersection with the empirical Lorenz curve. (b) Empirical estimates of body size-related OM f</w:t>
+      </w:r>
+      <w:r>
+        <w:t xml:space="preserve">lux skewness in relation to stream temperature. (c) The probability of observing </w:t>
       </w:r>
       <w:r>
         <w:lastRenderedPageBreak/>
@@ -7446,7 +8388,10 @@
         <w:t>th</w:t>
       </w:r>
       <w:r>
-        <w:t xml:space="preserve"> percentile bounds, and narrow bars represent the 2.5</w:t>
+        <w:t xml:space="preserve"> percentile bounds, and </w:t>
+      </w:r>
+      <w:r>
+        <w:t>narrow bars represent the 2.5</w:t>
       </w:r>
       <w:r>
         <w:rPr>
@@ -7491,7 +8436,10 @@
         <w:t>-1</w:t>
       </w:r>
       <w:r>
-        <w:t xml:space="preserve">). The solid 1:1 line from the origin represents the line of equality. Distributions near this line suggest minimal structuring of OM fluxes in relation to </w:t>
+        <w:t>). The solid 1:1 line from the origin represents the line</w:t>
+      </w:r>
+      <w:r>
+        <w:t xml:space="preserve"> of equality. Distributions near this line suggest minimal structuring of OM fluxes in relation to </w:t>
       </w:r>
       <w:r>
         <w:rPr>
@@ -7511,7 +8459,10 @@
         <w:t>P:B</w:t>
       </w:r>
       <w:r>
-        <w:t>-related OM flux skewness in relation to stream temperature. (c) The probability of observing these skewness values when compared to a random (i.e., stochastic) ordering. For panels B and C, points represent the median value, wide bars represent the 25</w:t>
+        <w:t>-related OM</w:t>
+      </w:r>
+      <w:r>
+        <w:t xml:space="preserve"> flux skewness in relation to stream temperature. (c) The probability of observing these skewness values when compared to a random (i.e., stochastic) ordering. For panels B and C, points represent the median value, wide bars represent the 25</w:t>
       </w:r>
       <w:r>
         <w:rPr>
@@ -7529,7 +8480,10 @@
         <w:t>th</w:t>
       </w:r>
       <w:r>
-        <w:t xml:space="preserve"> percentile bounds, and narrow bars represent the 2.5</w:t>
+        <w:t xml:space="preserve"> per</w:t>
+      </w:r>
+      <w:r>
+        <w:t>centile bounds, and narrow bars represent the 2.5</w:t>
       </w:r>
       <w:r>
         <w:rPr>
@@ -8198,7 +9152,7 @@
   <w:abstractNum w:abstractNumId="11" w15:restartNumberingAfterBreak="0">
     <w:nsid w:val="0000A990"/>
     <w:multiLevelType w:val="multilevel"/>
-    <w:tmpl w:val="9FECAB3C"/>
+    <w:tmpl w:val="72467DCC"/>
     <w:lvl w:ilvl="0">
       <w:numFmt w:val="bullet"/>
       <w:lvlText w:val=" "/>
@@ -8275,7 +9229,7 @@
   <w:abstractNum w:abstractNumId="12" w15:restartNumberingAfterBreak="0">
     <w:nsid w:val="0000A991"/>
     <w:multiLevelType w:val="multilevel"/>
-    <w:tmpl w:val="A06A8A70"/>
+    <w:tmpl w:val="985A3D86"/>
     <w:lvl w:ilvl="0">
       <w:numFmt w:val="bullet"/>
       <w:lvlText w:val="•"/>

</xml_diff>